<commit_message>
slight edits to fix some typos I found. Also added math modelling video link from webinar I watched.
</commit_message>
<xml_diff>
--- a/Classes/Old Qualifying Exams/My Solutions/My_Solutions_to_Algebra-Analysis_Qual.docx
+++ b/Classes/Old Qualifying Exams/My Solutions/My_Solutions_to_Algebra-Analysis_Qual.docx
@@ -1424,7 +1424,7 @@
       </w:r>
       <m:oMath>
         <m:r>
-          <m:t>B</m:t>
+          <m:t>b</m:t>
         </m:r>
         <m:r>
           <m:t>∈</m:t>
@@ -3307,50 +3307,7 @@
         </m:sSub>
       </m:oMath>
       <w:r>
-        <w:t xml:space="preserve">. Since</w:t>
-      </w:r>
-      <w:r>
-        <w:t xml:space="preserve"> </w:t>
-      </w:r>
-      <m:oMath>
-        <m:sSub>
-          <m:e>
-            <m:r>
-              <m:t>A</m:t>
-            </m:r>
-          </m:e>
-          <m:sub>
-            <m:r>
-              <m:t>n</m:t>
-            </m:r>
-          </m:sub>
-        </m:sSub>
-      </m:oMath>
-      <w:r>
-        <w:t xml:space="preserve"> </w:t>
-      </w:r>
-      <w:r>
-        <w:t xml:space="preserve">is a subgroup of</w:t>
-      </w:r>
-      <w:r>
-        <w:t xml:space="preserve"> </w:t>
-      </w:r>
-      <m:oMath>
-        <m:sSub>
-          <m:e>
-            <m:r>
-              <m:t>S</m:t>
-            </m:r>
-          </m:e>
-          <m:sub>
-            <m:r>
-              <m:t>n</m:t>
-            </m:r>
-          </m:sub>
-        </m:sSub>
-      </m:oMath>
-      <w:r>
-        <w:t xml:space="preserve">, this proof will be sufficient to show the desired result.</w:t>
+        <w:t xml:space="preserve">.</w:t>
       </w:r>
     </w:p>
     <w:p>
@@ -46787,7 +46744,7 @@
     </w:lvl>
   </w:abstractNum>
   <w:abstractNum w:abstractNumId="990">
-    <w:nsid w:val="8a71cf25"/>
+    <w:nsid w:val="64f2507d"/>
     <w:multiLevelType w:val="multilevel"/>
     <w:lvl w:ilvl="0">
       <w:numFmt w:val="bullet"/>
@@ -46868,7 +46825,7 @@
     </w:lvl>
   </w:abstractNum>
   <w:abstractNum w:abstractNumId="99721">
-    <w:nsid w:val="5c5a9010"/>
+    <w:nsid w:val="28c5be25"/>
     <w:multiLevelType w:val="multilevel"/>
     <w:lvl w:ilvl="0">
       <w:start w:val="1"/>
@@ -46956,7 +46913,7 @@
     </w:lvl>
   </w:abstractNum>
   <w:abstractNum w:abstractNumId="99731">
-    <w:nsid w:val="417aba7d"/>
+    <w:nsid w:val="ebbd6181"/>
     <w:multiLevelType w:val="multilevel"/>
     <w:lvl w:ilvl="0">
       <w:start w:val="1"/>
@@ -47044,7 +47001,7 @@
     </w:lvl>
   </w:abstractNum>
   <w:abstractNum w:abstractNumId="991">
-    <w:nsid w:val="9686c6e0"/>
+    <w:nsid w:val="a563bbd9"/>
     <w:multiLevelType w:val="multilevel"/>
     <w:lvl w:ilvl="0">
       <w:numFmt w:val="bullet"/>
@@ -47125,7 +47082,7 @@
     </w:lvl>
   </w:abstractNum>
   <w:abstractNum w:abstractNumId="99531">
-    <w:nsid w:val="dfb8c7fd"/>
+    <w:nsid w:val="b63e021b"/>
     <w:multiLevelType w:val="multilevel"/>
     <w:lvl w:ilvl="0">
       <w:start w:val="1"/>
@@ -47213,7 +47170,7 @@
     </w:lvl>
   </w:abstractNum>
   <w:abstractNum w:abstractNumId="99532">
-    <w:nsid w:val="7eff0827"/>
+    <w:nsid w:val="2e906b58"/>
     <w:multiLevelType w:val="multilevel"/>
     <w:lvl w:ilvl="0">
       <w:start w:val="2"/>
@@ -47301,7 +47258,7 @@
     </w:lvl>
   </w:abstractNum>
   <w:abstractNum w:abstractNumId="99732">
-    <w:nsid w:val="efc9675b"/>
+    <w:nsid w:val="fefcb570"/>
     <w:multiLevelType w:val="multilevel"/>
     <w:lvl w:ilvl="0">
       <w:start w:val="2"/>

</xml_diff>

<commit_message>
fixed one old problem to make it nicer. also added a new problem. got good practice with Sylow theorem problems.
</commit_message>
<xml_diff>
--- a/Classes/Old Qualifying Exams/My Solutions/My_Solutions_to_Algebra-Analysis_Qual.docx
+++ b/Classes/Old Qualifying Exams/My Solutions/My_Solutions_to_Algebra-Analysis_Qual.docx
@@ -8304,7 +8304,7 @@
         </m:r>
       </m:oMath>
       <w:r>
-        <w:t xml:space="preserve">. Because of this and because</w:t>
+        <w:t xml:space="preserve">. Because of this, and because</w:t>
       </w:r>
       <w:r>
         <w:t xml:space="preserve"> </w:t>
@@ -16687,7 +16687,18 @@
         </m:r>
       </m:oMath>
       <w:r>
-        <w:t xml:space="preserve">. Then by Sylow's Theorem,</w:t>
+        <w:t xml:space="preserve">. We will denote the number of Sylow-</w:t>
+      </w:r>
+      <m:oMath>
+        <m:r>
+          <m:t>p</m:t>
+        </m:r>
+      </m:oMath>
+      <w:r>
+        <w:t xml:space="preserve"> </w:t>
+      </w:r>
+      <w:r>
+        <w:t xml:space="preserve">subgroups by</w:t>
       </w:r>
       <w:r>
         <w:t xml:space="preserve"> </w:t>
@@ -16701,36 +16712,13 @@
           </m:e>
           <m:sub>
             <m:r>
-              <m:t>2</m:t>
+              <m:t>p</m:t>
             </m:r>
           </m:sub>
         </m:sSub>
-        <m:r>
-          <m:t>=</m:t>
-        </m:r>
-        <m:r>
-          <m:t>1</m:t>
-        </m:r>
-      </m:oMath>
-      <w:r>
-        <w:t xml:space="preserve"> </w:t>
-      </w:r>
-      <w:r>
-        <w:t xml:space="preserve">or</w:t>
-      </w:r>
-      <w:r>
-        <w:t xml:space="preserve"> </w:t>
-      </w:r>
-      <m:oMath>
-        <m:r>
-          <m:t>7</m:t>
-        </m:r>
-      </m:oMath>
-      <w:r>
-        <w:t xml:space="preserve"> </w:t>
-      </w:r>
-      <w:r>
-        <w:t xml:space="preserve">and</w:t>
+      </m:oMath>
+      <w:r>
+        <w:t xml:space="preserve">. So</w:t>
       </w:r>
       <w:r>
         <w:t xml:space="preserve"> </w:t>
@@ -16744,7 +16732,7 @@
           </m:e>
           <m:sub>
             <m:r>
-              <m:t>7</m:t>
+              <m:t>2</m:t>
             </m:r>
           </m:sub>
         </m:sSub>
@@ -16752,6 +16740,15 @@
           <m:t>=</m:t>
         </m:r>
         <m:r>
+          <m:t>2</m:t>
+        </m:r>
+        <m:r>
+          <m:t>k</m:t>
+        </m:r>
+        <m:r>
+          <m:t>+</m:t>
+        </m:r>
+        <m:r>
           <m:t>1</m:t>
         </m:r>
       </m:oMath>
@@ -16759,14 +16756,261 @@
         <w:t xml:space="preserve"> </w:t>
       </w:r>
       <w:r>
-        <w:t xml:space="preserve">or</w:t>
-      </w:r>
-      <w:r>
-        <w:t xml:space="preserve"> </w:t>
-      </w:r>
-      <m:oMath>
+        <w:t xml:space="preserve">where</w:t>
+      </w:r>
+      <w:r>
+        <w:t xml:space="preserve"> </w:t>
+      </w:r>
+      <m:oMath>
+        <m:r>
+          <m:t>k</m:t>
+        </m:r>
+        <m:r>
+          <m:t>∈</m:t>
+        </m:r>
+        <m:sSup>
+          <m:e>
+            <m:r>
+              <m:rPr>
+                <m:sty m:val="p"/>
+                <m:scr m:val="double-struck"/>
+              </m:rPr>
+              <m:t>Z</m:t>
+            </m:r>
+          </m:e>
+          <m:sup>
+            <m:r>
+              <m:rPr>
+                <m:sty m:val="p"/>
+                <m:scr m:val="double-struck"/>
+              </m:rPr>
+              <m:t>+</m:t>
+            </m:r>
+          </m:sup>
+        </m:sSup>
+      </m:oMath>
+      <w:r>
+        <w:t xml:space="preserve"> </w:t>
+      </w:r>
+      <w:r>
+        <w:t xml:space="preserve">and</w:t>
+      </w:r>
+      <w:r>
+        <w:t xml:space="preserve"> </w:t>
+      </w:r>
+      <m:oMath>
+        <m:sSub>
+          <m:e>
+            <m:r>
+              <m:t>n</m:t>
+            </m:r>
+          </m:e>
+          <m:sub>
+            <m:r>
+              <m:t>2</m:t>
+            </m:r>
+          </m:sub>
+        </m:sSub>
+        <m:r>
+          <m:t>|</m:t>
+        </m:r>
+        <m:r>
+          <m:t>7</m:t>
+        </m:r>
+      </m:oMath>
+      <w:r>
+        <w:t xml:space="preserve">. Also</w:t>
+      </w:r>
+      <w:r>
+        <w:t xml:space="preserve"> </w:t>
+      </w:r>
+      <m:oMath>
+        <m:sSub>
+          <m:e>
+            <m:r>
+              <m:t>n</m:t>
+            </m:r>
+          </m:e>
+          <m:sub>
+            <m:r>
+              <m:t>7</m:t>
+            </m:r>
+          </m:sub>
+        </m:sSub>
+        <m:r>
+          <m:t>=</m:t>
+        </m:r>
+        <m:r>
+          <m:t>7</m:t>
+        </m:r>
+        <m:r>
+          <m:t>j</m:t>
+        </m:r>
+        <m:r>
+          <m:t>+</m:t>
+        </m:r>
+        <m:r>
+          <m:t>1</m:t>
+        </m:r>
+      </m:oMath>
+      <w:r>
+        <w:t xml:space="preserve"> </w:t>
+      </w:r>
+      <w:r>
+        <w:t xml:space="preserve">where</w:t>
+      </w:r>
+      <w:r>
+        <w:t xml:space="preserve"> </w:t>
+      </w:r>
+      <m:oMath>
+        <m:r>
+          <m:t>j</m:t>
+        </m:r>
+        <m:r>
+          <m:t>∈</m:t>
+        </m:r>
+        <m:sSup>
+          <m:e>
+            <m:r>
+              <m:rPr>
+                <m:sty m:val="p"/>
+                <m:scr m:val="double-struck"/>
+              </m:rPr>
+              <m:t>Z</m:t>
+            </m:r>
+          </m:e>
+          <m:sup>
+            <m:r>
+              <m:rPr>
+                <m:sty m:val="p"/>
+                <m:scr m:val="double-struck"/>
+              </m:rPr>
+              <m:t>+</m:t>
+            </m:r>
+          </m:sup>
+        </m:sSup>
+      </m:oMath>
+      <w:r>
+        <w:t xml:space="preserve"> </w:t>
+      </w:r>
+      <w:r>
+        <w:t xml:space="preserve">and</w:t>
+      </w:r>
+      <w:r>
+        <w:t xml:space="preserve"> </w:t>
+      </w:r>
+      <m:oMath>
+        <m:sSub>
+          <m:e>
+            <m:r>
+              <m:t>n</m:t>
+            </m:r>
+          </m:e>
+          <m:sub>
+            <m:r>
+              <m:t>7</m:t>
+            </m:r>
+          </m:sub>
+        </m:sSub>
+        <m:r>
+          <m:t>|</m:t>
+        </m:r>
+        <m:sSup>
+          <m:e>
+            <m:r>
+              <m:t>2</m:t>
+            </m:r>
+          </m:e>
+          <m:sup>
+            <m:r>
+              <m:t>3</m:t>
+            </m:r>
+          </m:sup>
+        </m:sSup>
+        <m:r>
+          <m:t>=</m:t>
+        </m:r>
         <m:r>
           <m:t>8</m:t>
+        </m:r>
+      </m:oMath>
+      <w:r>
+        <w:t xml:space="preserve">. So</w:t>
+      </w:r>
+      <w:r>
+        <w:t xml:space="preserve"> </w:t>
+      </w:r>
+      <m:oMath>
+        <m:sSub>
+          <m:e>
+            <m:r>
+              <m:t>n</m:t>
+            </m:r>
+          </m:e>
+          <m:sub>
+            <m:r>
+              <m:t>2</m:t>
+            </m:r>
+          </m:sub>
+        </m:sSub>
+        <m:r>
+          <m:t>∈</m:t>
+        </m:r>
+        <m:r>
+          <m:t>{</m:t>
+        </m:r>
+        <m:r>
+          <m:t>1</m:t>
+        </m:r>
+        <m:r>
+          <m:t>,</m:t>
+        </m:r>
+        <m:r>
+          <m:t>7</m:t>
+        </m:r>
+        <m:r>
+          <m:t>}</m:t>
+        </m:r>
+      </m:oMath>
+      <w:r>
+        <w:t xml:space="preserve"> </w:t>
+      </w:r>
+      <w:r>
+        <w:t xml:space="preserve">and</w:t>
+      </w:r>
+      <w:r>
+        <w:t xml:space="preserve"> </w:t>
+      </w:r>
+      <m:oMath>
+        <m:sSub>
+          <m:e>
+            <m:r>
+              <m:t>n</m:t>
+            </m:r>
+          </m:e>
+          <m:sub>
+            <m:r>
+              <m:t>7</m:t>
+            </m:r>
+          </m:sub>
+        </m:sSub>
+        <m:r>
+          <m:t>∈</m:t>
+        </m:r>
+        <m:r>
+          <m:t>{</m:t>
+        </m:r>
+        <m:r>
+          <m:t>1</m:t>
+        </m:r>
+        <m:r>
+          <m:t>,</m:t>
+        </m:r>
+        <m:r>
+          <m:t>8</m:t>
+        </m:r>
+        <m:r>
+          <m:t>}</m:t>
         </m:r>
       </m:oMath>
       <w:r>
@@ -16778,7 +17022,7 @@
         <w:pStyle w:val="BodyText"/>
       </w:pPr>
       <w:r>
-        <w:t xml:space="preserve">Assume</w:t>
+        <w:t xml:space="preserve">If either</w:t>
       </w:r>
       <w:r>
         <w:t xml:space="preserve"> </w:t>
@@ -16792,22 +17036,16 @@
           </m:e>
           <m:sub>
             <m:r>
-              <m:t>2</m:t>
+              <m:t>7</m:t>
             </m:r>
           </m:sub>
         </m:sSub>
-        <m:r>
-          <m:t>=</m:t>
-        </m:r>
-        <m:r>
-          <m:t>7</m:t>
-        </m:r>
-      </m:oMath>
-      <w:r>
-        <w:t xml:space="preserve"> </w:t>
-      </w:r>
-      <w:r>
-        <w:t xml:space="preserve">and</w:t>
+      </m:oMath>
+      <w:r>
+        <w:t xml:space="preserve"> </w:t>
+      </w:r>
+      <w:r>
+        <w:t xml:space="preserve">or</w:t>
       </w:r>
       <w:r>
         <w:t xml:space="preserve"> </w:t>
@@ -16821,19 +17059,49 @@
           </m:e>
           <m:sub>
             <m:r>
-              <m:t>7</m:t>
+              <m:t>2</m:t>
             </m:r>
           </m:sub>
         </m:sSub>
-        <m:r>
-          <m:t>=</m:t>
-        </m:r>
-        <m:r>
-          <m:t>8</m:t>
-        </m:r>
-      </m:oMath>
-      <w:r>
-        <w:t xml:space="preserve">. Two different Sylow-7 subgroups intersect only in the identity. Also all of the Sylow-7 subgroups are conjugate by Sylow's Theorem, hence they're isomorphic. Then if</w:t>
+      </m:oMath>
+      <w:r>
+        <w:t xml:space="preserve"> </w:t>
+      </w:r>
+      <w:r>
+        <w:t xml:space="preserve">are</w:t>
+      </w:r>
+      <w:r>
+        <w:t xml:space="preserve"> </w:t>
+      </w:r>
+      <m:oMath>
+        <m:r>
+          <m:t>1</m:t>
+        </m:r>
+      </m:oMath>
+      <w:r>
+        <w:t xml:space="preserve">, then we're done as this means that there exists a normal proper nontrivial Sylow-</w:t>
+      </w:r>
+      <m:oMath>
+        <m:r>
+          <m:t>p</m:t>
+        </m:r>
+      </m:oMath>
+      <w:r>
+        <w:t xml:space="preserve"> </w:t>
+      </w:r>
+      <w:r>
+        <w:t xml:space="preserve">subgroup in our group</w:t>
+      </w:r>
+      <w:r>
+        <w:t xml:space="preserve"> </w:t>
+      </w:r>
+      <m:oMath>
+        <m:r>
+          <m:t>G</m:t>
+        </m:r>
+      </m:oMath>
+      <w:r>
+        <w:t xml:space="preserve">. Consider</w:t>
       </w:r>
       <w:r>
         <w:t xml:space="preserve"> </w:t>
@@ -16859,58 +17127,19 @@
         </m:r>
       </m:oMath>
       <w:r>
-        <w:t xml:space="preserve">, we have that</w:t>
-      </w:r>
-      <w:r>
-        <w:t xml:space="preserve"> </w:t>
-      </w:r>
-      <m:oMath>
-        <m:r>
-          <m:t>G</m:t>
-        </m:r>
-      </m:oMath>
-      <w:r>
-        <w:t xml:space="preserve"> </w:t>
-      </w:r>
-      <w:r>
-        <w:t xml:space="preserve">has at least</w:t>
-      </w:r>
-      <w:r>
-        <w:t xml:space="preserve"> </w:t>
-      </w:r>
-      <m:oMath>
-        <m:r>
-          <m:t>8</m:t>
-        </m:r>
-        <m:r>
-          <m:t>*</m:t>
-        </m:r>
-        <m:r>
-          <m:t>6</m:t>
-        </m:r>
-        <m:r>
-          <m:t>=</m:t>
-        </m:r>
-        <m:r>
-          <m:t>48</m:t>
-        </m:r>
-      </m:oMath>
-      <w:r>
-        <w:t xml:space="preserve"> </w:t>
-      </w:r>
-      <w:r>
-        <w:t xml:space="preserve">elements of order</w:t>
-      </w:r>
-      <w:r>
-        <w:t xml:space="preserve"> </w:t>
-      </w:r>
-      <m:oMath>
-        <m:r>
-          <m:t>7</m:t>
-        </m:r>
-      </m:oMath>
-      <w:r>
-        <w:t xml:space="preserve">. The rest of the elements must be in a Sylow-2 subgroup which gives us a contradiction. Thus</w:t>
+        <w:t xml:space="preserve">. Because</w:t>
+      </w:r>
+      <w:r>
+        <w:t xml:space="preserve"> </w:t>
+      </w:r>
+      <w:r>
+        <w:t xml:space="preserve">$&amp;$</w:t>
+      </w:r>
+      <w:r>
+        <w:t xml:space="preserve"> </w:t>
+      </w:r>
+      <w:r>
+        <w:t xml:space="preserve">is prime and the subgroups are cyclic, and because we know the subgroups intersect trivially,</w:t>
       </w:r>
       <w:r>
         <w:t xml:space="preserve"> </w:t>
@@ -16924,7 +17153,7 @@
           </m:e>
           <m:sub>
             <m:r>
-              <m:t>2</m:t>
+              <m:t>7</m:t>
             </m:r>
           </m:sub>
         </m:sSub>
@@ -16932,14 +17161,77 @@
           <m:t>=</m:t>
         </m:r>
         <m:r>
-          <m:t>1</m:t>
-        </m:r>
-      </m:oMath>
-      <w:r>
-        <w:t xml:space="preserve"> </w:t>
-      </w:r>
-      <w:r>
-        <w:t xml:space="preserve">or</w:t>
+          <m:t>8</m:t>
+        </m:r>
+        <m:r>
+          <m:t>⟹</m:t>
+        </m:r>
+      </m:oMath>
+      <w:r>
+        <w:t xml:space="preserve"> </w:t>
+      </w:r>
+      <w:r>
+        <w:t xml:space="preserve">there exists</w:t>
+      </w:r>
+      <w:r>
+        <w:t xml:space="preserve"> </w:t>
+      </w:r>
+      <m:oMath>
+        <m:r>
+          <m:t>8</m:t>
+        </m:r>
+        <m:r>
+          <m:t>*</m:t>
+        </m:r>
+        <m:r>
+          <m:t>6</m:t>
+        </m:r>
+        <m:r>
+          <m:t>=</m:t>
+        </m:r>
+        <m:r>
+          <m:t>48</m:t>
+        </m:r>
+      </m:oMath>
+      <w:r>
+        <w:t xml:space="preserve"> </w:t>
+      </w:r>
+      <w:r>
+        <w:t xml:space="preserve">non identity elements in all of the Sylow</w:t>
+      </w:r>
+      <w:r>
+        <w:t xml:space="preserve"> </w:t>
+      </w:r>
+      <m:oMath>
+        <m:r>
+          <m:t>7</m:t>
+        </m:r>
+      </m:oMath>
+      <w:r>
+        <w:t xml:space="preserve">-subgroups. Notice,</w:t>
+      </w:r>
+      <w:r>
+        <w:t xml:space="preserve"> </w:t>
+      </w:r>
+      <m:oMath>
+        <m:r>
+          <m:t>56</m:t>
+        </m:r>
+        <m:r>
+          <m:t>=</m:t>
+        </m:r>
+        <m:r>
+          <m:t>48</m:t>
+        </m:r>
+        <m:r>
+          <m:t>+</m:t>
+        </m:r>
+        <m:r>
+          <m:t>8</m:t>
+        </m:r>
+      </m:oMath>
+      <w:r>
+        <w:t xml:space="preserve">. But if</w:t>
       </w:r>
       <w:r>
         <w:t xml:space="preserve"> </w:t>
@@ -16953,7 +17245,7 @@
           </m:e>
           <m:sub>
             <m:r>
-              <m:t>7</m:t>
+              <m:t>2</m:t>
             </m:r>
           </m:sub>
         </m:sSub>
@@ -16961,10 +17253,138 @@
           <m:t>=</m:t>
         </m:r>
         <m:r>
+          <m:t>7</m:t>
+        </m:r>
+      </m:oMath>
+      <w:r>
+        <w:t xml:space="preserve">, then there are</w:t>
+      </w:r>
+      <w:r>
+        <w:t xml:space="preserve"> </w:t>
+      </w:r>
+      <m:oMath>
+        <m:r>
+          <m:t>8</m:t>
+        </m:r>
+      </m:oMath>
+      <w:r>
+        <w:t xml:space="preserve"> </w:t>
+      </w:r>
+      <w:r>
+        <w:t xml:space="preserve">distinct elements in each of the Sylow-</w:t>
+      </w:r>
+      <m:oMath>
+        <m:r>
+          <m:t>2</m:t>
+        </m:r>
+      </m:oMath>
+      <w:r>
+        <w:t xml:space="preserve"> </w:t>
+      </w:r>
+      <w:r>
+        <w:t xml:space="preserve">subgroups. But we run into a problem, because</w:t>
+      </w:r>
+      <w:r>
+        <w:t xml:space="preserve"> </w:t>
+      </w:r>
+      <m:oMath>
+        <m:r>
+          <m:t>56</m:t>
+        </m:r>
+        <m:r>
+          <m:t>=</m:t>
+        </m:r>
+        <m:r>
+          <m:t>48</m:t>
+        </m:r>
+        <m:r>
+          <m:t>+</m:t>
+        </m:r>
+        <m:r>
+          <m:t>8</m:t>
+        </m:r>
+      </m:oMath>
+      <w:r>
+        <w:t xml:space="preserve">, so then there must be only 1 Sylow-</w:t>
+      </w:r>
+      <m:oMath>
+        <m:r>
+          <m:t>2</m:t>
+        </m:r>
+      </m:oMath>
+      <w:r>
+        <w:t xml:space="preserve"> </w:t>
+      </w:r>
+      <w:r>
+        <w:t xml:space="preserve">subgroup in order to have</w:t>
+      </w:r>
+      <w:r>
+        <w:t xml:space="preserve"> </w:t>
+      </w:r>
+      <m:oMath>
+        <m:r>
+          <m:t>56</m:t>
+        </m:r>
+      </m:oMath>
+      <w:r>
+        <w:t xml:space="preserve"> </w:t>
+      </w:r>
+      <w:r>
+        <w:t xml:space="preserve">elements. Thus either</w:t>
+      </w:r>
+      <w:r>
+        <w:t xml:space="preserve"> </w:t>
+      </w:r>
+      <m:oMath>
+        <m:sSub>
+          <m:e>
+            <m:r>
+              <m:t>n</m:t>
+            </m:r>
+          </m:e>
+          <m:sub>
+            <m:r>
+              <m:t>2</m:t>
+            </m:r>
+          </m:sub>
+        </m:sSub>
+        <m:r>
+          <m:t>=</m:t>
+        </m:r>
+        <m:r>
           <m:t>1</m:t>
         </m:r>
       </m:oMath>
       <w:r>
+        <w:t xml:space="preserve"> </w:t>
+      </w:r>
+      <w:r>
+        <w:t xml:space="preserve">or</w:t>
+      </w:r>
+      <w:r>
+        <w:t xml:space="preserve"> </w:t>
+      </w:r>
+      <m:oMath>
+        <m:sSub>
+          <m:e>
+            <m:r>
+              <m:t>n</m:t>
+            </m:r>
+          </m:e>
+          <m:sub>
+            <m:r>
+              <m:t>7</m:t>
+            </m:r>
+          </m:sub>
+        </m:sSub>
+        <m:r>
+          <m:t>=</m:t>
+        </m:r>
+        <m:r>
+          <m:t>1</m:t>
+        </m:r>
+      </m:oMath>
+      <w:r>
         <w:t xml:space="preserve">, thus</w:t>
       </w:r>
       <w:r>
@@ -16979,7 +17399,7 @@
         <w:t xml:space="preserve"> </w:t>
       </w:r>
       <w:r>
-        <w:t xml:space="preserve">cannot be simple. QED</w:t>
+        <w:t xml:space="preserve">could not be simple as it has a normal proper nontrivial subgroup. QED</w:t>
       </w:r>
     </w:p>
     <w:p>
@@ -26152,7 +26572,18 @@
         </m:r>
       </m:oMath>
       <w:r>
-        <w:t xml:space="preserve">. Then by Sylow's Theorem,</w:t>
+        <w:t xml:space="preserve">. We will denote the number of Sylow-</w:t>
+      </w:r>
+      <m:oMath>
+        <m:r>
+          <m:t>p</m:t>
+        </m:r>
+      </m:oMath>
+      <w:r>
+        <w:t xml:space="preserve"> </w:t>
+      </w:r>
+      <w:r>
+        <w:t xml:space="preserve">subgroups by</w:t>
       </w:r>
       <w:r>
         <w:t xml:space="preserve"> </w:t>
@@ -26166,36 +26597,13 @@
           </m:e>
           <m:sub>
             <m:r>
-              <m:t>2</m:t>
+              <m:t>p</m:t>
             </m:r>
           </m:sub>
         </m:sSub>
-        <m:r>
-          <m:t>=</m:t>
-        </m:r>
-        <m:r>
-          <m:t>1</m:t>
-        </m:r>
-      </m:oMath>
-      <w:r>
-        <w:t xml:space="preserve"> </w:t>
-      </w:r>
-      <w:r>
-        <w:t xml:space="preserve">or</w:t>
-      </w:r>
-      <w:r>
-        <w:t xml:space="preserve"> </w:t>
-      </w:r>
-      <m:oMath>
-        <m:r>
-          <m:t>7</m:t>
-        </m:r>
-      </m:oMath>
-      <w:r>
-        <w:t xml:space="preserve"> </w:t>
-      </w:r>
-      <w:r>
-        <w:t xml:space="preserve">and</w:t>
+      </m:oMath>
+      <w:r>
+        <w:t xml:space="preserve">. So</w:t>
       </w:r>
       <w:r>
         <w:t xml:space="preserve"> </w:t>
@@ -26209,7 +26617,7 @@
           </m:e>
           <m:sub>
             <m:r>
-              <m:t>7</m:t>
+              <m:t>2</m:t>
             </m:r>
           </m:sub>
         </m:sSub>
@@ -26217,6 +26625,15 @@
           <m:t>=</m:t>
         </m:r>
         <m:r>
+          <m:t>2</m:t>
+        </m:r>
+        <m:r>
+          <m:t>k</m:t>
+        </m:r>
+        <m:r>
+          <m:t>+</m:t>
+        </m:r>
+        <m:r>
           <m:t>1</m:t>
         </m:r>
       </m:oMath>
@@ -26224,14 +26641,261 @@
         <w:t xml:space="preserve"> </w:t>
       </w:r>
       <w:r>
-        <w:t xml:space="preserve">or</w:t>
-      </w:r>
-      <w:r>
-        <w:t xml:space="preserve"> </w:t>
-      </w:r>
-      <m:oMath>
+        <w:t xml:space="preserve">where</w:t>
+      </w:r>
+      <w:r>
+        <w:t xml:space="preserve"> </w:t>
+      </w:r>
+      <m:oMath>
+        <m:r>
+          <m:t>k</m:t>
+        </m:r>
+        <m:r>
+          <m:t>∈</m:t>
+        </m:r>
+        <m:sSup>
+          <m:e>
+            <m:r>
+              <m:rPr>
+                <m:sty m:val="p"/>
+                <m:scr m:val="double-struck"/>
+              </m:rPr>
+              <m:t>Z</m:t>
+            </m:r>
+          </m:e>
+          <m:sup>
+            <m:r>
+              <m:rPr>
+                <m:sty m:val="p"/>
+                <m:scr m:val="double-struck"/>
+              </m:rPr>
+              <m:t>+</m:t>
+            </m:r>
+          </m:sup>
+        </m:sSup>
+      </m:oMath>
+      <w:r>
+        <w:t xml:space="preserve"> </w:t>
+      </w:r>
+      <w:r>
+        <w:t xml:space="preserve">and</w:t>
+      </w:r>
+      <w:r>
+        <w:t xml:space="preserve"> </w:t>
+      </w:r>
+      <m:oMath>
+        <m:sSub>
+          <m:e>
+            <m:r>
+              <m:t>n</m:t>
+            </m:r>
+          </m:e>
+          <m:sub>
+            <m:r>
+              <m:t>2</m:t>
+            </m:r>
+          </m:sub>
+        </m:sSub>
+        <m:r>
+          <m:t>|</m:t>
+        </m:r>
+        <m:r>
+          <m:t>7</m:t>
+        </m:r>
+      </m:oMath>
+      <w:r>
+        <w:t xml:space="preserve">. Also</w:t>
+      </w:r>
+      <w:r>
+        <w:t xml:space="preserve"> </w:t>
+      </w:r>
+      <m:oMath>
+        <m:sSub>
+          <m:e>
+            <m:r>
+              <m:t>n</m:t>
+            </m:r>
+          </m:e>
+          <m:sub>
+            <m:r>
+              <m:t>7</m:t>
+            </m:r>
+          </m:sub>
+        </m:sSub>
+        <m:r>
+          <m:t>=</m:t>
+        </m:r>
+        <m:r>
+          <m:t>7</m:t>
+        </m:r>
+        <m:r>
+          <m:t>j</m:t>
+        </m:r>
+        <m:r>
+          <m:t>+</m:t>
+        </m:r>
+        <m:r>
+          <m:t>1</m:t>
+        </m:r>
+      </m:oMath>
+      <w:r>
+        <w:t xml:space="preserve"> </w:t>
+      </w:r>
+      <w:r>
+        <w:t xml:space="preserve">where</w:t>
+      </w:r>
+      <w:r>
+        <w:t xml:space="preserve"> </w:t>
+      </w:r>
+      <m:oMath>
+        <m:r>
+          <m:t>j</m:t>
+        </m:r>
+        <m:r>
+          <m:t>∈</m:t>
+        </m:r>
+        <m:sSup>
+          <m:e>
+            <m:r>
+              <m:rPr>
+                <m:sty m:val="p"/>
+                <m:scr m:val="double-struck"/>
+              </m:rPr>
+              <m:t>Z</m:t>
+            </m:r>
+          </m:e>
+          <m:sup>
+            <m:r>
+              <m:rPr>
+                <m:sty m:val="p"/>
+                <m:scr m:val="double-struck"/>
+              </m:rPr>
+              <m:t>+</m:t>
+            </m:r>
+          </m:sup>
+        </m:sSup>
+      </m:oMath>
+      <w:r>
+        <w:t xml:space="preserve"> </w:t>
+      </w:r>
+      <w:r>
+        <w:t xml:space="preserve">and</w:t>
+      </w:r>
+      <w:r>
+        <w:t xml:space="preserve"> </w:t>
+      </w:r>
+      <m:oMath>
+        <m:sSub>
+          <m:e>
+            <m:r>
+              <m:t>n</m:t>
+            </m:r>
+          </m:e>
+          <m:sub>
+            <m:r>
+              <m:t>7</m:t>
+            </m:r>
+          </m:sub>
+        </m:sSub>
+        <m:r>
+          <m:t>|</m:t>
+        </m:r>
+        <m:sSup>
+          <m:e>
+            <m:r>
+              <m:t>2</m:t>
+            </m:r>
+          </m:e>
+          <m:sup>
+            <m:r>
+              <m:t>3</m:t>
+            </m:r>
+          </m:sup>
+        </m:sSup>
+        <m:r>
+          <m:t>=</m:t>
+        </m:r>
         <m:r>
           <m:t>8</m:t>
+        </m:r>
+      </m:oMath>
+      <w:r>
+        <w:t xml:space="preserve">. So</w:t>
+      </w:r>
+      <w:r>
+        <w:t xml:space="preserve"> </w:t>
+      </w:r>
+      <m:oMath>
+        <m:sSub>
+          <m:e>
+            <m:r>
+              <m:t>n</m:t>
+            </m:r>
+          </m:e>
+          <m:sub>
+            <m:r>
+              <m:t>2</m:t>
+            </m:r>
+          </m:sub>
+        </m:sSub>
+        <m:r>
+          <m:t>∈</m:t>
+        </m:r>
+        <m:r>
+          <m:t>{</m:t>
+        </m:r>
+        <m:r>
+          <m:t>1</m:t>
+        </m:r>
+        <m:r>
+          <m:t>,</m:t>
+        </m:r>
+        <m:r>
+          <m:t>7</m:t>
+        </m:r>
+        <m:r>
+          <m:t>}</m:t>
+        </m:r>
+      </m:oMath>
+      <w:r>
+        <w:t xml:space="preserve"> </w:t>
+      </w:r>
+      <w:r>
+        <w:t xml:space="preserve">and</w:t>
+      </w:r>
+      <w:r>
+        <w:t xml:space="preserve"> </w:t>
+      </w:r>
+      <m:oMath>
+        <m:sSub>
+          <m:e>
+            <m:r>
+              <m:t>n</m:t>
+            </m:r>
+          </m:e>
+          <m:sub>
+            <m:r>
+              <m:t>7</m:t>
+            </m:r>
+          </m:sub>
+        </m:sSub>
+        <m:r>
+          <m:t>∈</m:t>
+        </m:r>
+        <m:r>
+          <m:t>{</m:t>
+        </m:r>
+        <m:r>
+          <m:t>1</m:t>
+        </m:r>
+        <m:r>
+          <m:t>,</m:t>
+        </m:r>
+        <m:r>
+          <m:t>8</m:t>
+        </m:r>
+        <m:r>
+          <m:t>}</m:t>
         </m:r>
       </m:oMath>
       <w:r>
@@ -26243,7 +26907,7 @@
         <w:pStyle w:val="BodyText"/>
       </w:pPr>
       <w:r>
-        <w:t xml:space="preserve">Assume</w:t>
+        <w:t xml:space="preserve">If either</w:t>
       </w:r>
       <w:r>
         <w:t xml:space="preserve"> </w:t>
@@ -26257,22 +26921,16 @@
           </m:e>
           <m:sub>
             <m:r>
-              <m:t>2</m:t>
+              <m:t>7</m:t>
             </m:r>
           </m:sub>
         </m:sSub>
-        <m:r>
-          <m:t>=</m:t>
-        </m:r>
-        <m:r>
-          <m:t>7</m:t>
-        </m:r>
-      </m:oMath>
-      <w:r>
-        <w:t xml:space="preserve"> </w:t>
-      </w:r>
-      <w:r>
-        <w:t xml:space="preserve">and</w:t>
+      </m:oMath>
+      <w:r>
+        <w:t xml:space="preserve"> </w:t>
+      </w:r>
+      <w:r>
+        <w:t xml:space="preserve">or</w:t>
       </w:r>
       <w:r>
         <w:t xml:space="preserve"> </w:t>
@@ -26286,19 +26944,49 @@
           </m:e>
           <m:sub>
             <m:r>
-              <m:t>7</m:t>
+              <m:t>2</m:t>
             </m:r>
           </m:sub>
         </m:sSub>
-        <m:r>
-          <m:t>=</m:t>
-        </m:r>
-        <m:r>
-          <m:t>8</m:t>
-        </m:r>
-      </m:oMath>
-      <w:r>
-        <w:t xml:space="preserve">. Two different Sylow-7 subgroups intersect only in the identity. Also all of the Sylow-7 subgroups are conjugate by Sylow's Theorem, hence they're isomorphic. Then if</w:t>
+      </m:oMath>
+      <w:r>
+        <w:t xml:space="preserve"> </w:t>
+      </w:r>
+      <w:r>
+        <w:t xml:space="preserve">are</w:t>
+      </w:r>
+      <w:r>
+        <w:t xml:space="preserve"> </w:t>
+      </w:r>
+      <m:oMath>
+        <m:r>
+          <m:t>1</m:t>
+        </m:r>
+      </m:oMath>
+      <w:r>
+        <w:t xml:space="preserve">, then we're done as this means that there exists a normal proper nontrivial Sylow-</w:t>
+      </w:r>
+      <m:oMath>
+        <m:r>
+          <m:t>p</m:t>
+        </m:r>
+      </m:oMath>
+      <w:r>
+        <w:t xml:space="preserve"> </w:t>
+      </w:r>
+      <w:r>
+        <w:t xml:space="preserve">subgroup in our group</w:t>
+      </w:r>
+      <w:r>
+        <w:t xml:space="preserve"> </w:t>
+      </w:r>
+      <m:oMath>
+        <m:r>
+          <m:t>G</m:t>
+        </m:r>
+      </m:oMath>
+      <w:r>
+        <w:t xml:space="preserve">. Consider</w:t>
       </w:r>
       <w:r>
         <w:t xml:space="preserve"> </w:t>
@@ -26324,58 +27012,19 @@
         </m:r>
       </m:oMath>
       <w:r>
-        <w:t xml:space="preserve">, we have that</w:t>
-      </w:r>
-      <w:r>
-        <w:t xml:space="preserve"> </w:t>
-      </w:r>
-      <m:oMath>
-        <m:r>
-          <m:t>G</m:t>
-        </m:r>
-      </m:oMath>
-      <w:r>
-        <w:t xml:space="preserve"> </w:t>
-      </w:r>
-      <w:r>
-        <w:t xml:space="preserve">has at least</w:t>
-      </w:r>
-      <w:r>
-        <w:t xml:space="preserve"> </w:t>
-      </w:r>
-      <m:oMath>
-        <m:r>
-          <m:t>8</m:t>
-        </m:r>
-        <m:r>
-          <m:t>*</m:t>
-        </m:r>
-        <m:r>
-          <m:t>6</m:t>
-        </m:r>
-        <m:r>
-          <m:t>=</m:t>
-        </m:r>
-        <m:r>
-          <m:t>48</m:t>
-        </m:r>
-      </m:oMath>
-      <w:r>
-        <w:t xml:space="preserve"> </w:t>
-      </w:r>
-      <w:r>
-        <w:t xml:space="preserve">elements of order</w:t>
-      </w:r>
-      <w:r>
-        <w:t xml:space="preserve"> </w:t>
-      </w:r>
-      <m:oMath>
-        <m:r>
-          <m:t>7</m:t>
-        </m:r>
-      </m:oMath>
-      <w:r>
-        <w:t xml:space="preserve">. The rest of the elements must be in a Sylow-2 subgroup which gives us a contradiction. Thus</w:t>
+        <w:t xml:space="preserve">. Because</w:t>
+      </w:r>
+      <w:r>
+        <w:t xml:space="preserve"> </w:t>
+      </w:r>
+      <w:r>
+        <w:t xml:space="preserve">$&amp;$</w:t>
+      </w:r>
+      <w:r>
+        <w:t xml:space="preserve"> </w:t>
+      </w:r>
+      <w:r>
+        <w:t xml:space="preserve">is prime and the subgroups are cyclic, and because we know the subgroups intersect trivially,</w:t>
       </w:r>
       <w:r>
         <w:t xml:space="preserve"> </w:t>
@@ -26389,7 +27038,7 @@
           </m:e>
           <m:sub>
             <m:r>
-              <m:t>2</m:t>
+              <m:t>7</m:t>
             </m:r>
           </m:sub>
         </m:sSub>
@@ -26397,14 +27046,77 @@
           <m:t>=</m:t>
         </m:r>
         <m:r>
-          <m:t>1</m:t>
-        </m:r>
-      </m:oMath>
-      <w:r>
-        <w:t xml:space="preserve"> </w:t>
-      </w:r>
-      <w:r>
-        <w:t xml:space="preserve">or</w:t>
+          <m:t>8</m:t>
+        </m:r>
+        <m:r>
+          <m:t>⟹</m:t>
+        </m:r>
+      </m:oMath>
+      <w:r>
+        <w:t xml:space="preserve"> </w:t>
+      </w:r>
+      <w:r>
+        <w:t xml:space="preserve">there exists</w:t>
+      </w:r>
+      <w:r>
+        <w:t xml:space="preserve"> </w:t>
+      </w:r>
+      <m:oMath>
+        <m:r>
+          <m:t>8</m:t>
+        </m:r>
+        <m:r>
+          <m:t>*</m:t>
+        </m:r>
+        <m:r>
+          <m:t>6</m:t>
+        </m:r>
+        <m:r>
+          <m:t>=</m:t>
+        </m:r>
+        <m:r>
+          <m:t>48</m:t>
+        </m:r>
+      </m:oMath>
+      <w:r>
+        <w:t xml:space="preserve"> </w:t>
+      </w:r>
+      <w:r>
+        <w:t xml:space="preserve">non identity elements in all of the Sylow</w:t>
+      </w:r>
+      <w:r>
+        <w:t xml:space="preserve"> </w:t>
+      </w:r>
+      <m:oMath>
+        <m:r>
+          <m:t>7</m:t>
+        </m:r>
+      </m:oMath>
+      <w:r>
+        <w:t xml:space="preserve">-subgroups. Notice,</w:t>
+      </w:r>
+      <w:r>
+        <w:t xml:space="preserve"> </w:t>
+      </w:r>
+      <m:oMath>
+        <m:r>
+          <m:t>56</m:t>
+        </m:r>
+        <m:r>
+          <m:t>=</m:t>
+        </m:r>
+        <m:r>
+          <m:t>48</m:t>
+        </m:r>
+        <m:r>
+          <m:t>+</m:t>
+        </m:r>
+        <m:r>
+          <m:t>8</m:t>
+        </m:r>
+      </m:oMath>
+      <w:r>
+        <w:t xml:space="preserve">. But if</w:t>
       </w:r>
       <w:r>
         <w:t xml:space="preserve"> </w:t>
@@ -26418,7 +27130,7 @@
           </m:e>
           <m:sub>
             <m:r>
-              <m:t>7</m:t>
+              <m:t>2</m:t>
             </m:r>
           </m:sub>
         </m:sSub>
@@ -26426,10 +27138,138 @@
           <m:t>=</m:t>
         </m:r>
         <m:r>
+          <m:t>7</m:t>
+        </m:r>
+      </m:oMath>
+      <w:r>
+        <w:t xml:space="preserve">, then there are</w:t>
+      </w:r>
+      <w:r>
+        <w:t xml:space="preserve"> </w:t>
+      </w:r>
+      <m:oMath>
+        <m:r>
+          <m:t>8</m:t>
+        </m:r>
+      </m:oMath>
+      <w:r>
+        <w:t xml:space="preserve"> </w:t>
+      </w:r>
+      <w:r>
+        <w:t xml:space="preserve">distinct elements in each of the Sylow-</w:t>
+      </w:r>
+      <m:oMath>
+        <m:r>
+          <m:t>2</m:t>
+        </m:r>
+      </m:oMath>
+      <w:r>
+        <w:t xml:space="preserve"> </w:t>
+      </w:r>
+      <w:r>
+        <w:t xml:space="preserve">subgroups. But we run into a problem, because</w:t>
+      </w:r>
+      <w:r>
+        <w:t xml:space="preserve"> </w:t>
+      </w:r>
+      <m:oMath>
+        <m:r>
+          <m:t>56</m:t>
+        </m:r>
+        <m:r>
+          <m:t>=</m:t>
+        </m:r>
+        <m:r>
+          <m:t>48</m:t>
+        </m:r>
+        <m:r>
+          <m:t>+</m:t>
+        </m:r>
+        <m:r>
+          <m:t>8</m:t>
+        </m:r>
+      </m:oMath>
+      <w:r>
+        <w:t xml:space="preserve">, so then there must be only 1 Sylow-</w:t>
+      </w:r>
+      <m:oMath>
+        <m:r>
+          <m:t>2</m:t>
+        </m:r>
+      </m:oMath>
+      <w:r>
+        <w:t xml:space="preserve"> </w:t>
+      </w:r>
+      <w:r>
+        <w:t xml:space="preserve">subgroup in order to have</w:t>
+      </w:r>
+      <w:r>
+        <w:t xml:space="preserve"> </w:t>
+      </w:r>
+      <m:oMath>
+        <m:r>
+          <m:t>56</m:t>
+        </m:r>
+      </m:oMath>
+      <w:r>
+        <w:t xml:space="preserve"> </w:t>
+      </w:r>
+      <w:r>
+        <w:t xml:space="preserve">elements. Thus either</w:t>
+      </w:r>
+      <w:r>
+        <w:t xml:space="preserve"> </w:t>
+      </w:r>
+      <m:oMath>
+        <m:sSub>
+          <m:e>
+            <m:r>
+              <m:t>n</m:t>
+            </m:r>
+          </m:e>
+          <m:sub>
+            <m:r>
+              <m:t>2</m:t>
+            </m:r>
+          </m:sub>
+        </m:sSub>
+        <m:r>
+          <m:t>=</m:t>
+        </m:r>
+        <m:r>
           <m:t>1</m:t>
         </m:r>
       </m:oMath>
       <w:r>
+        <w:t xml:space="preserve"> </w:t>
+      </w:r>
+      <w:r>
+        <w:t xml:space="preserve">or</w:t>
+      </w:r>
+      <w:r>
+        <w:t xml:space="preserve"> </w:t>
+      </w:r>
+      <m:oMath>
+        <m:sSub>
+          <m:e>
+            <m:r>
+              <m:t>n</m:t>
+            </m:r>
+          </m:e>
+          <m:sub>
+            <m:r>
+              <m:t>7</m:t>
+            </m:r>
+          </m:sub>
+        </m:sSub>
+        <m:r>
+          <m:t>=</m:t>
+        </m:r>
+        <m:r>
+          <m:t>1</m:t>
+        </m:r>
+      </m:oMath>
+      <w:r>
         <w:t xml:space="preserve">, thus</w:t>
       </w:r>
       <w:r>
@@ -26444,7 +27284,7 @@
         <w:t xml:space="preserve"> </w:t>
       </w:r>
       <w:r>
-        <w:t xml:space="preserve">cannot be simple. QED</w:t>
+        <w:t xml:space="preserve">could not be simple as it has a normal proper nontrivial subgroup. QED</w:t>
       </w:r>
     </w:p>
     <w:p>
@@ -30867,10 +31707,688 @@
     </w:p>
     <w:p>
       <w:pPr>
+        <w:pStyle w:val="Heading3"/>
+      </w:pPr>
+      <w:bookmarkStart w:id="102" w:name="prove-that-a-group-g-of-order-1000024-54-cannot-be-simple."/>
+      <w:bookmarkEnd w:id="102"/>
+      <w:r>
+        <w:t xml:space="preserve">Prove that a group</w:t>
+      </w:r>
+      <w:r>
+        <w:t xml:space="preserve"> </w:t>
+      </w:r>
+      <m:oMath>
+        <m:r>
+          <m:t>G</m:t>
+        </m:r>
+      </m:oMath>
+      <w:r>
+        <w:t xml:space="preserve"> </w:t>
+      </w:r>
+      <w:r>
+        <w:t xml:space="preserve">of order</w:t>
+      </w:r>
+      <w:r>
+        <w:t xml:space="preserve"> </w:t>
+      </w:r>
+      <m:oMath>
+        <m:r>
+          <m:t>10000</m:t>
+        </m:r>
+        <m:r>
+          <m:t>=</m:t>
+        </m:r>
+        <m:sSup>
+          <m:e>
+            <m:r>
+              <m:t>2</m:t>
+            </m:r>
+          </m:e>
+          <m:sup>
+            <m:r>
+              <m:t>4</m:t>
+            </m:r>
+          </m:sup>
+        </m:sSup>
+        <m:r>
+          <m:t>*</m:t>
+        </m:r>
+        <m:sSup>
+          <m:e>
+            <m:r>
+              <m:t>5</m:t>
+            </m:r>
+          </m:e>
+          <m:sup>
+            <m:r>
+              <m:t>4</m:t>
+            </m:r>
+          </m:sup>
+        </m:sSup>
+      </m:oMath>
+      <w:r>
+        <w:t xml:space="preserve"> </w:t>
+      </w:r>
+      <w:r>
+        <w:t xml:space="preserve">cannot be simple.</w:t>
+      </w:r>
+    </w:p>
+    <w:p>
+      <w:pPr>
+        <w:pStyle w:val="Heading4"/>
+      </w:pPr>
+      <w:bookmarkStart w:id="103" w:name="my-solution-36"/>
+      <w:bookmarkEnd w:id="103"/>
+      <w:r>
+        <w:t xml:space="preserve">My Solution:</w:t>
+      </w:r>
+    </w:p>
+    <w:p>
+      <w:pPr>
+        <w:pStyle w:val="FirstParagraph"/>
+      </w:pPr>
+      <w:r>
+        <w:t xml:space="preserve">Assume</w:t>
+      </w:r>
+      <w:r>
+        <w:t xml:space="preserve"> </w:t>
+      </w:r>
+      <m:oMath>
+        <m:r>
+          <m:t>G</m:t>
+        </m:r>
+      </m:oMath>
+      <w:r>
+        <w:t xml:space="preserve"> </w:t>
+      </w:r>
+      <w:r>
+        <w:t xml:space="preserve">is simple and denote the number of Sylow-</w:t>
+      </w:r>
+      <m:oMath>
+        <m:r>
+          <m:t>p</m:t>
+        </m:r>
+      </m:oMath>
+      <w:r>
+        <w:t xml:space="preserve"> </w:t>
+      </w:r>
+      <w:r>
+        <w:t xml:space="preserve">subgroups as</w:t>
+      </w:r>
+      <w:r>
+        <w:t xml:space="preserve"> </w:t>
+      </w:r>
+      <m:oMath>
+        <m:sSub>
+          <m:e>
+            <m:r>
+              <m:t>n</m:t>
+            </m:r>
+          </m:e>
+          <m:sub>
+            <m:r>
+              <m:t>p</m:t>
+            </m:r>
+          </m:sub>
+        </m:sSub>
+      </m:oMath>
+      <w:r>
+        <w:t xml:space="preserve">. Then</w:t>
+      </w:r>
+      <w:r>
+        <w:t xml:space="preserve"> </w:t>
+      </w:r>
+      <m:oMath>
+        <m:sSub>
+          <m:e>
+            <m:r>
+              <m:t>n</m:t>
+            </m:r>
+          </m:e>
+          <m:sub>
+            <m:r>
+              <m:t>2</m:t>
+            </m:r>
+          </m:sub>
+        </m:sSub>
+        <m:r>
+          <m:t>=</m:t>
+        </m:r>
+        <m:r>
+          <m:t>2</m:t>
+        </m:r>
+        <m:r>
+          <m:t>k</m:t>
+        </m:r>
+        <m:r>
+          <m:t>+</m:t>
+        </m:r>
+        <m:r>
+          <m:t>1</m:t>
+        </m:r>
+      </m:oMath>
+      <w:r>
+        <w:t xml:space="preserve"> </w:t>
+      </w:r>
+      <w:r>
+        <w:t xml:space="preserve">where</w:t>
+      </w:r>
+      <w:r>
+        <w:t xml:space="preserve"> </w:t>
+      </w:r>
+      <m:oMath>
+        <m:r>
+          <m:t>k</m:t>
+        </m:r>
+        <m:r>
+          <m:t>∈</m:t>
+        </m:r>
+        <m:sSup>
+          <m:e>
+            <m:r>
+              <m:rPr>
+                <m:sty m:val="p"/>
+                <m:scr m:val="double-struck"/>
+              </m:rPr>
+              <m:t>Z</m:t>
+            </m:r>
+          </m:e>
+          <m:sup>
+            <m:r>
+              <m:rPr>
+                <m:sty m:val="p"/>
+                <m:scr m:val="double-struck"/>
+              </m:rPr>
+              <m:t>+</m:t>
+            </m:r>
+          </m:sup>
+        </m:sSup>
+        <m:r>
+          <m:t>+</m:t>
+        </m:r>
+        <m:r>
+          <m:t>{</m:t>
+        </m:r>
+        <m:r>
+          <m:t>0</m:t>
+        </m:r>
+        <m:r>
+          <m:t>}</m:t>
+        </m:r>
+      </m:oMath>
+      <w:r>
+        <w:t xml:space="preserve"> </w:t>
+      </w:r>
+      <w:r>
+        <w:t xml:space="preserve">and</w:t>
+      </w:r>
+      <w:r>
+        <w:t xml:space="preserve"> </w:t>
+      </w:r>
+      <m:oMath>
+        <m:sSub>
+          <m:e>
+            <m:r>
+              <m:t>n</m:t>
+            </m:r>
+          </m:e>
+          <m:sub>
+            <m:r>
+              <m:t>2</m:t>
+            </m:r>
+          </m:sub>
+        </m:sSub>
+        <m:r>
+          <m:t>|</m:t>
+        </m:r>
+        <m:sSup>
+          <m:e>
+            <m:r>
+              <m:t>5</m:t>
+            </m:r>
+          </m:e>
+          <m:sup>
+            <m:r>
+              <m:t>4</m:t>
+            </m:r>
+          </m:sup>
+        </m:sSup>
+        <m:r>
+          <m:t>=</m:t>
+        </m:r>
+        <m:r>
+          <m:t>625</m:t>
+        </m:r>
+      </m:oMath>
+      <w:r>
+        <w:t xml:space="preserve">. Also,</w:t>
+      </w:r>
+      <w:r>
+        <w:t xml:space="preserve"> </w:t>
+      </w:r>
+      <m:oMath>
+        <m:sSub>
+          <m:e>
+            <m:r>
+              <m:t>n</m:t>
+            </m:r>
+          </m:e>
+          <m:sub>
+            <m:r>
+              <m:t>5</m:t>
+            </m:r>
+          </m:sub>
+        </m:sSub>
+        <m:r>
+          <m:t>=</m:t>
+        </m:r>
+        <m:r>
+          <m:t>5</m:t>
+        </m:r>
+        <m:r>
+          <m:t>k</m:t>
+        </m:r>
+        <m:r>
+          <m:t>+</m:t>
+        </m:r>
+        <m:r>
+          <m:t>1</m:t>
+        </m:r>
+      </m:oMath>
+      <w:r>
+        <w:t xml:space="preserve"> </w:t>
+      </w:r>
+      <w:r>
+        <w:t xml:space="preserve">where</w:t>
+      </w:r>
+      <w:r>
+        <w:t xml:space="preserve"> </w:t>
+      </w:r>
+      <m:oMath>
+        <m:r>
+          <m:t>k</m:t>
+        </m:r>
+        <m:r>
+          <m:t>∈</m:t>
+        </m:r>
+        <m:sSup>
+          <m:e>
+            <m:r>
+              <m:rPr>
+                <m:sty m:val="p"/>
+                <m:scr m:val="double-struck"/>
+              </m:rPr>
+              <m:t>Z</m:t>
+            </m:r>
+          </m:e>
+          <m:sup>
+            <m:r>
+              <m:rPr>
+                <m:sty m:val="p"/>
+                <m:scr m:val="double-struck"/>
+              </m:rPr>
+              <m:t>+</m:t>
+            </m:r>
+          </m:sup>
+        </m:sSup>
+        <m:r>
+          <m:t>+</m:t>
+        </m:r>
+        <m:r>
+          <m:t>{</m:t>
+        </m:r>
+        <m:r>
+          <m:t>0</m:t>
+        </m:r>
+        <m:r>
+          <m:t>}</m:t>
+        </m:r>
+      </m:oMath>
+      <w:r>
+        <w:t xml:space="preserve"> </w:t>
+      </w:r>
+      <w:r>
+        <w:t xml:space="preserve">and</w:t>
+      </w:r>
+      <w:r>
+        <w:t xml:space="preserve"> </w:t>
+      </w:r>
+      <m:oMath>
+        <m:sSub>
+          <m:e>
+            <m:r>
+              <m:t>n</m:t>
+            </m:r>
+          </m:e>
+          <m:sub>
+            <m:r>
+              <m:t>5</m:t>
+            </m:r>
+          </m:sub>
+        </m:sSub>
+        <m:r>
+          <m:t>|</m:t>
+        </m:r>
+        <m:sSup>
+          <m:e>
+            <m:r>
+              <m:t>2</m:t>
+            </m:r>
+          </m:e>
+          <m:sup>
+            <m:r>
+              <m:t>4</m:t>
+            </m:r>
+          </m:sup>
+        </m:sSup>
+        <m:r>
+          <m:t>=</m:t>
+        </m:r>
+        <m:r>
+          <m:t>16</m:t>
+        </m:r>
+      </m:oMath>
+      <w:r>
+        <w:t xml:space="preserve">. So</w:t>
+      </w:r>
+      <w:r>
+        <w:t xml:space="preserve"> </w:t>
+      </w:r>
+      <m:oMath>
+        <m:sSub>
+          <m:e>
+            <m:r>
+              <m:t>n</m:t>
+            </m:r>
+          </m:e>
+          <m:sub>
+            <m:r>
+              <m:t>5</m:t>
+            </m:r>
+          </m:sub>
+        </m:sSub>
+        <m:r>
+          <m:t>∈</m:t>
+        </m:r>
+        <m:r>
+          <m:t>{</m:t>
+        </m:r>
+        <m:r>
+          <m:t>1</m:t>
+        </m:r>
+        <m:r>
+          <m:t>,</m:t>
+        </m:r>
+        <m:r>
+          <m:t>16</m:t>
+        </m:r>
+        <m:r>
+          <m:t>}</m:t>
+        </m:r>
+      </m:oMath>
+      <w:r>
+        <w:t xml:space="preserve">. Since</w:t>
+      </w:r>
+      <w:r>
+        <w:t xml:space="preserve"> </w:t>
+      </w:r>
+      <m:oMath>
+        <m:r>
+          <m:t>G</m:t>
+        </m:r>
+      </m:oMath>
+      <w:r>
+        <w:t xml:space="preserve"> </w:t>
+      </w:r>
+      <w:r>
+        <w:t xml:space="preserve">is not simple by assumption, then</w:t>
+      </w:r>
+      <w:r>
+        <w:t xml:space="preserve"> </w:t>
+      </w:r>
+      <m:oMath>
+        <m:sSub>
+          <m:e>
+            <m:r>
+              <m:t>n</m:t>
+            </m:r>
+          </m:e>
+          <m:sub>
+            <m:r>
+              <m:t>5</m:t>
+            </m:r>
+          </m:sub>
+        </m:sSub>
+        <m:r>
+          <m:t>=</m:t>
+        </m:r>
+        <m:r>
+          <m:t>16</m:t>
+        </m:r>
+      </m:oMath>
+      <w:r>
+        <w:t xml:space="preserve">.</w:t>
+      </w:r>
+    </w:p>
+    <w:p>
+      <w:pPr>
+        <w:pStyle w:val="BodyText"/>
+      </w:pPr>
+      <w:r>
+        <w:t xml:space="preserve">Thus because</w:t>
+      </w:r>
+      <w:r>
+        <w:t xml:space="preserve"> </w:t>
+      </w:r>
+      <m:oMath>
+        <m:r>
+          <m:t>G</m:t>
+        </m:r>
+      </m:oMath>
+      <w:r>
+        <w:t xml:space="preserve"> </w:t>
+      </w:r>
+      <w:r>
+        <w:t xml:space="preserve">is smple and</w:t>
+      </w:r>
+      <w:r>
+        <w:t xml:space="preserve"> </w:t>
+      </w:r>
+      <m:oMath>
+        <m:sSub>
+          <m:e>
+            <m:r>
+              <m:t>n</m:t>
+            </m:r>
+          </m:e>
+          <m:sub>
+            <m:r>
+              <m:t>5</m:t>
+            </m:r>
+          </m:sub>
+        </m:sSub>
+        <m:r>
+          <m:t>=</m:t>
+        </m:r>
+        <m:r>
+          <m:t>16</m:t>
+        </m:r>
+      </m:oMath>
+      <w:r>
+        <w:t xml:space="preserve">, there exists</w:t>
+      </w:r>
+      <w:r>
+        <w:t xml:space="preserve"> </w:t>
+      </w:r>
+      <m:oMath>
+        <m:r>
+          <m:t>N</m:t>
+        </m:r>
+        <m:r>
+          <m:t>≤</m:t>
+        </m:r>
+        <m:r>
+          <m:t>G</m:t>
+        </m:r>
+      </m:oMath>
+      <w:r>
+        <w:t xml:space="preserve"> </w:t>
+      </w:r>
+      <w:r>
+        <w:t xml:space="preserve">such that</w:t>
+      </w:r>
+      <w:r>
+        <w:t xml:space="preserve"> </w:t>
+      </w:r>
+      <m:oMath>
+        <m:r>
+          <m:t>[</m:t>
+        </m:r>
+        <m:r>
+          <m:t>G</m:t>
+        </m:r>
+        <m:r>
+          <m:t>:</m:t>
+        </m:r>
+        <m:r>
+          <m:t>N</m:t>
+        </m:r>
+        <m:r>
+          <m:t>]</m:t>
+        </m:r>
+        <m:r>
+          <m:t>=</m:t>
+        </m:r>
+        <m:r>
+          <m:t>16</m:t>
+        </m:r>
+      </m:oMath>
+      <w:r>
+        <w:t xml:space="preserve">. This implies that</w:t>
+      </w:r>
+      <w:r>
+        <w:t xml:space="preserve"> </w:t>
+      </w:r>
+      <m:oMath>
+        <m:r>
+          <m:t>G</m:t>
+        </m:r>
+      </m:oMath>
+      <w:r>
+        <w:t xml:space="preserve"> </w:t>
+      </w:r>
+      <w:r>
+        <w:t xml:space="preserve">can be embedded in</w:t>
+      </w:r>
+      <w:r>
+        <w:t xml:space="preserve"> </w:t>
+      </w:r>
+      <m:oMath>
+        <m:sSub>
+          <m:e>
+            <m:r>
+              <m:t>S</m:t>
+            </m:r>
+          </m:e>
+          <m:sub>
+            <m:r>
+              <m:t>16</m:t>
+            </m:r>
+          </m:sub>
+        </m:sSub>
+      </m:oMath>
+      <w:r>
+        <w:t xml:space="preserve"> </w:t>
+      </w:r>
+      <w:r>
+        <w:t xml:space="preserve">if we let</w:t>
+      </w:r>
+      <w:r>
+        <w:t xml:space="preserve"> </w:t>
+      </w:r>
+      <m:oMath>
+        <m:r>
+          <m:t>G</m:t>
+        </m:r>
+      </m:oMath>
+      <w:r>
+        <w:t xml:space="preserve"> </w:t>
+      </w:r>
+      <w:r>
+        <w:t xml:space="preserve">act on</w:t>
+      </w:r>
+      <w:r>
+        <w:t xml:space="preserve"> </w:t>
+      </w:r>
+      <m:oMath>
+        <m:r>
+          <m:t>N</m:t>
+        </m:r>
+      </m:oMath>
+      <w:r>
+        <w:t xml:space="preserve"> </w:t>
+      </w:r>
+      <w:r>
+        <w:t xml:space="preserve">by conjugation. But then by Lagrange's theorem</w:t>
+      </w:r>
+      <w:r>
+        <w:t xml:space="preserve"> </w:t>
+      </w:r>
+      <m:oMath>
+        <m:r>
+          <m:t>10</m:t>
+        </m:r>
+        <m:r>
+          <m:t>,</m:t>
+        </m:r>
+        <m:r>
+          <m:t>000</m:t>
+        </m:r>
+      </m:oMath>
+      <w:r>
+        <w:t xml:space="preserve"> </w:t>
+      </w:r>
+      <w:r>
+        <w:t xml:space="preserve">should divide</w:t>
+      </w:r>
+      <w:r>
+        <w:t xml:space="preserve"> </w:t>
+      </w:r>
+      <m:oMath>
+        <m:r>
+          <m:t>16</m:t>
+        </m:r>
+        <m:r>
+          <m:t>!</m:t>
+        </m:r>
+      </m:oMath>
+      <w:r>
+        <w:t xml:space="preserve"> </w:t>
+      </w:r>
+      <w:r>
+        <w:t xml:space="preserve">which it does not. Thus we have a contradiction, so</w:t>
+      </w:r>
+      <w:r>
+        <w:t xml:space="preserve"> </w:t>
+      </w:r>
+      <m:oMath>
+        <m:r>
+          <m:t>G</m:t>
+        </m:r>
+      </m:oMath>
+      <w:r>
+        <w:t xml:space="preserve"> </w:t>
+      </w:r>
+      <w:r>
+        <w:t xml:space="preserve">cannot be simple. QED</w:t>
+      </w:r>
+    </w:p>
+    <w:p>
+      <w:pPr>
         <w:pStyle w:val="Heading2"/>
       </w:pPr>
-      <w:bookmarkStart w:id="102" w:name="important-proofs-not-specific-to-qualifiers"/>
-      <w:bookmarkEnd w:id="102"/>
+      <w:bookmarkStart w:id="104" w:name="important-proofs-not-specific-to-qualifiers"/>
+      <w:bookmarkEnd w:id="104"/>
       <w:r>
         <w:t xml:space="preserve">Important proofs (not specific to Qualifiers)</w:t>
       </w:r>
@@ -30879,8 +32397,8 @@
       <w:pPr>
         <w:pStyle w:val="Heading3"/>
       </w:pPr>
-      <w:bookmarkStart w:id="103" w:name="prove-the-first-isomorphism-theorem-for-groups"/>
-      <w:bookmarkEnd w:id="103"/>
+      <w:bookmarkStart w:id="105" w:name="prove-the-first-isomorphism-theorem-for-groups"/>
+      <w:bookmarkEnd w:id="105"/>
       <w:r>
         <w:t xml:space="preserve">Prove the First Isomorphism Theorem for Groups</w:t>
       </w:r>
@@ -30889,8 +32407,8 @@
       <w:pPr>
         <w:pStyle w:val="Heading4"/>
       </w:pPr>
-      <w:bookmarkStart w:id="104" w:name="my-solution-36"/>
-      <w:bookmarkEnd w:id="104"/>
+      <w:bookmarkStart w:id="106" w:name="my-solution-37"/>
+      <w:bookmarkEnd w:id="106"/>
       <w:r>
         <w:t xml:space="preserve">My Solution</w:t>
       </w:r>
@@ -31900,8 +33418,8 @@
       <w:pPr>
         <w:pStyle w:val="Heading3"/>
       </w:pPr>
-      <w:bookmarkStart w:id="105" w:name="prove-the-2nd-isomorphism-theorem-for-groups"/>
-      <w:bookmarkEnd w:id="105"/>
+      <w:bookmarkStart w:id="107" w:name="prove-the-2nd-isomorphism-theorem-for-groups"/>
+      <w:bookmarkEnd w:id="107"/>
       <w:r>
         <w:t xml:space="preserve">Prove the 2nd Isomorphism Theorem for Groups</w:t>
       </w:r>
@@ -31910,8 +33428,8 @@
       <w:pPr>
         <w:pStyle w:val="Heading4"/>
       </w:pPr>
-      <w:bookmarkStart w:id="106" w:name="my-solution-37"/>
-      <w:bookmarkEnd w:id="106"/>
+      <w:bookmarkStart w:id="108" w:name="my-solution-38"/>
+      <w:bookmarkEnd w:id="108"/>
       <w:r>
         <w:t xml:space="preserve">My Solution:</w:t>
       </w:r>
@@ -33281,8 +34799,8 @@
       <w:pPr>
         <w:pStyle w:val="Heading3"/>
       </w:pPr>
-      <w:bookmarkStart w:id="107" w:name="state-and-prove-the-3rd-isomorphism-theorem-for-groups"/>
-      <w:bookmarkEnd w:id="107"/>
+      <w:bookmarkStart w:id="109" w:name="state-and-prove-the-3rd-isomorphism-theorem-for-groups"/>
+      <w:bookmarkEnd w:id="109"/>
       <w:r>
         <w:t xml:space="preserve">State and Prove the 3rd Isomorphism Theorem for Groups</w:t>
       </w:r>
@@ -33291,8 +34809,8 @@
       <w:pPr>
         <w:pStyle w:val="Heading4"/>
       </w:pPr>
-      <w:bookmarkStart w:id="108" w:name="my-solution-38"/>
-      <w:bookmarkEnd w:id="108"/>
+      <w:bookmarkStart w:id="110" w:name="my-solution-39"/>
+      <w:bookmarkEnd w:id="110"/>
       <w:r>
         <w:t xml:space="preserve">My Solution:</w:t>
       </w:r>
@@ -33863,629 +35381,10 @@
       <w:pPr>
         <w:pStyle w:val="Heading3"/>
       </w:pPr>
-      <w:bookmarkStart w:id="109" w:name="state-and-prove-the-1st-isomorphism-theorem-for-rings"/>
-      <w:bookmarkEnd w:id="109"/>
+      <w:bookmarkStart w:id="111" w:name="state-and-prove-the-1st-isomorphism-theorem-for-rings"/>
+      <w:bookmarkEnd w:id="111"/>
       <w:r>
         <w:t xml:space="preserve">State and Prove the 1st Isomorphism Theorem for Rings</w:t>
-      </w:r>
-    </w:p>
-    <w:p>
-      <w:pPr>
-        <w:pStyle w:val="Heading4"/>
-      </w:pPr>
-      <w:bookmarkStart w:id="110" w:name="my-solution-39"/>
-      <w:bookmarkEnd w:id="110"/>
-      <w:r>
-        <w:t xml:space="preserve">My Solution:</w:t>
-      </w:r>
-    </w:p>
-    <w:p>
-      <w:pPr>
-        <w:pStyle w:val="FirstParagraph"/>
-      </w:pPr>
-      <w:r>
-        <w:t xml:space="preserve">If</w:t>
-      </w:r>
-      <w:r>
-        <w:t xml:space="preserve"> </w:t>
-      </w:r>
-      <m:oMath>
-        <m:r>
-          <m:t>ϕ</m:t>
-        </m:r>
-        <m:r>
-          <m:t>:</m:t>
-        </m:r>
-        <m:r>
-          <m:t>R</m:t>
-        </m:r>
-        <m:r>
-          <m:t>→</m:t>
-        </m:r>
-        <m:r>
-          <m:t>S</m:t>
-        </m:r>
-      </m:oMath>
-      <w:r>
-        <w:t xml:space="preserve"> </w:t>
-      </w:r>
-      <w:r>
-        <w:t xml:space="preserve">is a homomorphism of rings, then the kernel of</w:t>
-      </w:r>
-      <w:r>
-        <w:t xml:space="preserve"> </w:t>
-      </w:r>
-      <m:oMath>
-        <m:r>
-          <m:t>ϕ</m:t>
-        </m:r>
-      </m:oMath>
-      <w:r>
-        <w:t xml:space="preserve"> </w:t>
-      </w:r>
-      <w:r>
-        <w:t xml:space="preserve">is an ideal of</w:t>
-      </w:r>
-      <w:r>
-        <w:t xml:space="preserve"> </w:t>
-      </w:r>
-      <m:oMath>
-        <m:r>
-          <m:t>R</m:t>
-        </m:r>
-      </m:oMath>
-      <w:r>
-        <w:t xml:space="preserve">, the image of</w:t>
-      </w:r>
-      <w:r>
-        <w:t xml:space="preserve"> </w:t>
-      </w:r>
-      <m:oMath>
-        <m:r>
-          <m:t>ϕ</m:t>
-        </m:r>
-      </m:oMath>
-      <w:r>
-        <w:t xml:space="preserve"> </w:t>
-      </w:r>
-      <w:r>
-        <w:t xml:space="preserve">is a subring of</w:t>
-      </w:r>
-      <w:r>
-        <w:t xml:space="preserve"> </w:t>
-      </w:r>
-      <m:oMath>
-        <m:r>
-          <m:t>S</m:t>
-        </m:r>
-      </m:oMath>
-      <w:r>
-        <w:t xml:space="preserve">, and</w:t>
-      </w:r>
-      <w:r>
-        <w:t xml:space="preserve"> </w:t>
-      </w:r>
-      <m:oMath>
-        <m:r>
-          <m:t>R</m:t>
-        </m:r>
-        <m:r>
-          <m:t>/</m:t>
-        </m:r>
-        <m:r>
-          <m:rPr>
-            <m:sty m:val="p"/>
-          </m:rPr>
-          <m:t>k</m:t>
-        </m:r>
-        <m:r>
-          <m:rPr>
-            <m:sty m:val="p"/>
-          </m:rPr>
-          <m:t>e</m:t>
-        </m:r>
-        <m:r>
-          <m:rPr>
-            <m:sty m:val="p"/>
-          </m:rPr>
-          <m:t>r</m:t>
-        </m:r>
-        <m:r>
-          <m:t>(</m:t>
-        </m:r>
-        <m:r>
-          <m:t>ϕ</m:t>
-        </m:r>
-        <m:r>
-          <m:t>)</m:t>
-        </m:r>
-        <m:r>
-          <m:t>≅</m:t>
-        </m:r>
-        <m:r>
-          <m:t>ϕ</m:t>
-        </m:r>
-        <m:r>
-          <m:t>(</m:t>
-        </m:r>
-        <m:r>
-          <m:t>R</m:t>
-        </m:r>
-        <m:r>
-          <m:t>)</m:t>
-        </m:r>
-      </m:oMath>
-    </w:p>
-    <w:p>
-      <w:pPr>
-        <w:pStyle w:val="BodyText"/>
-      </w:pPr>
-      <w:r>
-        <w:t xml:space="preserve">Proof:</w:t>
-      </w:r>
-    </w:p>
-    <w:p>
-      <w:pPr>
-        <w:pStyle w:val="BodyText"/>
-      </w:pPr>
-      <w:r>
-        <w:t xml:space="preserve">If</w:t>
-      </w:r>
-      <w:r>
-        <w:t xml:space="preserve"> </w:t>
-      </w:r>
-      <m:oMath>
-        <m:r>
-          <m:t>I</m:t>
-        </m:r>
-      </m:oMath>
-      <w:r>
-        <w:t xml:space="preserve"> </w:t>
-      </w:r>
-      <w:r>
-        <w:t xml:space="preserve">is the kernel of</w:t>
-      </w:r>
-      <w:r>
-        <w:t xml:space="preserve"> </w:t>
-      </w:r>
-      <m:oMath>
-        <m:r>
-          <m:t>ϕ</m:t>
-        </m:r>
-      </m:oMath>
-      <w:r>
-        <w:t xml:space="preserve">, then the cosets of</w:t>
-      </w:r>
-      <w:r>
-        <w:t xml:space="preserve"> </w:t>
-      </w:r>
-      <m:oMath>
-        <m:r>
-          <m:t>I</m:t>
-        </m:r>
-      </m:oMath>
-      <w:r>
-        <w:t xml:space="preserve"> </w:t>
-      </w:r>
-      <w:r>
-        <w:t xml:space="preserve">are precisely the fibers of</w:t>
-      </w:r>
-      <w:r>
-        <w:t xml:space="preserve"> </w:t>
-      </w:r>
-      <m:oMath>
-        <m:r>
-          <m:t>ϕ</m:t>
-        </m:r>
-      </m:oMath>
-      <w:r>
-        <w:t xml:space="preserve">. In particular, the cosets</w:t>
-      </w:r>
-      <w:r>
-        <w:t xml:space="preserve"> </w:t>
-      </w:r>
-      <m:oMath>
-        <m:r>
-          <m:t>r</m:t>
-        </m:r>
-        <m:r>
-          <m:t>+</m:t>
-        </m:r>
-        <m:r>
-          <m:t>I</m:t>
-        </m:r>
-        <m:r>
-          <m:t>,</m:t>
-        </m:r>
-        <m:r>
-          <m:t>s</m:t>
-        </m:r>
-        <m:r>
-          <m:t>+</m:t>
-        </m:r>
-        <m:r>
-          <m:t>I</m:t>
-        </m:r>
-        <m:r>
-          <m:t>,</m:t>
-        </m:r>
-      </m:oMath>
-      <w:r>
-        <w:t xml:space="preserve"> </w:t>
-      </w:r>
-      <w:r>
-        <w:t xml:space="preserve">and</w:t>
-      </w:r>
-      <w:r>
-        <w:t xml:space="preserve"> </w:t>
-      </w:r>
-      <m:oMath>
-        <m:r>
-          <m:t>r</m:t>
-        </m:r>
-        <m:r>
-          <m:t>s</m:t>
-        </m:r>
-        <m:r>
-          <m:t>+</m:t>
-        </m:r>
-        <m:r>
-          <m:t>I</m:t>
-        </m:r>
-      </m:oMath>
-      <w:r>
-        <w:t xml:space="preserve"> </w:t>
-      </w:r>
-      <w:r>
-        <w:t xml:space="preserve">are the fibers of</w:t>
-      </w:r>
-      <w:r>
-        <w:t xml:space="preserve"> </w:t>
-      </w:r>
-      <m:oMath>
-        <m:r>
-          <m:t>ϕ</m:t>
-        </m:r>
-      </m:oMath>
-      <w:r>
-        <w:t xml:space="preserve"> </w:t>
-      </w:r>
-      <w:r>
-        <w:t xml:space="preserve">over</w:t>
-      </w:r>
-      <w:r>
-        <w:t xml:space="preserve"> </w:t>
-      </w:r>
-      <m:oMath>
-        <m:r>
-          <m:t>ϕ</m:t>
-        </m:r>
-        <m:r>
-          <m:t>(</m:t>
-        </m:r>
-        <m:r>
-          <m:t>r</m:t>
-        </m:r>
-        <m:r>
-          <m:t>)</m:t>
-        </m:r>
-        <m:r>
-          <m:t>,</m:t>
-        </m:r>
-        <m:r>
-          <m:t>ϕ</m:t>
-        </m:r>
-        <m:r>
-          <m:t>(</m:t>
-        </m:r>
-        <m:r>
-          <m:t>s</m:t>
-        </m:r>
-        <m:r>
-          <m:t>)</m:t>
-        </m:r>
-        <m:r>
-          <m:t>,</m:t>
-        </m:r>
-      </m:oMath>
-      <w:r>
-        <w:t xml:space="preserve"> </w:t>
-      </w:r>
-      <w:r>
-        <w:t xml:space="preserve">and</w:t>
-      </w:r>
-      <w:r>
-        <w:t xml:space="preserve"> </w:t>
-      </w:r>
-      <m:oMath>
-        <m:r>
-          <m:t>ϕ</m:t>
-        </m:r>
-        <m:r>
-          <m:t>(</m:t>
-        </m:r>
-        <m:r>
-          <m:t>r</m:t>
-        </m:r>
-        <m:r>
-          <m:t>s</m:t>
-        </m:r>
-        <m:r>
-          <m:t>)</m:t>
-        </m:r>
-      </m:oMath>
-      <w:r>
-        <w:t xml:space="preserve"> </w:t>
-      </w:r>
-      <w:r>
-        <w:t xml:space="preserve">respectively. Since</w:t>
-      </w:r>
-      <w:r>
-        <w:t xml:space="preserve"> </w:t>
-      </w:r>
-      <m:oMath>
-        <m:r>
-          <m:t>ϕ</m:t>
-        </m:r>
-      </m:oMath>
-      <w:r>
-        <w:t xml:space="preserve"> </w:t>
-      </w:r>
-      <w:r>
-        <w:t xml:space="preserve">is a ring homomorphism,</w:t>
-      </w:r>
-      <w:r>
-        <w:t xml:space="preserve"> </w:t>
-      </w:r>
-      <m:oMath>
-        <m:r>
-          <m:t>ϕ</m:t>
-        </m:r>
-        <m:r>
-          <m:t>(</m:t>
-        </m:r>
-        <m:r>
-          <m:t>r</m:t>
-        </m:r>
-        <m:r>
-          <m:t>)</m:t>
-        </m:r>
-        <m:r>
-          <m:t>ϕ</m:t>
-        </m:r>
-        <m:r>
-          <m:t>(</m:t>
-        </m:r>
-        <m:r>
-          <m:t>s</m:t>
-        </m:r>
-        <m:r>
-          <m:t>)</m:t>
-        </m:r>
-        <m:r>
-          <m:t>=</m:t>
-        </m:r>
-        <m:r>
-          <m:t>ϕ</m:t>
-        </m:r>
-        <m:r>
-          <m:t>(</m:t>
-        </m:r>
-        <m:r>
-          <m:t>r</m:t>
-        </m:r>
-        <m:r>
-          <m:t>s</m:t>
-        </m:r>
-        <m:r>
-          <m:t>)</m:t>
-        </m:r>
-      </m:oMath>
-      <w:r>
-        <w:t xml:space="preserve">, hence</w:t>
-      </w:r>
-      <w:r>
-        <w:t xml:space="preserve"> </w:t>
-      </w:r>
-      <m:oMath>
-        <m:r>
-          <m:t>(</m:t>
-        </m:r>
-        <m:r>
-          <m:t>r</m:t>
-        </m:r>
-        <m:r>
-          <m:t>+</m:t>
-        </m:r>
-        <m:r>
-          <m:t>I</m:t>
-        </m:r>
-        <m:r>
-          <m:t>)</m:t>
-        </m:r>
-        <m:r>
-          <m:t>(</m:t>
-        </m:r>
-        <m:r>
-          <m:t>s</m:t>
-        </m:r>
-        <m:r>
-          <m:t>+</m:t>
-        </m:r>
-        <m:r>
-          <m:t>I</m:t>
-        </m:r>
-        <m:r>
-          <m:t>)</m:t>
-        </m:r>
-        <m:r>
-          <m:t>=</m:t>
-        </m:r>
-        <m:r>
-          <m:t>r</m:t>
-        </m:r>
-        <m:r>
-          <m:t>s</m:t>
-        </m:r>
-        <m:r>
-          <m:t>+</m:t>
-        </m:r>
-        <m:r>
-          <m:t>I</m:t>
-        </m:r>
-      </m:oMath>
-      <w:r>
-        <w:t xml:space="preserve">. Multiplication of cosets is well defined and so</w:t>
-      </w:r>
-      <w:r>
-        <w:t xml:space="preserve"> </w:t>
-      </w:r>
-      <m:oMath>
-        <m:r>
-          <m:t>I</m:t>
-        </m:r>
-      </m:oMath>
-      <w:r>
-        <w:t xml:space="preserve"> </w:t>
-      </w:r>
-      <w:r>
-        <w:t xml:space="preserve">is an ideal and</w:t>
-      </w:r>
-      <w:r>
-        <w:t xml:space="preserve"> </w:t>
-      </w:r>
-      <m:oMath>
-        <m:r>
-          <m:t>R</m:t>
-        </m:r>
-        <m:r>
-          <m:t>/</m:t>
-        </m:r>
-        <m:r>
-          <m:t>I</m:t>
-        </m:r>
-      </m:oMath>
-      <w:r>
-        <w:t xml:space="preserve"> </w:t>
-      </w:r>
-      <w:r>
-        <w:t xml:space="preserve">is a ring. The correspondence</w:t>
-      </w:r>
-      <w:r>
-        <w:t xml:space="preserve"> </w:t>
-      </w:r>
-      <m:oMath>
-        <m:r>
-          <m:t>R</m:t>
-        </m:r>
-        <m:r>
-          <m:t>+</m:t>
-        </m:r>
-        <m:r>
-          <m:t>I</m:t>
-        </m:r>
-        <m:r>
-          <m:t>→</m:t>
-        </m:r>
-        <m:r>
-          <m:t>ϕ</m:t>
-        </m:r>
-        <m:r>
-          <m:t>(</m:t>
-        </m:r>
-        <m:r>
-          <m:t>r</m:t>
-        </m:r>
-        <m:r>
-          <m:t>)</m:t>
-        </m:r>
-      </m:oMath>
-      <w:r>
-        <w:t xml:space="preserve"> </w:t>
-      </w:r>
-      <w:r>
-        <w:t xml:space="preserve">is a bijection between rings</w:t>
-      </w:r>
-      <w:r>
-        <w:t xml:space="preserve"> </w:t>
-      </w:r>
-      <m:oMath>
-        <m:r>
-          <m:t>R</m:t>
-        </m:r>
-        <m:r>
-          <m:t>/</m:t>
-        </m:r>
-        <m:r>
-          <m:t>I</m:t>
-        </m:r>
-      </m:oMath>
-      <w:r>
-        <w:t xml:space="preserve"> </w:t>
-      </w:r>
-      <w:r>
-        <w:t xml:space="preserve">and</w:t>
-      </w:r>
-      <w:r>
-        <w:t xml:space="preserve"> </w:t>
-      </w:r>
-      <m:oMath>
-        <m:r>
-          <m:t>ϕ</m:t>
-        </m:r>
-        <m:r>
-          <m:t>(</m:t>
-        </m:r>
-        <m:r>
-          <m:t>R</m:t>
-        </m:r>
-        <m:r>
-          <m:t>)</m:t>
-        </m:r>
-      </m:oMath>
-      <w:r>
-        <w:t xml:space="preserve"> </w:t>
-      </w:r>
-      <w:r>
-        <w:t xml:space="preserve">which respects addition and multiplication, hence is a ring isomorphism. Proving that the image of</w:t>
-      </w:r>
-      <w:r>
-        <w:t xml:space="preserve"> </w:t>
-      </w:r>
-      <m:oMath>
-        <m:r>
-          <m:t>ϕ</m:t>
-        </m:r>
-      </m:oMath>
-      <w:r>
-        <w:t xml:space="preserve"> </w:t>
-      </w:r>
-      <w:r>
-        <w:t xml:space="preserve">is a subring of</w:t>
-      </w:r>
-      <w:r>
-        <w:t xml:space="preserve"> </w:t>
-      </w:r>
-      <m:oMath>
-        <m:r>
-          <m:t>S</m:t>
-        </m:r>
-      </m:oMath>
-      <w:r>
-        <w:t xml:space="preserve"> </w:t>
-      </w:r>
-      <w:r>
-        <w:t xml:space="preserve">is trivial. QED</w:t>
-      </w:r>
-    </w:p>
-    <w:p>
-      <w:pPr>
-        <w:pStyle w:val="Heading3"/>
-      </w:pPr>
-      <w:bookmarkStart w:id="111" w:name="state-and-prove-the-2nd-isomorphism-theorem-for-rings"/>
-      <w:bookmarkEnd w:id="111"/>
-      <w:r>
-        <w:t xml:space="preserve">State and Prove the 2nd Isomorphism Theorem for Rings</w:t>
       </w:r>
     </w:p>
     <w:p>
@@ -34494,6 +35393,625 @@
       </w:pPr>
       <w:bookmarkStart w:id="112" w:name="my-solution-40"/>
       <w:bookmarkEnd w:id="112"/>
+      <w:r>
+        <w:t xml:space="preserve">My Solution:</w:t>
+      </w:r>
+    </w:p>
+    <w:p>
+      <w:pPr>
+        <w:pStyle w:val="FirstParagraph"/>
+      </w:pPr>
+      <w:r>
+        <w:t xml:space="preserve">If</w:t>
+      </w:r>
+      <w:r>
+        <w:t xml:space="preserve"> </w:t>
+      </w:r>
+      <m:oMath>
+        <m:r>
+          <m:t>ϕ</m:t>
+        </m:r>
+        <m:r>
+          <m:t>:</m:t>
+        </m:r>
+        <m:r>
+          <m:t>R</m:t>
+        </m:r>
+        <m:r>
+          <m:t>→</m:t>
+        </m:r>
+        <m:r>
+          <m:t>S</m:t>
+        </m:r>
+      </m:oMath>
+      <w:r>
+        <w:t xml:space="preserve"> </w:t>
+      </w:r>
+      <w:r>
+        <w:t xml:space="preserve">is a homomorphism of rings, then the kernel of</w:t>
+      </w:r>
+      <w:r>
+        <w:t xml:space="preserve"> </w:t>
+      </w:r>
+      <m:oMath>
+        <m:r>
+          <m:t>ϕ</m:t>
+        </m:r>
+      </m:oMath>
+      <w:r>
+        <w:t xml:space="preserve"> </w:t>
+      </w:r>
+      <w:r>
+        <w:t xml:space="preserve">is an ideal of</w:t>
+      </w:r>
+      <w:r>
+        <w:t xml:space="preserve"> </w:t>
+      </w:r>
+      <m:oMath>
+        <m:r>
+          <m:t>R</m:t>
+        </m:r>
+      </m:oMath>
+      <w:r>
+        <w:t xml:space="preserve">, the image of</w:t>
+      </w:r>
+      <w:r>
+        <w:t xml:space="preserve"> </w:t>
+      </w:r>
+      <m:oMath>
+        <m:r>
+          <m:t>ϕ</m:t>
+        </m:r>
+      </m:oMath>
+      <w:r>
+        <w:t xml:space="preserve"> </w:t>
+      </w:r>
+      <w:r>
+        <w:t xml:space="preserve">is a subring of</w:t>
+      </w:r>
+      <w:r>
+        <w:t xml:space="preserve"> </w:t>
+      </w:r>
+      <m:oMath>
+        <m:r>
+          <m:t>S</m:t>
+        </m:r>
+      </m:oMath>
+      <w:r>
+        <w:t xml:space="preserve">, and</w:t>
+      </w:r>
+      <w:r>
+        <w:t xml:space="preserve"> </w:t>
+      </w:r>
+      <m:oMath>
+        <m:r>
+          <m:t>R</m:t>
+        </m:r>
+        <m:r>
+          <m:t>/</m:t>
+        </m:r>
+        <m:r>
+          <m:rPr>
+            <m:sty m:val="p"/>
+          </m:rPr>
+          <m:t>k</m:t>
+        </m:r>
+        <m:r>
+          <m:rPr>
+            <m:sty m:val="p"/>
+          </m:rPr>
+          <m:t>e</m:t>
+        </m:r>
+        <m:r>
+          <m:rPr>
+            <m:sty m:val="p"/>
+          </m:rPr>
+          <m:t>r</m:t>
+        </m:r>
+        <m:r>
+          <m:t>(</m:t>
+        </m:r>
+        <m:r>
+          <m:t>ϕ</m:t>
+        </m:r>
+        <m:r>
+          <m:t>)</m:t>
+        </m:r>
+        <m:r>
+          <m:t>≅</m:t>
+        </m:r>
+        <m:r>
+          <m:t>ϕ</m:t>
+        </m:r>
+        <m:r>
+          <m:t>(</m:t>
+        </m:r>
+        <m:r>
+          <m:t>R</m:t>
+        </m:r>
+        <m:r>
+          <m:t>)</m:t>
+        </m:r>
+      </m:oMath>
+    </w:p>
+    <w:p>
+      <w:pPr>
+        <w:pStyle w:val="BodyText"/>
+      </w:pPr>
+      <w:r>
+        <w:t xml:space="preserve">Proof:</w:t>
+      </w:r>
+    </w:p>
+    <w:p>
+      <w:pPr>
+        <w:pStyle w:val="BodyText"/>
+      </w:pPr>
+      <w:r>
+        <w:t xml:space="preserve">If</w:t>
+      </w:r>
+      <w:r>
+        <w:t xml:space="preserve"> </w:t>
+      </w:r>
+      <m:oMath>
+        <m:r>
+          <m:t>I</m:t>
+        </m:r>
+      </m:oMath>
+      <w:r>
+        <w:t xml:space="preserve"> </w:t>
+      </w:r>
+      <w:r>
+        <w:t xml:space="preserve">is the kernel of</w:t>
+      </w:r>
+      <w:r>
+        <w:t xml:space="preserve"> </w:t>
+      </w:r>
+      <m:oMath>
+        <m:r>
+          <m:t>ϕ</m:t>
+        </m:r>
+      </m:oMath>
+      <w:r>
+        <w:t xml:space="preserve">, then the cosets of</w:t>
+      </w:r>
+      <w:r>
+        <w:t xml:space="preserve"> </w:t>
+      </w:r>
+      <m:oMath>
+        <m:r>
+          <m:t>I</m:t>
+        </m:r>
+      </m:oMath>
+      <w:r>
+        <w:t xml:space="preserve"> </w:t>
+      </w:r>
+      <w:r>
+        <w:t xml:space="preserve">are precisely the fibers of</w:t>
+      </w:r>
+      <w:r>
+        <w:t xml:space="preserve"> </w:t>
+      </w:r>
+      <m:oMath>
+        <m:r>
+          <m:t>ϕ</m:t>
+        </m:r>
+      </m:oMath>
+      <w:r>
+        <w:t xml:space="preserve">. In particular, the cosets</w:t>
+      </w:r>
+      <w:r>
+        <w:t xml:space="preserve"> </w:t>
+      </w:r>
+      <m:oMath>
+        <m:r>
+          <m:t>r</m:t>
+        </m:r>
+        <m:r>
+          <m:t>+</m:t>
+        </m:r>
+        <m:r>
+          <m:t>I</m:t>
+        </m:r>
+        <m:r>
+          <m:t>,</m:t>
+        </m:r>
+        <m:r>
+          <m:t>s</m:t>
+        </m:r>
+        <m:r>
+          <m:t>+</m:t>
+        </m:r>
+        <m:r>
+          <m:t>I</m:t>
+        </m:r>
+        <m:r>
+          <m:t>,</m:t>
+        </m:r>
+      </m:oMath>
+      <w:r>
+        <w:t xml:space="preserve"> </w:t>
+      </w:r>
+      <w:r>
+        <w:t xml:space="preserve">and</w:t>
+      </w:r>
+      <w:r>
+        <w:t xml:space="preserve"> </w:t>
+      </w:r>
+      <m:oMath>
+        <m:r>
+          <m:t>r</m:t>
+        </m:r>
+        <m:r>
+          <m:t>s</m:t>
+        </m:r>
+        <m:r>
+          <m:t>+</m:t>
+        </m:r>
+        <m:r>
+          <m:t>I</m:t>
+        </m:r>
+      </m:oMath>
+      <w:r>
+        <w:t xml:space="preserve"> </w:t>
+      </w:r>
+      <w:r>
+        <w:t xml:space="preserve">are the fibers of</w:t>
+      </w:r>
+      <w:r>
+        <w:t xml:space="preserve"> </w:t>
+      </w:r>
+      <m:oMath>
+        <m:r>
+          <m:t>ϕ</m:t>
+        </m:r>
+      </m:oMath>
+      <w:r>
+        <w:t xml:space="preserve"> </w:t>
+      </w:r>
+      <w:r>
+        <w:t xml:space="preserve">over</w:t>
+      </w:r>
+      <w:r>
+        <w:t xml:space="preserve"> </w:t>
+      </w:r>
+      <m:oMath>
+        <m:r>
+          <m:t>ϕ</m:t>
+        </m:r>
+        <m:r>
+          <m:t>(</m:t>
+        </m:r>
+        <m:r>
+          <m:t>r</m:t>
+        </m:r>
+        <m:r>
+          <m:t>)</m:t>
+        </m:r>
+        <m:r>
+          <m:t>,</m:t>
+        </m:r>
+        <m:r>
+          <m:t>ϕ</m:t>
+        </m:r>
+        <m:r>
+          <m:t>(</m:t>
+        </m:r>
+        <m:r>
+          <m:t>s</m:t>
+        </m:r>
+        <m:r>
+          <m:t>)</m:t>
+        </m:r>
+        <m:r>
+          <m:t>,</m:t>
+        </m:r>
+      </m:oMath>
+      <w:r>
+        <w:t xml:space="preserve"> </w:t>
+      </w:r>
+      <w:r>
+        <w:t xml:space="preserve">and</w:t>
+      </w:r>
+      <w:r>
+        <w:t xml:space="preserve"> </w:t>
+      </w:r>
+      <m:oMath>
+        <m:r>
+          <m:t>ϕ</m:t>
+        </m:r>
+        <m:r>
+          <m:t>(</m:t>
+        </m:r>
+        <m:r>
+          <m:t>r</m:t>
+        </m:r>
+        <m:r>
+          <m:t>s</m:t>
+        </m:r>
+        <m:r>
+          <m:t>)</m:t>
+        </m:r>
+      </m:oMath>
+      <w:r>
+        <w:t xml:space="preserve"> </w:t>
+      </w:r>
+      <w:r>
+        <w:t xml:space="preserve">respectively. Since</w:t>
+      </w:r>
+      <w:r>
+        <w:t xml:space="preserve"> </w:t>
+      </w:r>
+      <m:oMath>
+        <m:r>
+          <m:t>ϕ</m:t>
+        </m:r>
+      </m:oMath>
+      <w:r>
+        <w:t xml:space="preserve"> </w:t>
+      </w:r>
+      <w:r>
+        <w:t xml:space="preserve">is a ring homomorphism,</w:t>
+      </w:r>
+      <w:r>
+        <w:t xml:space="preserve"> </w:t>
+      </w:r>
+      <m:oMath>
+        <m:r>
+          <m:t>ϕ</m:t>
+        </m:r>
+        <m:r>
+          <m:t>(</m:t>
+        </m:r>
+        <m:r>
+          <m:t>r</m:t>
+        </m:r>
+        <m:r>
+          <m:t>)</m:t>
+        </m:r>
+        <m:r>
+          <m:t>ϕ</m:t>
+        </m:r>
+        <m:r>
+          <m:t>(</m:t>
+        </m:r>
+        <m:r>
+          <m:t>s</m:t>
+        </m:r>
+        <m:r>
+          <m:t>)</m:t>
+        </m:r>
+        <m:r>
+          <m:t>=</m:t>
+        </m:r>
+        <m:r>
+          <m:t>ϕ</m:t>
+        </m:r>
+        <m:r>
+          <m:t>(</m:t>
+        </m:r>
+        <m:r>
+          <m:t>r</m:t>
+        </m:r>
+        <m:r>
+          <m:t>s</m:t>
+        </m:r>
+        <m:r>
+          <m:t>)</m:t>
+        </m:r>
+      </m:oMath>
+      <w:r>
+        <w:t xml:space="preserve">, hence</w:t>
+      </w:r>
+      <w:r>
+        <w:t xml:space="preserve"> </w:t>
+      </w:r>
+      <m:oMath>
+        <m:r>
+          <m:t>(</m:t>
+        </m:r>
+        <m:r>
+          <m:t>r</m:t>
+        </m:r>
+        <m:r>
+          <m:t>+</m:t>
+        </m:r>
+        <m:r>
+          <m:t>I</m:t>
+        </m:r>
+        <m:r>
+          <m:t>)</m:t>
+        </m:r>
+        <m:r>
+          <m:t>(</m:t>
+        </m:r>
+        <m:r>
+          <m:t>s</m:t>
+        </m:r>
+        <m:r>
+          <m:t>+</m:t>
+        </m:r>
+        <m:r>
+          <m:t>I</m:t>
+        </m:r>
+        <m:r>
+          <m:t>)</m:t>
+        </m:r>
+        <m:r>
+          <m:t>=</m:t>
+        </m:r>
+        <m:r>
+          <m:t>r</m:t>
+        </m:r>
+        <m:r>
+          <m:t>s</m:t>
+        </m:r>
+        <m:r>
+          <m:t>+</m:t>
+        </m:r>
+        <m:r>
+          <m:t>I</m:t>
+        </m:r>
+      </m:oMath>
+      <w:r>
+        <w:t xml:space="preserve">. Multiplication of cosets is well defined and so</w:t>
+      </w:r>
+      <w:r>
+        <w:t xml:space="preserve"> </w:t>
+      </w:r>
+      <m:oMath>
+        <m:r>
+          <m:t>I</m:t>
+        </m:r>
+      </m:oMath>
+      <w:r>
+        <w:t xml:space="preserve"> </w:t>
+      </w:r>
+      <w:r>
+        <w:t xml:space="preserve">is an ideal and</w:t>
+      </w:r>
+      <w:r>
+        <w:t xml:space="preserve"> </w:t>
+      </w:r>
+      <m:oMath>
+        <m:r>
+          <m:t>R</m:t>
+        </m:r>
+        <m:r>
+          <m:t>/</m:t>
+        </m:r>
+        <m:r>
+          <m:t>I</m:t>
+        </m:r>
+      </m:oMath>
+      <w:r>
+        <w:t xml:space="preserve"> </w:t>
+      </w:r>
+      <w:r>
+        <w:t xml:space="preserve">is a ring. The correspondence</w:t>
+      </w:r>
+      <w:r>
+        <w:t xml:space="preserve"> </w:t>
+      </w:r>
+      <m:oMath>
+        <m:r>
+          <m:t>R</m:t>
+        </m:r>
+        <m:r>
+          <m:t>+</m:t>
+        </m:r>
+        <m:r>
+          <m:t>I</m:t>
+        </m:r>
+        <m:r>
+          <m:t>→</m:t>
+        </m:r>
+        <m:r>
+          <m:t>ϕ</m:t>
+        </m:r>
+        <m:r>
+          <m:t>(</m:t>
+        </m:r>
+        <m:r>
+          <m:t>r</m:t>
+        </m:r>
+        <m:r>
+          <m:t>)</m:t>
+        </m:r>
+      </m:oMath>
+      <w:r>
+        <w:t xml:space="preserve"> </w:t>
+      </w:r>
+      <w:r>
+        <w:t xml:space="preserve">is a bijection between rings</w:t>
+      </w:r>
+      <w:r>
+        <w:t xml:space="preserve"> </w:t>
+      </w:r>
+      <m:oMath>
+        <m:r>
+          <m:t>R</m:t>
+        </m:r>
+        <m:r>
+          <m:t>/</m:t>
+        </m:r>
+        <m:r>
+          <m:t>I</m:t>
+        </m:r>
+      </m:oMath>
+      <w:r>
+        <w:t xml:space="preserve"> </w:t>
+      </w:r>
+      <w:r>
+        <w:t xml:space="preserve">and</w:t>
+      </w:r>
+      <w:r>
+        <w:t xml:space="preserve"> </w:t>
+      </w:r>
+      <m:oMath>
+        <m:r>
+          <m:t>ϕ</m:t>
+        </m:r>
+        <m:r>
+          <m:t>(</m:t>
+        </m:r>
+        <m:r>
+          <m:t>R</m:t>
+        </m:r>
+        <m:r>
+          <m:t>)</m:t>
+        </m:r>
+      </m:oMath>
+      <w:r>
+        <w:t xml:space="preserve"> </w:t>
+      </w:r>
+      <w:r>
+        <w:t xml:space="preserve">which respects addition and multiplication, hence is a ring isomorphism. Proving that the image of</w:t>
+      </w:r>
+      <w:r>
+        <w:t xml:space="preserve"> </w:t>
+      </w:r>
+      <m:oMath>
+        <m:r>
+          <m:t>ϕ</m:t>
+        </m:r>
+      </m:oMath>
+      <w:r>
+        <w:t xml:space="preserve"> </w:t>
+      </w:r>
+      <w:r>
+        <w:t xml:space="preserve">is a subring of</w:t>
+      </w:r>
+      <w:r>
+        <w:t xml:space="preserve"> </w:t>
+      </w:r>
+      <m:oMath>
+        <m:r>
+          <m:t>S</m:t>
+        </m:r>
+      </m:oMath>
+      <w:r>
+        <w:t xml:space="preserve"> </w:t>
+      </w:r>
+      <w:r>
+        <w:t xml:space="preserve">is trivial. QED</w:t>
+      </w:r>
+    </w:p>
+    <w:p>
+      <w:pPr>
+        <w:pStyle w:val="Heading3"/>
+      </w:pPr>
+      <w:bookmarkStart w:id="113" w:name="state-and-prove-the-2nd-isomorphism-theorem-for-rings"/>
+      <w:bookmarkEnd w:id="113"/>
+      <w:r>
+        <w:t xml:space="preserve">State and Prove the 2nd Isomorphism Theorem for Rings</w:t>
+      </w:r>
+    </w:p>
+    <w:p>
+      <w:pPr>
+        <w:pStyle w:val="Heading4"/>
+      </w:pPr>
+      <w:bookmarkStart w:id="114" w:name="my-solution-41"/>
+      <w:bookmarkEnd w:id="114"/>
       <w:r>
         <w:t xml:space="preserve">My Solution:</w:t>
       </w:r>
@@ -36069,8 +37587,8 @@
       <w:pPr>
         <w:pStyle w:val="Heading3"/>
       </w:pPr>
-      <w:bookmarkStart w:id="113" w:name="state-and-prove-the-3rd-isomorphism-theroem-for-rings"/>
-      <w:bookmarkEnd w:id="113"/>
+      <w:bookmarkStart w:id="115" w:name="state-and-prove-the-3rd-isomorphism-theroem-for-rings"/>
+      <w:bookmarkEnd w:id="115"/>
       <w:r>
         <w:t xml:space="preserve">State and Prove the 3rd Isomorphism Theroem for Rings</w:t>
       </w:r>
@@ -36079,8 +37597,8 @@
       <w:pPr>
         <w:pStyle w:val="Heading4"/>
       </w:pPr>
-      <w:bookmarkStart w:id="114" w:name="my-solution-41"/>
-      <w:bookmarkEnd w:id="114"/>
+      <w:bookmarkStart w:id="116" w:name="my-solution-42"/>
+      <w:bookmarkEnd w:id="116"/>
       <w:r>
         <w:t xml:space="preserve">My Solution:</w:t>
       </w:r>
@@ -37099,8 +38617,8 @@
       <w:pPr>
         <w:pStyle w:val="Heading2"/>
       </w:pPr>
-      <w:bookmarkStart w:id="115" w:name="definitions-and-important-theorems-without-proofs"/>
-      <w:bookmarkEnd w:id="115"/>
+      <w:bookmarkStart w:id="117" w:name="definitions-and-important-theorems-without-proofs"/>
+      <w:bookmarkEnd w:id="117"/>
       <w:r>
         <w:t xml:space="preserve">Definitions and Important Theorems (without proofs)</w:t>
       </w:r>
@@ -37109,8 +38627,8 @@
       <w:pPr>
         <w:pStyle w:val="Heading3"/>
       </w:pPr>
-      <w:bookmarkStart w:id="116" w:name="group-theory"/>
-      <w:bookmarkEnd w:id="116"/>
+      <w:bookmarkStart w:id="118" w:name="group-theory"/>
+      <w:bookmarkEnd w:id="118"/>
       <w:r>
         <w:t xml:space="preserve">Group Theory</w:t>
       </w:r>
@@ -41741,8 +43259,8 @@
       <w:pPr>
         <w:pStyle w:val="Heading3"/>
       </w:pPr>
-      <w:bookmarkStart w:id="117" w:name="ring-theory"/>
-      <w:bookmarkEnd w:id="117"/>
+      <w:bookmarkStart w:id="119" w:name="ring-theory"/>
+      <w:bookmarkEnd w:id="119"/>
       <w:r>
         <w:t xml:space="preserve">Ring Theory</w:t>
       </w:r>
@@ -46037,8 +47555,8 @@
       <w:pPr>
         <w:pStyle w:val="Heading3"/>
       </w:pPr>
-      <w:bookmarkStart w:id="118" w:name="field-and-galois-theory"/>
-      <w:bookmarkEnd w:id="118"/>
+      <w:bookmarkStart w:id="120" w:name="field-and-galois-theory"/>
+      <w:bookmarkEnd w:id="120"/>
       <w:r>
         <w:t xml:space="preserve">Field and Galois Theory</w:t>
       </w:r>
@@ -49586,7 +51104,7 @@
     </w:lvl>
   </w:abstractNum>
   <w:abstractNum w:abstractNumId="990">
-    <w:nsid w:val="9abc79b0"/>
+    <w:nsid w:val="3384913c"/>
     <w:multiLevelType w:val="multilevel"/>
     <w:lvl w:ilvl="0">
       <w:numFmt w:val="bullet"/>
@@ -49667,7 +51185,7 @@
     </w:lvl>
   </w:abstractNum>
   <w:abstractNum w:abstractNumId="99721">
-    <w:nsid w:val="dc62db87"/>
+    <w:nsid w:val="2e6ad6e6"/>
     <w:multiLevelType w:val="multilevel"/>
     <w:lvl w:ilvl="0">
       <w:start w:val="1"/>
@@ -49755,7 +51273,7 @@
     </w:lvl>
   </w:abstractNum>
   <w:abstractNum w:abstractNumId="99731">
-    <w:nsid w:val="393f4756"/>
+    <w:nsid w:val="cd45ad50"/>
     <w:multiLevelType w:val="multilevel"/>
     <w:lvl w:ilvl="0">
       <w:start w:val="1"/>
@@ -49843,7 +51361,7 @@
     </w:lvl>
   </w:abstractNum>
   <w:abstractNum w:abstractNumId="991">
-    <w:nsid w:val="db5e3d10"/>
+    <w:nsid w:val="c25c6f93"/>
     <w:multiLevelType w:val="multilevel"/>
     <w:lvl w:ilvl="0">
       <w:numFmt w:val="bullet"/>
@@ -49924,7 +51442,7 @@
     </w:lvl>
   </w:abstractNum>
   <w:abstractNum w:abstractNumId="99531">
-    <w:nsid w:val="b9b05b20"/>
+    <w:nsid w:val="28e707d8"/>
     <w:multiLevelType w:val="multilevel"/>
     <w:lvl w:ilvl="0">
       <w:start w:val="1"/>
@@ -50012,7 +51530,7 @@
     </w:lvl>
   </w:abstractNum>
   <w:abstractNum w:abstractNumId="99532">
-    <w:nsid w:val="15f70154"/>
+    <w:nsid w:val="81ee50b5"/>
     <w:multiLevelType w:val="multilevel"/>
     <w:lvl w:ilvl="0">
       <w:start w:val="2"/>
@@ -50100,7 +51618,7 @@
     </w:lvl>
   </w:abstractNum>
   <w:abstractNum w:abstractNumId="99732">
-    <w:nsid w:val="8a0845be"/>
+    <w:nsid w:val="455b773e"/>
     <w:multiLevelType w:val="multilevel"/>
     <w:lvl w:ilvl="0">
       <w:start w:val="2"/>

</xml_diff>

<commit_message>
edited 2 problems that were incorrect and updated them on rpubs. reformatted to-do list. put specific things on it to work on for quals
</commit_message>
<xml_diff>
--- a/Classes/Old Qualifying Exams/My Solutions/My_Solutions_to_Algebra-Analysis_Qual.docx
+++ b/Classes/Old Qualifying Exams/My Solutions/My_Solutions_to_Algebra-Analysis_Qual.docx
@@ -12112,9 +12112,18 @@
         <m:r>
           <m:t>,</m:t>
         </m:r>
-        <m:r>
-          <m:t>i</m:t>
-        </m:r>
+        <m:sSub>
+          <m:e>
+            <m:r>
+              <m:t>ω</m:t>
+            </m:r>
+          </m:e>
+          <m:sub>
+            <m:r>
+              <m:t>1</m:t>
+            </m:r>
+          </m:sub>
+        </m:sSub>
         <m:rad>
           <m:deg>
             <m:r>
@@ -12130,12 +12139,72 @@
         <m:r>
           <m:t>,</m:t>
         </m:r>
-        <m:r>
-          <m:t>−</m:t>
-        </m:r>
-        <m:r>
-          <m:t>i</m:t>
-        </m:r>
+        <m:sSub>
+          <m:e>
+            <m:r>
+              <m:t>ω</m:t>
+            </m:r>
+          </m:e>
+          <m:sub>
+            <m:r>
+              <m:t>2</m:t>
+            </m:r>
+          </m:sub>
+        </m:sSub>
+        <m:rad>
+          <m:deg>
+            <m:r>
+              <m:t>3</m:t>
+            </m:r>
+          </m:deg>
+          <m:e>
+            <m:r>
+              <m:t>2</m:t>
+            </m:r>
+          </m:e>
+        </m:rad>
+        <m:r>
+          <m:t>,</m:t>
+        </m:r>
+        <m:sSub>
+          <m:e>
+            <m:r>
+              <m:t>α</m:t>
+            </m:r>
+          </m:e>
+          <m:sub>
+            <m:r>
+              <m:t>1</m:t>
+            </m:r>
+          </m:sub>
+        </m:sSub>
+        <m:rad>
+          <m:deg>
+            <m:r>
+              <m:t>3</m:t>
+            </m:r>
+          </m:deg>
+          <m:e>
+            <m:r>
+              <m:t>2</m:t>
+            </m:r>
+          </m:e>
+        </m:rad>
+        <m:r>
+          <m:t>,</m:t>
+        </m:r>
+        <m:sSub>
+          <m:e>
+            <m:r>
+              <m:t>α</m:t>
+            </m:r>
+          </m:e>
+          <m:sub>
+            <m:r>
+              <m:t>2</m:t>
+            </m:r>
+          </m:sub>
+        </m:sSub>
         <m:rad>
           <m:deg>
             <m:r>
@@ -15285,7 +15354,7 @@
           <m:t>x</m:t>
         </m:r>
         <m:r>
-          <m:t>+</m:t>
+          <m:t>−</m:t>
         </m:r>
         <m:sSub>
           <m:e>
@@ -15309,7 +15378,7 @@
           <m:t>x</m:t>
         </m:r>
         <m:r>
-          <m:t>+</m:t>
+          <m:t>−</m:t>
         </m:r>
         <m:sSub>
           <m:e>
@@ -15342,7 +15411,7 @@
           <m:t>x</m:t>
         </m:r>
         <m:r>
-          <m:t>+</m:t>
+          <m:t>−</m:t>
         </m:r>
         <m:sSub>
           <m:e>
@@ -15412,7 +15481,7 @@
           <m:t>a</m:t>
         </m:r>
         <m:r>
-          <m:t>+</m:t>
+          <m:t>−</m:t>
         </m:r>
         <m:sSub>
           <m:e>
@@ -15442,7 +15511,7 @@
           <m:t>a</m:t>
         </m:r>
         <m:r>
-          <m:t>+</m:t>
+          <m:t>−</m:t>
         </m:r>
         <m:sSub>
           <m:e>
@@ -15481,7 +15550,7 @@
           <m:t>a</m:t>
         </m:r>
         <m:r>
-          <m:t>+</m:t>
+          <m:t>−</m:t>
         </m:r>
         <m:sSub>
           <m:e>
@@ -51104,7 +51173,7 @@
     </w:lvl>
   </w:abstractNum>
   <w:abstractNum w:abstractNumId="990">
-    <w:nsid w:val="be47fbc1"/>
+    <w:nsid w:val="21a7ec25"/>
     <w:multiLevelType w:val="multilevel"/>
     <w:lvl w:ilvl="0">
       <w:numFmt w:val="bullet"/>
@@ -51185,7 +51254,7 @@
     </w:lvl>
   </w:abstractNum>
   <w:abstractNum w:abstractNumId="99721">
-    <w:nsid w:val="948337d7"/>
+    <w:nsid w:val="da3b99a4"/>
     <w:multiLevelType w:val="multilevel"/>
     <w:lvl w:ilvl="0">
       <w:start w:val="1"/>
@@ -51273,7 +51342,7 @@
     </w:lvl>
   </w:abstractNum>
   <w:abstractNum w:abstractNumId="99731">
-    <w:nsid w:val="983461c5"/>
+    <w:nsid w:val="fe3bdaac"/>
     <w:multiLevelType w:val="multilevel"/>
     <w:lvl w:ilvl="0">
       <w:start w:val="1"/>
@@ -51361,7 +51430,7 @@
     </w:lvl>
   </w:abstractNum>
   <w:abstractNum w:abstractNumId="991">
-    <w:nsid w:val="93b10a8c"/>
+    <w:nsid w:val="543fb8ec"/>
     <w:multiLevelType w:val="multilevel"/>
     <w:lvl w:ilvl="0">
       <w:numFmt w:val="bullet"/>
@@ -51442,7 +51511,7 @@
     </w:lvl>
   </w:abstractNum>
   <w:abstractNum w:abstractNumId="99531">
-    <w:nsid w:val="7661dd37"/>
+    <w:nsid w:val="e1f684c1"/>
     <w:multiLevelType w:val="multilevel"/>
     <w:lvl w:ilvl="0">
       <w:start w:val="1"/>
@@ -51530,7 +51599,7 @@
     </w:lvl>
   </w:abstractNum>
   <w:abstractNum w:abstractNumId="99532">
-    <w:nsid w:val="2d42ef63"/>
+    <w:nsid w:val="f29cd1a3"/>
     <w:multiLevelType w:val="multilevel"/>
     <w:lvl w:ilvl="0">
       <w:start w:val="2"/>
@@ -51618,7 +51687,7 @@
     </w:lvl>
   </w:abstractNum>
   <w:abstractNum w:abstractNumId="99732">
-    <w:nsid w:val="6b4c9103"/>
+    <w:nsid w:val="a9a124d8"/>
     <w:multiLevelType w:val="multilevel"/>
     <w:lvl w:ilvl="0">
       <w:start w:val="2"/>

</xml_diff>

<commit_message>
Calling it quits for the day. Did 3 more group problems from August 2012. Will read more tonight, maybe add a problem or two.
</commit_message>
<xml_diff>
--- a/Classes/Old Qualifying Exams/My Solutions/My_Solutions_to_Algebra-Analysis_Qual.docx
+++ b/Classes/Old Qualifying Exams/My Solutions/My_Solutions_to_Algebra-Analysis_Qual.docx
@@ -29778,96 +29778,204 @@
       <w:pPr>
         <w:pStyle w:val="Heading2"/>
       </w:pPr>
-      <w:bookmarkStart w:id="99" w:name="august-2011"/>
+      <w:bookmarkStart w:id="99" w:name="august-2012"/>
       <w:bookmarkEnd w:id="99"/>
       <w:r>
-        <w:t xml:space="preserve">August 2011</w:t>
+        <w:t xml:space="preserve">August 2012</w:t>
       </w:r>
     </w:p>
     <w:p>
       <w:pPr>
         <w:pStyle w:val="Heading3"/>
       </w:pPr>
-      <w:bookmarkStart w:id="100" w:name="let-r-be-an-artinian-ring.-a-for-every-ideal-i-in-r-show-that-ri-is-artinian.-b-show-that-every-prime-ideal-in-r-is-also-a-maximal-ideal."/>
+      <w:bookmarkStart w:id="100" w:name="for-any-group-g-we-denote-g2-as-the-subgroup-of-g-generated-by-the-squares-of-elements-of-g.-in-other-words-g2-x2-x-in-g.-first-prove-that-g2-is-a-normal-subgroup-of-g-then-prove-that-fracgg2-is-abelian."/>
       <w:bookmarkEnd w:id="100"/>
       <w:r>
-        <w:t xml:space="preserve">Let</w:t>
-      </w:r>
-      <w:r>
-        <w:t xml:space="preserve"> </w:t>
-      </w:r>
-      <m:oMath>
-        <m:r>
-          <m:t>R</m:t>
-        </m:r>
-      </m:oMath>
-      <w:r>
-        <w:t xml:space="preserve"> </w:t>
-      </w:r>
-      <w:r>
-        <w:t xml:space="preserve">be an Artinian ring. (a) For every ideal</w:t>
-      </w:r>
-      <w:r>
-        <w:t xml:space="preserve"> </w:t>
-      </w:r>
-      <m:oMath>
-        <m:r>
-          <m:t>I</m:t>
-        </m:r>
-      </m:oMath>
-      <w:r>
-        <w:t xml:space="preserve"> </w:t>
-      </w:r>
-      <w:r>
-        <w:t xml:space="preserve">in</w:t>
-      </w:r>
-      <w:r>
-        <w:t xml:space="preserve"> </w:t>
-      </w:r>
-      <m:oMath>
-        <m:r>
-          <m:t>R</m:t>
-        </m:r>
-      </m:oMath>
-      <w:r>
-        <w:t xml:space="preserve"> </w:t>
-      </w:r>
-      <w:r>
-        <w:t xml:space="preserve">show that</w:t>
-      </w:r>
-      <w:r>
-        <w:t xml:space="preserve"> </w:t>
-      </w:r>
-      <m:oMath>
-        <m:r>
-          <m:t>R</m:t>
-        </m:r>
-        <m:r>
-          <m:t>/</m:t>
-        </m:r>
-        <m:r>
-          <m:t>I</m:t>
-        </m:r>
-      </m:oMath>
-      <w:r>
-        <w:t xml:space="preserve"> </w:t>
-      </w:r>
-      <w:r>
-        <w:t xml:space="preserve">is Artinian. (b) Show that every prime ideal in</w:t>
-      </w:r>
-      <w:r>
-        <w:t xml:space="preserve"> </w:t>
-      </w:r>
-      <m:oMath>
-        <m:r>
-          <m:t>R</m:t>
-        </m:r>
-      </m:oMath>
-      <w:r>
-        <w:t xml:space="preserve"> </w:t>
-      </w:r>
-      <w:r>
-        <w:t xml:space="preserve">is also a maximal ideal.</w:t>
+        <w:t xml:space="preserve">For any group</w:t>
+      </w:r>
+      <w:r>
+        <w:t xml:space="preserve"> </w:t>
+      </w:r>
+      <m:oMath>
+        <m:r>
+          <m:t>G</m:t>
+        </m:r>
+      </m:oMath>
+      <w:r>
+        <w:t xml:space="preserve"> </w:t>
+      </w:r>
+      <w:r>
+        <w:t xml:space="preserve">we denote</w:t>
+      </w:r>
+      <w:r>
+        <w:t xml:space="preserve"> </w:t>
+      </w:r>
+      <m:oMath>
+        <m:sSup>
+          <m:e>
+            <m:r>
+              <m:t>G</m:t>
+            </m:r>
+          </m:e>
+          <m:sup>
+            <m:r>
+              <m:t>2</m:t>
+            </m:r>
+          </m:sup>
+        </m:sSup>
+      </m:oMath>
+      <w:r>
+        <w:t xml:space="preserve"> </w:t>
+      </w:r>
+      <w:r>
+        <w:t xml:space="preserve">as the subgroup of</w:t>
+      </w:r>
+      <w:r>
+        <w:t xml:space="preserve"> </w:t>
+      </w:r>
+      <m:oMath>
+        <m:r>
+          <m:t>G</m:t>
+        </m:r>
+      </m:oMath>
+      <w:r>
+        <w:t xml:space="preserve"> </w:t>
+      </w:r>
+      <w:r>
+        <w:t xml:space="preserve">generated by the squares of elements of</w:t>
+      </w:r>
+      <w:r>
+        <w:t xml:space="preserve"> </w:t>
+      </w:r>
+      <m:oMath>
+        <m:r>
+          <m:t>G</m:t>
+        </m:r>
+      </m:oMath>
+      <w:r>
+        <w:t xml:space="preserve">. In other words,</w:t>
+      </w:r>
+      <w:r>
+        <w:t xml:space="preserve"> </w:t>
+      </w:r>
+      <m:oMath>
+        <m:sSup>
+          <m:e>
+            <m:r>
+              <m:t>G</m:t>
+            </m:r>
+          </m:e>
+          <m:sup>
+            <m:r>
+              <m:t>2</m:t>
+            </m:r>
+          </m:sup>
+        </m:sSup>
+        <m:r>
+          <m:t>=</m:t>
+        </m:r>
+        <m:r>
+          <m:t>{</m:t>
+        </m:r>
+        <m:sSup>
+          <m:e>
+            <m:r>
+              <m:t>x</m:t>
+            </m:r>
+          </m:e>
+          <m:sup>
+            <m:r>
+              <m:t>2</m:t>
+            </m:r>
+          </m:sup>
+        </m:sSup>
+        <m:r>
+          <m:t>|</m:t>
+        </m:r>
+        <m:r>
+          <m:t>x</m:t>
+        </m:r>
+        <m:r>
+          <m:t>∈</m:t>
+        </m:r>
+        <m:r>
+          <m:t>G</m:t>
+        </m:r>
+        <m:r>
+          <m:t>}</m:t>
+        </m:r>
+      </m:oMath>
+      <w:r>
+        <w:t xml:space="preserve">. First, prove that</w:t>
+      </w:r>
+      <w:r>
+        <w:t xml:space="preserve"> </w:t>
+      </w:r>
+      <m:oMath>
+        <m:sSup>
+          <m:e>
+            <m:r>
+              <m:t>G</m:t>
+            </m:r>
+          </m:e>
+          <m:sup>
+            <m:r>
+              <m:t>2</m:t>
+            </m:r>
+          </m:sup>
+        </m:sSup>
+      </m:oMath>
+      <w:r>
+        <w:t xml:space="preserve"> </w:t>
+      </w:r>
+      <w:r>
+        <w:t xml:space="preserve">is a normal subgroup of</w:t>
+      </w:r>
+      <w:r>
+        <w:t xml:space="preserve"> </w:t>
+      </w:r>
+      <m:oMath>
+        <m:r>
+          <m:t>G</m:t>
+        </m:r>
+      </m:oMath>
+      <w:r>
+        <w:t xml:space="preserve">, then prove that</w:t>
+      </w:r>
+      <w:r>
+        <w:t xml:space="preserve"> </w:t>
+      </w:r>
+      <m:oMath>
+        <m:f>
+          <m:fPr>
+            <m:type m:val="bar"/>
+          </m:fPr>
+          <m:num>
+            <m:r>
+              <m:t>G</m:t>
+            </m:r>
+          </m:num>
+          <m:den>
+            <m:sSup>
+              <m:e>
+                <m:r>
+                  <m:t>G</m:t>
+                </m:r>
+              </m:e>
+              <m:sup>
+                <m:r>
+                  <m:t>2</m:t>
+                </m:r>
+              </m:sup>
+            </m:sSup>
+          </m:den>
+        </m:f>
+      </m:oMath>
+      <w:r>
+        <w:t xml:space="preserve"> </w:t>
+      </w:r>
+      <w:r>
+        <w:t xml:space="preserve">is Abelian.</w:t>
       </w:r>
     </w:p>
     <w:p>
@@ -29876,6 +29984,3065 @@
       </w:pPr>
       <w:bookmarkStart w:id="101" w:name="my-solution-35"/>
       <w:bookmarkEnd w:id="101"/>
+      <w:r>
+        <w:t xml:space="preserve">My Solution:</w:t>
+      </w:r>
+    </w:p>
+    <w:p>
+      <w:pPr>
+        <w:pStyle w:val="FirstParagraph"/>
+      </w:pPr>
+      <w:r>
+        <w:t xml:space="preserve">First, we will prove that</w:t>
+      </w:r>
+      <w:r>
+        <w:t xml:space="preserve"> </w:t>
+      </w:r>
+      <m:oMath>
+        <m:sSup>
+          <m:e>
+            <m:r>
+              <m:t>G</m:t>
+            </m:r>
+          </m:e>
+          <m:sup>
+            <m:r>
+              <m:t>2</m:t>
+            </m:r>
+          </m:sup>
+        </m:sSup>
+        <m:r>
+          <m:t>⊴</m:t>
+        </m:r>
+        <m:r>
+          <m:t>G</m:t>
+        </m:r>
+      </m:oMath>
+      <w:r>
+        <w:t xml:space="preserve">. Let</w:t>
+      </w:r>
+      <w:r>
+        <w:t xml:space="preserve"> </w:t>
+      </w:r>
+      <m:oMath>
+        <m:r>
+          <m:t>h</m:t>
+        </m:r>
+        <m:r>
+          <m:t>∈</m:t>
+        </m:r>
+        <m:sSup>
+          <m:e>
+            <m:r>
+              <m:t>G</m:t>
+            </m:r>
+          </m:e>
+          <m:sup>
+            <m:r>
+              <m:t>2</m:t>
+            </m:r>
+          </m:sup>
+        </m:sSup>
+      </m:oMath>
+      <w:r>
+        <w:t xml:space="preserve"> </w:t>
+      </w:r>
+      <w:r>
+        <w:t xml:space="preserve">and</w:t>
+      </w:r>
+      <w:r>
+        <w:t xml:space="preserve"> </w:t>
+      </w:r>
+      <m:oMath>
+        <m:r>
+          <m:t>g</m:t>
+        </m:r>
+        <m:r>
+          <m:t>∈</m:t>
+        </m:r>
+        <m:r>
+          <m:t>G</m:t>
+        </m:r>
+      </m:oMath>
+      <w:r>
+        <w:t xml:space="preserve">. So</w:t>
+      </w:r>
+    </w:p>
+    <w:p>
+      <w:pPr>
+        <w:pStyle w:val="BodyText"/>
+      </w:pPr>
+      <m:oMathPara>
+        <m:oMathParaPr>
+          <m:jc m:val="center"/>
+        </m:oMathParaPr>
+        <m:oMath>
+          <m:sSup>
+            <m:e>
+              <m:r>
+                <m:t>g</m:t>
+              </m:r>
+            </m:e>
+            <m:sup>
+              <m:r>
+                <m:t>−</m:t>
+              </m:r>
+              <m:r>
+                <m:t>1</m:t>
+              </m:r>
+            </m:sup>
+          </m:sSup>
+          <m:r>
+            <m:t>h</m:t>
+          </m:r>
+          <m:r>
+            <m:t>g</m:t>
+          </m:r>
+          <m:r>
+            <m:t>=</m:t>
+          </m:r>
+          <m:sSup>
+            <m:e>
+              <m:r>
+                <m:t>g</m:t>
+              </m:r>
+            </m:e>
+            <m:sup>
+              <m:r>
+                <m:t>−</m:t>
+              </m:r>
+              <m:r>
+                <m:t>1</m:t>
+              </m:r>
+            </m:sup>
+          </m:sSup>
+          <m:sSup>
+            <m:e>
+              <m:r>
+                <m:t>g</m:t>
+              </m:r>
+            </m:e>
+            <m:sup>
+              <m:r>
+                <m:t>−</m:t>
+              </m:r>
+              <m:r>
+                <m:t>1</m:t>
+              </m:r>
+            </m:sup>
+          </m:sSup>
+          <m:r>
+            <m:t>g</m:t>
+          </m:r>
+          <m:r>
+            <m:t>h</m:t>
+          </m:r>
+          <m:r>
+            <m:t>g</m:t>
+          </m:r>
+          <m:r>
+            <m:t>=</m:t>
+          </m:r>
+          <m:r>
+            <m:t>(</m:t>
+          </m:r>
+          <m:sSup>
+            <m:e>
+              <m:r>
+                <m:t>g</m:t>
+              </m:r>
+            </m:e>
+            <m:sup>
+              <m:r>
+                <m:t>−</m:t>
+              </m:r>
+              <m:r>
+                <m:t>1</m:t>
+              </m:r>
+            </m:sup>
+          </m:sSup>
+          <m:sSup>
+            <m:e>
+              <m:r>
+                <m:t>)</m:t>
+              </m:r>
+            </m:e>
+            <m:sup>
+              <m:r>
+                <m:t>2</m:t>
+              </m:r>
+            </m:sup>
+          </m:sSup>
+          <m:sSup>
+            <m:e>
+              <m:r>
+                <m:t>h</m:t>
+              </m:r>
+            </m:e>
+            <m:sup>
+              <m:r>
+                <m:t>−</m:t>
+              </m:r>
+              <m:r>
+                <m:t>1</m:t>
+              </m:r>
+            </m:sup>
+          </m:sSup>
+          <m:r>
+            <m:t>(</m:t>
+          </m:r>
+          <m:r>
+            <m:t>h</m:t>
+          </m:r>
+          <m:r>
+            <m:t>g</m:t>
+          </m:r>
+          <m:sSup>
+            <m:e>
+              <m:r>
+                <m:t>)</m:t>
+              </m:r>
+            </m:e>
+            <m:sup>
+              <m:r>
+                <m:t>2</m:t>
+              </m:r>
+            </m:sup>
+          </m:sSup>
+          <m:r>
+            <m:t>∈</m:t>
+          </m:r>
+          <m:sSup>
+            <m:e>
+              <m:r>
+                <m:t>G</m:t>
+              </m:r>
+            </m:e>
+            <m:sup>
+              <m:r>
+                <m:t>2</m:t>
+              </m:r>
+            </m:sup>
+          </m:sSup>
+        </m:oMath>
+      </m:oMathPara>
+    </w:p>
+    <w:p>
+      <w:pPr>
+        <w:pStyle w:val="FirstParagraph"/>
+      </w:pPr>
+      <w:r>
+        <w:t xml:space="preserve">because</w:t>
+      </w:r>
+      <w:r>
+        <w:t xml:space="preserve"> </w:t>
+      </w:r>
+      <m:oMath>
+        <m:r>
+          <m:t>(</m:t>
+        </m:r>
+        <m:sSup>
+          <m:e>
+            <m:r>
+              <m:t>g</m:t>
+            </m:r>
+          </m:e>
+          <m:sup>
+            <m:r>
+              <m:t>−</m:t>
+            </m:r>
+            <m:r>
+              <m:t>1</m:t>
+            </m:r>
+          </m:sup>
+        </m:sSup>
+        <m:sSup>
+          <m:e>
+            <m:r>
+              <m:t>)</m:t>
+            </m:r>
+          </m:e>
+          <m:sup>
+            <m:r>
+              <m:t>2</m:t>
+            </m:r>
+          </m:sup>
+        </m:sSup>
+        <m:r>
+          <m:t>,</m:t>
+        </m:r>
+        <m:sSup>
+          <m:e>
+            <m:r>
+              <m:t>g</m:t>
+            </m:r>
+          </m:e>
+          <m:sup>
+            <m:r>
+              <m:t>2</m:t>
+            </m:r>
+          </m:sup>
+        </m:sSup>
+        <m:r>
+          <m:t>,</m:t>
+        </m:r>
+        <m:r>
+          <m:t>h</m:t>
+        </m:r>
+        <m:r>
+          <m:t>∈</m:t>
+        </m:r>
+        <m:sSup>
+          <m:e>
+            <m:r>
+              <m:t>G</m:t>
+            </m:r>
+          </m:e>
+          <m:sup>
+            <m:r>
+              <m:t>2</m:t>
+            </m:r>
+          </m:sup>
+        </m:sSup>
+      </m:oMath>
+      <w:r>
+        <w:t xml:space="preserve">. Thus,</w:t>
+      </w:r>
+      <w:r>
+        <w:t xml:space="preserve"> </w:t>
+      </w:r>
+      <m:oMath>
+        <m:sSup>
+          <m:e>
+            <m:r>
+              <m:t>G</m:t>
+            </m:r>
+          </m:e>
+          <m:sup>
+            <m:r>
+              <m:t>2</m:t>
+            </m:r>
+          </m:sup>
+        </m:sSup>
+        <m:r>
+          <m:t>⊴</m:t>
+        </m:r>
+        <m:r>
+          <m:t>G</m:t>
+        </m:r>
+      </m:oMath>
+      <w:r>
+        <w:t xml:space="preserve">.</w:t>
+      </w:r>
+    </w:p>
+    <w:p>
+      <w:pPr>
+        <w:pStyle w:val="BodyText"/>
+      </w:pPr>
+      <w:r>
+        <w:t xml:space="preserve">Next we just need to prove that</w:t>
+      </w:r>
+      <w:r>
+        <w:t xml:space="preserve"> </w:t>
+      </w:r>
+      <m:oMath>
+        <m:f>
+          <m:fPr>
+            <m:type m:val="bar"/>
+          </m:fPr>
+          <m:num>
+            <m:r>
+              <m:t>G</m:t>
+            </m:r>
+          </m:num>
+          <m:den>
+            <m:sSup>
+              <m:e>
+                <m:r>
+                  <m:t>G</m:t>
+                </m:r>
+              </m:e>
+              <m:sup>
+                <m:r>
+                  <m:t>2</m:t>
+                </m:r>
+              </m:sup>
+            </m:sSup>
+          </m:den>
+        </m:f>
+      </m:oMath>
+      <w:r>
+        <w:t xml:space="preserve"> </w:t>
+      </w:r>
+      <w:r>
+        <w:t xml:space="preserve">is Abelian. Well, for all</w:t>
+      </w:r>
+      <w:r>
+        <w:t xml:space="preserve"> </w:t>
+      </w:r>
+      <m:oMath>
+        <m:r>
+          <m:t>y</m:t>
+        </m:r>
+        <m:sSup>
+          <m:e>
+            <m:r>
+              <m:t>G</m:t>
+            </m:r>
+          </m:e>
+          <m:sup>
+            <m:r>
+              <m:t>2</m:t>
+            </m:r>
+          </m:sup>
+        </m:sSup>
+        <m:r>
+          <m:t>,</m:t>
+        </m:r>
+        <m:r>
+          <m:t>x</m:t>
+        </m:r>
+        <m:sSup>
+          <m:e>
+            <m:r>
+              <m:t>G</m:t>
+            </m:r>
+          </m:e>
+          <m:sup>
+            <m:r>
+              <m:t>2</m:t>
+            </m:r>
+          </m:sup>
+        </m:sSup>
+        <m:r>
+          <m:t>∈</m:t>
+        </m:r>
+        <m:f>
+          <m:fPr>
+            <m:type m:val="bar"/>
+          </m:fPr>
+          <m:num>
+            <m:r>
+              <m:t>G</m:t>
+            </m:r>
+          </m:num>
+          <m:den>
+            <m:sSup>
+              <m:e>
+                <m:r>
+                  <m:t>G</m:t>
+                </m:r>
+              </m:e>
+              <m:sup>
+                <m:r>
+                  <m:t>2</m:t>
+                </m:r>
+              </m:sup>
+            </m:sSup>
+          </m:den>
+        </m:f>
+      </m:oMath>
+      <w:r>
+        <w:t xml:space="preserve">, we want to show that</w:t>
+      </w:r>
+      <w:r>
+        <w:t xml:space="preserve"> </w:t>
+      </w:r>
+      <m:oMath>
+        <m:r>
+          <m:t>x</m:t>
+        </m:r>
+        <m:sSup>
+          <m:e>
+            <m:r>
+              <m:t>G</m:t>
+            </m:r>
+          </m:e>
+          <m:sup>
+            <m:r>
+              <m:t>2</m:t>
+            </m:r>
+          </m:sup>
+        </m:sSup>
+        <m:r>
+          <m:t>y</m:t>
+        </m:r>
+        <m:sSup>
+          <m:e>
+            <m:r>
+              <m:t>G</m:t>
+            </m:r>
+          </m:e>
+          <m:sup>
+            <m:r>
+              <m:t>2</m:t>
+            </m:r>
+          </m:sup>
+        </m:sSup>
+        <m:r>
+          <m:t>=</m:t>
+        </m:r>
+        <m:r>
+          <m:t>y</m:t>
+        </m:r>
+        <m:sSup>
+          <m:e>
+            <m:r>
+              <m:t>G</m:t>
+            </m:r>
+          </m:e>
+          <m:sup>
+            <m:r>
+              <m:t>2</m:t>
+            </m:r>
+          </m:sup>
+        </m:sSup>
+        <m:r>
+          <m:t>x</m:t>
+        </m:r>
+        <m:sSup>
+          <m:e>
+            <m:r>
+              <m:t>G</m:t>
+            </m:r>
+          </m:e>
+          <m:sup>
+            <m:r>
+              <m:t>2</m:t>
+            </m:r>
+          </m:sup>
+        </m:sSup>
+      </m:oMath>
+      <w:r>
+        <w:t xml:space="preserve">. First, note that</w:t>
+      </w:r>
+      <w:r>
+        <w:t xml:space="preserve"> </w:t>
+      </w:r>
+      <m:oMath>
+        <m:r>
+          <m:t>x</m:t>
+        </m:r>
+        <m:sSup>
+          <m:e>
+            <m:r>
+              <m:t>G</m:t>
+            </m:r>
+          </m:e>
+          <m:sup>
+            <m:r>
+              <m:t>2</m:t>
+            </m:r>
+          </m:sup>
+        </m:sSup>
+        <m:r>
+          <m:t>y</m:t>
+        </m:r>
+        <m:sSup>
+          <m:e>
+            <m:r>
+              <m:t>G</m:t>
+            </m:r>
+          </m:e>
+          <m:sup>
+            <m:r>
+              <m:t>2</m:t>
+            </m:r>
+          </m:sup>
+        </m:sSup>
+        <m:r>
+          <m:t>=</m:t>
+        </m:r>
+        <m:r>
+          <m:t>x</m:t>
+        </m:r>
+        <m:r>
+          <m:t>y</m:t>
+        </m:r>
+        <m:sSup>
+          <m:e>
+            <m:r>
+              <m:t>G</m:t>
+            </m:r>
+          </m:e>
+          <m:sup>
+            <m:r>
+              <m:t>2</m:t>
+            </m:r>
+          </m:sup>
+        </m:sSup>
+      </m:oMath>
+      <w:r>
+        <w:t xml:space="preserve"> </w:t>
+      </w:r>
+      <w:r>
+        <w:t xml:space="preserve">and</w:t>
+      </w:r>
+      <w:r>
+        <w:t xml:space="preserve"> </w:t>
+      </w:r>
+      <m:oMath>
+        <m:r>
+          <m:t>y</m:t>
+        </m:r>
+        <m:sSup>
+          <m:e>
+            <m:r>
+              <m:t>G</m:t>
+            </m:r>
+          </m:e>
+          <m:sup>
+            <m:r>
+              <m:t>2</m:t>
+            </m:r>
+          </m:sup>
+        </m:sSup>
+        <m:r>
+          <m:t>x</m:t>
+        </m:r>
+        <m:sSup>
+          <m:e>
+            <m:r>
+              <m:t>G</m:t>
+            </m:r>
+          </m:e>
+          <m:sup>
+            <m:r>
+              <m:t>2</m:t>
+            </m:r>
+          </m:sup>
+        </m:sSup>
+        <m:r>
+          <m:t>=</m:t>
+        </m:r>
+        <m:r>
+          <m:t>y</m:t>
+        </m:r>
+        <m:r>
+          <m:t>x</m:t>
+        </m:r>
+        <m:sSup>
+          <m:e>
+            <m:r>
+              <m:t>G</m:t>
+            </m:r>
+          </m:e>
+          <m:sup>
+            <m:r>
+              <m:t>2</m:t>
+            </m:r>
+          </m:sup>
+        </m:sSup>
+      </m:oMath>
+      <w:r>
+        <w:t xml:space="preserve">. And</w:t>
+      </w:r>
+      <w:r>
+        <w:t xml:space="preserve"> </w:t>
+      </w:r>
+      <m:oMath>
+        <m:r>
+          <m:t>x</m:t>
+        </m:r>
+        <m:r>
+          <m:t>y</m:t>
+        </m:r>
+        <m:sSup>
+          <m:e>
+            <m:r>
+              <m:t>G</m:t>
+            </m:r>
+          </m:e>
+          <m:sup>
+            <m:r>
+              <m:t>2</m:t>
+            </m:r>
+          </m:sup>
+        </m:sSup>
+        <m:r>
+          <m:t>=</m:t>
+        </m:r>
+        <m:r>
+          <m:t>y</m:t>
+        </m:r>
+        <m:r>
+          <m:t>x</m:t>
+        </m:r>
+        <m:sSup>
+          <m:e>
+            <m:r>
+              <m:t>G</m:t>
+            </m:r>
+          </m:e>
+          <m:sup>
+            <m:r>
+              <m:t>2</m:t>
+            </m:r>
+          </m:sup>
+        </m:sSup>
+      </m:oMath>
+      <w:r>
+        <w:t xml:space="preserve"> </w:t>
+      </w:r>
+      <w:r>
+        <w:t xml:space="preserve">iff</w:t>
+      </w:r>
+      <w:r>
+        <w:t xml:space="preserve"> </w:t>
+      </w:r>
+      <m:oMath>
+        <m:r>
+          <m:t>x</m:t>
+        </m:r>
+        <m:r>
+          <m:t>y</m:t>
+        </m:r>
+        <m:r>
+          <m:t>(</m:t>
+        </m:r>
+        <m:r>
+          <m:t>y</m:t>
+        </m:r>
+        <m:sSup>
+          <m:e>
+            <m:r>
+              <m:t>x</m:t>
+            </m:r>
+          </m:e>
+          <m:sup>
+            <m:r>
+              <m:t>−</m:t>
+            </m:r>
+            <m:r>
+              <m:t>1</m:t>
+            </m:r>
+          </m:sup>
+        </m:sSup>
+        <m:r>
+          <m:t>)</m:t>
+        </m:r>
+        <m:r>
+          <m:t>∈</m:t>
+        </m:r>
+        <m:sSup>
+          <m:e>
+            <m:r>
+              <m:t>G</m:t>
+            </m:r>
+          </m:e>
+          <m:sup>
+            <m:r>
+              <m:t>2</m:t>
+            </m:r>
+          </m:sup>
+        </m:sSup>
+      </m:oMath>
+      <w:r>
+        <w:t xml:space="preserve">. So if we can show that</w:t>
+      </w:r>
+      <w:r>
+        <w:t xml:space="preserve"> </w:t>
+      </w:r>
+      <m:oMath>
+        <m:r>
+          <m:t>x</m:t>
+        </m:r>
+        <m:r>
+          <m:t>y</m:t>
+        </m:r>
+        <m:sSup>
+          <m:e>
+            <m:r>
+              <m:t>x</m:t>
+            </m:r>
+          </m:e>
+          <m:sup>
+            <m:r>
+              <m:t>−</m:t>
+            </m:r>
+            <m:r>
+              <m:t>1</m:t>
+            </m:r>
+          </m:sup>
+        </m:sSup>
+        <m:sSup>
+          <m:e>
+            <m:r>
+              <m:t>y</m:t>
+            </m:r>
+          </m:e>
+          <m:sup>
+            <m:r>
+              <m:t>−</m:t>
+            </m:r>
+            <m:r>
+              <m:t>1</m:t>
+            </m:r>
+          </m:sup>
+        </m:sSup>
+        <m:r>
+          <m:t>∈</m:t>
+        </m:r>
+        <m:sSup>
+          <m:e>
+            <m:r>
+              <m:t>G</m:t>
+            </m:r>
+          </m:e>
+          <m:sup>
+            <m:r>
+              <m:t>2</m:t>
+            </m:r>
+          </m:sup>
+        </m:sSup>
+      </m:oMath>
+      <w:r>
+        <w:t xml:space="preserve">, then we know that</w:t>
+      </w:r>
+      <w:r>
+        <w:t xml:space="preserve"> </w:t>
+      </w:r>
+      <m:oMath>
+        <m:f>
+          <m:fPr>
+            <m:type m:val="bar"/>
+          </m:fPr>
+          <m:num>
+            <m:r>
+              <m:t>G</m:t>
+            </m:r>
+          </m:num>
+          <m:den>
+            <m:sSup>
+              <m:e>
+                <m:r>
+                  <m:t>G</m:t>
+                </m:r>
+              </m:e>
+              <m:sup>
+                <m:r>
+                  <m:t>2</m:t>
+                </m:r>
+              </m:sup>
+            </m:sSup>
+          </m:den>
+        </m:f>
+      </m:oMath>
+      <w:r>
+        <w:t xml:space="preserve"> </w:t>
+      </w:r>
+      <w:r>
+        <w:t xml:space="preserve">is Abelian. Well,</w:t>
+      </w:r>
+    </w:p>
+    <w:p>
+      <w:pPr>
+        <w:pStyle w:val="BodyText"/>
+      </w:pPr>
+      <m:oMathPara>
+        <m:oMathParaPr>
+          <m:jc m:val="center"/>
+        </m:oMathParaPr>
+        <m:oMath>
+          <m:r>
+            <m:t>x</m:t>
+          </m:r>
+          <m:r>
+            <m:t>y</m:t>
+          </m:r>
+          <m:sSup>
+            <m:e>
+              <m:r>
+                <m:t>x</m:t>
+              </m:r>
+            </m:e>
+            <m:sup>
+              <m:r>
+                <m:t>−</m:t>
+              </m:r>
+              <m:r>
+                <m:t>1</m:t>
+              </m:r>
+            </m:sup>
+          </m:sSup>
+          <m:sSup>
+            <m:e>
+              <m:r>
+                <m:t>y</m:t>
+              </m:r>
+            </m:e>
+            <m:sup>
+              <m:r>
+                <m:t>−</m:t>
+              </m:r>
+              <m:r>
+                <m:t>1</m:t>
+              </m:r>
+            </m:sup>
+          </m:sSup>
+          <m:r>
+            <m:t>=</m:t>
+          </m:r>
+          <m:sSup>
+            <m:e>
+              <m:r>
+                <m:t>x</m:t>
+              </m:r>
+            </m:e>
+            <m:sup>
+              <m:r>
+                <m:t>−</m:t>
+              </m:r>
+              <m:r>
+                <m:t>1</m:t>
+              </m:r>
+            </m:sup>
+          </m:sSup>
+          <m:r>
+            <m:t>x</m:t>
+          </m:r>
+          <m:r>
+            <m:t>x</m:t>
+          </m:r>
+          <m:r>
+            <m:t>y</m:t>
+          </m:r>
+          <m:r>
+            <m:t>y</m:t>
+          </m:r>
+          <m:sSup>
+            <m:e>
+              <m:r>
+                <m:t>y</m:t>
+              </m:r>
+            </m:e>
+            <m:sup>
+              <m:r>
+                <m:t>−</m:t>
+              </m:r>
+              <m:r>
+                <m:t>1</m:t>
+              </m:r>
+            </m:sup>
+          </m:sSup>
+          <m:sSup>
+            <m:e>
+              <m:r>
+                <m:t>x</m:t>
+              </m:r>
+            </m:e>
+            <m:sup>
+              <m:r>
+                <m:t>−</m:t>
+              </m:r>
+              <m:r>
+                <m:t>1</m:t>
+              </m:r>
+            </m:sup>
+          </m:sSup>
+          <m:sSup>
+            <m:e>
+              <m:r>
+                <m:t>y</m:t>
+              </m:r>
+            </m:e>
+            <m:sup>
+              <m:r>
+                <m:t>−</m:t>
+              </m:r>
+              <m:r>
+                <m:t>1</m:t>
+              </m:r>
+            </m:sup>
+          </m:sSup>
+          <m:r>
+            <m:t>=</m:t>
+          </m:r>
+          <m:sSup>
+            <m:e>
+              <m:r>
+                <m:t>x</m:t>
+              </m:r>
+            </m:e>
+            <m:sup>
+              <m:r>
+                <m:t>−</m:t>
+              </m:r>
+              <m:r>
+                <m:t>1</m:t>
+              </m:r>
+            </m:sup>
+          </m:sSup>
+          <m:r>
+            <m:t>(</m:t>
+          </m:r>
+          <m:r>
+            <m:t>x</m:t>
+          </m:r>
+          <m:r>
+            <m:t>y</m:t>
+          </m:r>
+          <m:sSup>
+            <m:e>
+              <m:r>
+                <m:t>)</m:t>
+              </m:r>
+            </m:e>
+            <m:sup>
+              <m:r>
+                <m:t>2</m:t>
+              </m:r>
+            </m:sup>
+          </m:sSup>
+          <m:sSup>
+            <m:e>
+              <m:r>
+                <m:t>y</m:t>
+              </m:r>
+            </m:e>
+            <m:sup>
+              <m:r>
+                <m:t>−</m:t>
+              </m:r>
+              <m:r>
+                <m:t>1</m:t>
+              </m:r>
+            </m:sup>
+          </m:sSup>
+          <m:sSup>
+            <m:e>
+              <m:r>
+                <m:t>x</m:t>
+              </m:r>
+            </m:e>
+            <m:sup>
+              <m:r>
+                <m:t>−</m:t>
+              </m:r>
+              <m:r>
+                <m:t>1</m:t>
+              </m:r>
+            </m:sup>
+          </m:sSup>
+          <m:sSup>
+            <m:e>
+              <m:r>
+                <m:t>y</m:t>
+              </m:r>
+            </m:e>
+            <m:sup>
+              <m:r>
+                <m:t>−</m:t>
+              </m:r>
+              <m:r>
+                <m:t>1</m:t>
+              </m:r>
+            </m:sup>
+          </m:sSup>
+          <m:r>
+            <m:t>=</m:t>
+          </m:r>
+          <m:r>
+            <m:t>h</m:t>
+          </m:r>
+          <m:r>
+            <m:t>(</m:t>
+          </m:r>
+          <m:sSup>
+            <m:e>
+              <m:r>
+                <m:t>x</m:t>
+              </m:r>
+            </m:e>
+            <m:sup>
+              <m:r>
+                <m:t>−</m:t>
+              </m:r>
+              <m:r>
+                <m:t>1</m:t>
+              </m:r>
+            </m:sup>
+          </m:sSup>
+          <m:sSup>
+            <m:e>
+              <m:r>
+                <m:t>y</m:t>
+              </m:r>
+            </m:e>
+            <m:sup>
+              <m:r>
+                <m:t>−</m:t>
+              </m:r>
+              <m:r>
+                <m:t>1</m:t>
+              </m:r>
+            </m:sup>
+          </m:sSup>
+          <m:sSup>
+            <m:e>
+              <m:r>
+                <m:t>)</m:t>
+              </m:r>
+            </m:e>
+            <m:sup>
+              <m:r>
+                <m:t>2</m:t>
+              </m:r>
+            </m:sup>
+          </m:sSup>
+        </m:oMath>
+      </m:oMathPara>
+    </w:p>
+    <w:p>
+      <w:pPr>
+        <w:pStyle w:val="FirstParagraph"/>
+      </w:pPr>
+      <w:r>
+        <w:t xml:space="preserve">Where</w:t>
+      </w:r>
+      <w:r>
+        <w:t xml:space="preserve"> </w:t>
+      </w:r>
+      <m:oMath>
+        <m:r>
+          <m:t>h</m:t>
+        </m:r>
+        <m:r>
+          <m:t>∈</m:t>
+        </m:r>
+        <m:sSup>
+          <m:e>
+            <m:r>
+              <m:t>G</m:t>
+            </m:r>
+          </m:e>
+          <m:sup>
+            <m:r>
+              <m:t>2</m:t>
+            </m:r>
+          </m:sup>
+        </m:sSup>
+      </m:oMath>
+      <w:r>
+        <w:t xml:space="preserve"> </w:t>
+      </w:r>
+      <w:r>
+        <w:t xml:space="preserve">because</w:t>
+      </w:r>
+      <w:r>
+        <w:t xml:space="preserve"> </w:t>
+      </w:r>
+      <m:oMath>
+        <m:sSup>
+          <m:e>
+            <m:r>
+              <m:t>G</m:t>
+            </m:r>
+          </m:e>
+          <m:sup>
+            <m:r>
+              <m:t>2</m:t>
+            </m:r>
+          </m:sup>
+        </m:sSup>
+        <m:r>
+          <m:t>⊴</m:t>
+        </m:r>
+        <m:r>
+          <m:t>G</m:t>
+        </m:r>
+      </m:oMath>
+      <w:r>
+        <w:t xml:space="preserve">. Thus we have</w:t>
+      </w:r>
+      <w:r>
+        <w:t xml:space="preserve"> </w:t>
+      </w:r>
+      <m:oMath>
+        <m:r>
+          <m:t>h</m:t>
+        </m:r>
+        <m:r>
+          <m:t>(</m:t>
+        </m:r>
+        <m:sSup>
+          <m:e>
+            <m:r>
+              <m:t>x</m:t>
+            </m:r>
+          </m:e>
+          <m:sup>
+            <m:r>
+              <m:t>−</m:t>
+            </m:r>
+            <m:r>
+              <m:t>1</m:t>
+            </m:r>
+          </m:sup>
+        </m:sSup>
+        <m:sSup>
+          <m:e>
+            <m:r>
+              <m:t>y</m:t>
+            </m:r>
+          </m:e>
+          <m:sup>
+            <m:r>
+              <m:t>−</m:t>
+            </m:r>
+            <m:r>
+              <m:t>1</m:t>
+            </m:r>
+          </m:sup>
+        </m:sSup>
+        <m:sSup>
+          <m:e>
+            <m:r>
+              <m:t>)</m:t>
+            </m:r>
+          </m:e>
+          <m:sup>
+            <m:r>
+              <m:t>2</m:t>
+            </m:r>
+          </m:sup>
+        </m:sSup>
+        <m:r>
+          <m:t>∈</m:t>
+        </m:r>
+        <m:sSup>
+          <m:e>
+            <m:r>
+              <m:t>G</m:t>
+            </m:r>
+          </m:e>
+          <m:sup>
+            <m:r>
+              <m:t>2</m:t>
+            </m:r>
+          </m:sup>
+        </m:sSup>
+      </m:oMath>
+      <w:r>
+        <w:t xml:space="preserve">, implying that</w:t>
+      </w:r>
+      <w:r>
+        <w:t xml:space="preserve"> </w:t>
+      </w:r>
+      <m:oMath>
+        <m:r>
+          <m:t>x</m:t>
+        </m:r>
+        <m:r>
+          <m:t>y</m:t>
+        </m:r>
+        <m:sSup>
+          <m:e>
+            <m:r>
+              <m:t>x</m:t>
+            </m:r>
+          </m:e>
+          <m:sup>
+            <m:r>
+              <m:t>−</m:t>
+            </m:r>
+            <m:r>
+              <m:t>1</m:t>
+            </m:r>
+          </m:sup>
+        </m:sSup>
+        <m:sSup>
+          <m:e>
+            <m:r>
+              <m:t>y</m:t>
+            </m:r>
+          </m:e>
+          <m:sup>
+            <m:r>
+              <m:t>−</m:t>
+            </m:r>
+            <m:r>
+              <m:t>1</m:t>
+            </m:r>
+          </m:sup>
+        </m:sSup>
+        <m:r>
+          <m:t>∈</m:t>
+        </m:r>
+        <m:sSup>
+          <m:e>
+            <m:r>
+              <m:t>G</m:t>
+            </m:r>
+          </m:e>
+          <m:sup>
+            <m:r>
+              <m:t>2</m:t>
+            </m:r>
+          </m:sup>
+        </m:sSup>
+      </m:oMath>
+      <w:r>
+        <w:t xml:space="preserve">, which shows us that</w:t>
+      </w:r>
+      <w:r>
+        <w:t xml:space="preserve"> </w:t>
+      </w:r>
+      <m:oMath>
+        <m:f>
+          <m:fPr>
+            <m:type m:val="bar"/>
+          </m:fPr>
+          <m:num>
+            <m:r>
+              <m:t>G</m:t>
+            </m:r>
+          </m:num>
+          <m:den>
+            <m:sSup>
+              <m:e>
+                <m:r>
+                  <m:t>G</m:t>
+                </m:r>
+              </m:e>
+              <m:sup>
+                <m:r>
+                  <m:t>2</m:t>
+                </m:r>
+              </m:sup>
+            </m:sSup>
+          </m:den>
+        </m:f>
+      </m:oMath>
+      <w:r>
+        <w:t xml:space="preserve"> </w:t>
+      </w:r>
+      <w:r>
+        <w:t xml:space="preserve">must be Abelian. QED</w:t>
+      </w:r>
+    </w:p>
+    <w:p>
+      <w:pPr>
+        <w:pStyle w:val="Heading3"/>
+      </w:pPr>
+      <w:bookmarkStart w:id="102" w:name="if-n-unlhd-g-and-h-leq-g-prove-that-nh-leq-g.-moreover-if-h-unlhd-g-prove-then-that-nh-unlhd-g."/>
+      <w:bookmarkEnd w:id="102"/>
+      <w:r>
+        <w:t xml:space="preserve">If</w:t>
+      </w:r>
+      <w:r>
+        <w:t xml:space="preserve"> </w:t>
+      </w:r>
+      <m:oMath>
+        <m:r>
+          <m:t>N</m:t>
+        </m:r>
+        <m:r>
+          <m:t>⊴</m:t>
+        </m:r>
+        <m:r>
+          <m:t>G</m:t>
+        </m:r>
+      </m:oMath>
+      <w:r>
+        <w:t xml:space="preserve"> </w:t>
+      </w:r>
+      <w:r>
+        <w:t xml:space="preserve">and</w:t>
+      </w:r>
+      <w:r>
+        <w:t xml:space="preserve"> </w:t>
+      </w:r>
+      <m:oMath>
+        <m:r>
+          <m:t>H</m:t>
+        </m:r>
+        <m:r>
+          <m:t>≤</m:t>
+        </m:r>
+        <m:r>
+          <m:t>G</m:t>
+        </m:r>
+      </m:oMath>
+      <w:r>
+        <w:t xml:space="preserve">, prove that</w:t>
+      </w:r>
+      <w:r>
+        <w:t xml:space="preserve"> </w:t>
+      </w:r>
+      <m:oMath>
+        <m:r>
+          <m:t>N</m:t>
+        </m:r>
+        <m:r>
+          <m:t>H</m:t>
+        </m:r>
+        <m:r>
+          <m:t>≤</m:t>
+        </m:r>
+        <m:r>
+          <m:t>G</m:t>
+        </m:r>
+      </m:oMath>
+      <w:r>
+        <w:t xml:space="preserve">. Moreover, if</w:t>
+      </w:r>
+      <w:r>
+        <w:t xml:space="preserve"> </w:t>
+      </w:r>
+      <m:oMath>
+        <m:r>
+          <m:t>H</m:t>
+        </m:r>
+        <m:r>
+          <m:t>⊴</m:t>
+        </m:r>
+        <m:r>
+          <m:t>G</m:t>
+        </m:r>
+      </m:oMath>
+      <w:r>
+        <w:t xml:space="preserve">, prove then that</w:t>
+      </w:r>
+      <w:r>
+        <w:t xml:space="preserve"> </w:t>
+      </w:r>
+      <m:oMath>
+        <m:r>
+          <m:t>N</m:t>
+        </m:r>
+        <m:r>
+          <m:t>H</m:t>
+        </m:r>
+        <m:r>
+          <m:t>⊴</m:t>
+        </m:r>
+        <m:r>
+          <m:t>G</m:t>
+        </m:r>
+      </m:oMath>
+      <w:r>
+        <w:t xml:space="preserve">.</w:t>
+      </w:r>
+    </w:p>
+    <w:p>
+      <w:pPr>
+        <w:pStyle w:val="Heading4"/>
+      </w:pPr>
+      <w:bookmarkStart w:id="103" w:name="my-solution-36"/>
+      <w:bookmarkEnd w:id="103"/>
+      <w:r>
+        <w:t xml:space="preserve">My Solution:</w:t>
+      </w:r>
+    </w:p>
+    <w:p>
+      <w:pPr>
+        <w:pStyle w:val="FirstParagraph"/>
+      </w:pPr>
+      <w:r>
+        <w:t xml:space="preserve">Well,</w:t>
+      </w:r>
+      <w:r>
+        <w:t xml:space="preserve"> </w:t>
+      </w:r>
+      <m:oMath>
+        <m:r>
+          <m:t>N</m:t>
+        </m:r>
+        <m:r>
+          <m:t>H</m:t>
+        </m:r>
+        <m:r>
+          <m:t>≤</m:t>
+        </m:r>
+        <m:r>
+          <m:t>G</m:t>
+        </m:r>
+      </m:oMath>
+      <w:r>
+        <w:t xml:space="preserve"> </w:t>
+      </w:r>
+      <w:r>
+        <w:t xml:space="preserve">iff</w:t>
+      </w:r>
+      <w:r>
+        <w:t xml:space="preserve"> </w:t>
+      </w:r>
+      <m:oMath>
+        <m:r>
+          <m:t>N</m:t>
+        </m:r>
+        <m:r>
+          <m:t>H</m:t>
+        </m:r>
+        <m:r>
+          <m:t>=</m:t>
+        </m:r>
+        <m:r>
+          <m:t>H</m:t>
+        </m:r>
+        <m:r>
+          <m:t>N</m:t>
+        </m:r>
+      </m:oMath>
+      <w:r>
+        <w:t xml:space="preserve">. So for all</w:t>
+      </w:r>
+      <w:r>
+        <w:t xml:space="preserve"> </w:t>
+      </w:r>
+      <m:oMath>
+        <m:r>
+          <m:t>n</m:t>
+        </m:r>
+        <m:r>
+          <m:t>∈</m:t>
+        </m:r>
+        <m:r>
+          <m:t>N</m:t>
+        </m:r>
+      </m:oMath>
+      <w:r>
+        <w:t xml:space="preserve"> </w:t>
+      </w:r>
+      <w:r>
+        <w:t xml:space="preserve">and</w:t>
+      </w:r>
+      <w:r>
+        <w:t xml:space="preserve"> </w:t>
+      </w:r>
+      <m:oMath>
+        <m:r>
+          <m:t>h</m:t>
+        </m:r>
+        <m:r>
+          <m:t>∈</m:t>
+        </m:r>
+        <m:r>
+          <m:t>H</m:t>
+        </m:r>
+      </m:oMath>
+      <w:r>
+        <w:t xml:space="preserve">,</w:t>
+      </w:r>
+      <w:r>
+        <w:t xml:space="preserve"> </w:t>
+      </w:r>
+      <m:oMath>
+        <m:r>
+          <m:t>n</m:t>
+        </m:r>
+        <m:r>
+          <m:t>h</m:t>
+        </m:r>
+        <m:r>
+          <m:t>∈</m:t>
+        </m:r>
+        <m:r>
+          <m:t>N</m:t>
+        </m:r>
+        <m:r>
+          <m:t>H</m:t>
+        </m:r>
+      </m:oMath>
+      <w:r>
+        <w:t xml:space="preserve"> </w:t>
+      </w:r>
+      <w:r>
+        <w:t xml:space="preserve">and</w:t>
+      </w:r>
+      <w:r>
+        <w:t xml:space="preserve"> </w:t>
+      </w:r>
+      <m:oMath>
+        <m:r>
+          <m:t>h</m:t>
+        </m:r>
+        <m:r>
+          <m:t>n</m:t>
+        </m:r>
+        <m:r>
+          <m:t>∈</m:t>
+        </m:r>
+        <m:r>
+          <m:t>H</m:t>
+        </m:r>
+        <m:r>
+          <m:t>N</m:t>
+        </m:r>
+      </m:oMath>
+      <w:r>
+        <w:t xml:space="preserve">. Also because</w:t>
+      </w:r>
+      <w:r>
+        <w:t xml:space="preserve"> </w:t>
+      </w:r>
+      <m:oMath>
+        <m:r>
+          <m:t>N</m:t>
+        </m:r>
+        <m:r>
+          <m:t>⊴</m:t>
+        </m:r>
+        <m:r>
+          <m:t>G</m:t>
+        </m:r>
+      </m:oMath>
+      <w:r>
+        <w:t xml:space="preserve">, for all</w:t>
+      </w:r>
+      <w:r>
+        <w:t xml:space="preserve"> </w:t>
+      </w:r>
+      <m:oMath>
+        <m:r>
+          <m:t>h</m:t>
+        </m:r>
+        <m:r>
+          <m:t>∈</m:t>
+        </m:r>
+        <m:r>
+          <m:t>H</m:t>
+        </m:r>
+      </m:oMath>
+      <w:r>
+        <w:t xml:space="preserve">,</w:t>
+      </w:r>
+      <w:r>
+        <w:t xml:space="preserve"> </w:t>
+      </w:r>
+      <m:oMath>
+        <m:r>
+          <m:t>h</m:t>
+        </m:r>
+        <m:r>
+          <m:t>n</m:t>
+        </m:r>
+        <m:sSup>
+          <m:e>
+            <m:r>
+              <m:t>h</m:t>
+            </m:r>
+          </m:e>
+          <m:sup>
+            <m:r>
+              <m:t>−</m:t>
+            </m:r>
+            <m:r>
+              <m:t>1</m:t>
+            </m:r>
+          </m:sup>
+        </m:sSup>
+        <m:r>
+          <m:t>∈</m:t>
+        </m:r>
+        <m:r>
+          <m:t>N</m:t>
+        </m:r>
+      </m:oMath>
+      <w:r>
+        <w:t xml:space="preserve">. So</w:t>
+      </w:r>
+      <w:r>
+        <w:t xml:space="preserve"> </w:t>
+      </w:r>
+      <m:oMath>
+        <m:r>
+          <m:t>h</m:t>
+        </m:r>
+        <m:r>
+          <m:t>n</m:t>
+        </m:r>
+        <m:sSup>
+          <m:e>
+            <m:r>
+              <m:t>h</m:t>
+            </m:r>
+          </m:e>
+          <m:sup>
+            <m:r>
+              <m:t>−</m:t>
+            </m:r>
+            <m:r>
+              <m:t>1</m:t>
+            </m:r>
+          </m:sup>
+        </m:sSup>
+        <m:r>
+          <m:t>*</m:t>
+        </m:r>
+        <m:r>
+          <m:t>h</m:t>
+        </m:r>
+        <m:r>
+          <m:t>∈</m:t>
+        </m:r>
+        <m:r>
+          <m:t>N</m:t>
+        </m:r>
+        <m:r>
+          <m:t>H</m:t>
+        </m:r>
+        <m:r>
+          <m:t>⟹</m:t>
+        </m:r>
+        <m:r>
+          <m:t>h</m:t>
+        </m:r>
+        <m:r>
+          <m:t>n</m:t>
+        </m:r>
+        <m:r>
+          <m:t>∈</m:t>
+        </m:r>
+        <m:r>
+          <m:t>N</m:t>
+        </m:r>
+        <m:r>
+          <m:t>H</m:t>
+        </m:r>
+        <m:r>
+          <m:t>⟹</m:t>
+        </m:r>
+        <m:r>
+          <m:t>N</m:t>
+        </m:r>
+        <m:r>
+          <m:t>H</m:t>
+        </m:r>
+        <m:r>
+          <m:t>⊆</m:t>
+        </m:r>
+        <m:r>
+          <m:t>H</m:t>
+        </m:r>
+        <m:r>
+          <m:t>N</m:t>
+        </m:r>
+      </m:oMath>
+      <w:r>
+        <w:t xml:space="preserve">. And</w:t>
+      </w:r>
+      <w:r>
+        <w:t xml:space="preserve"> </w:t>
+      </w:r>
+      <m:oMath>
+        <m:sSup>
+          <m:e>
+            <m:r>
+              <m:t>h</m:t>
+            </m:r>
+          </m:e>
+          <m:sup>
+            <m:r>
+              <m:t>−</m:t>
+            </m:r>
+            <m:r>
+              <m:t>1</m:t>
+            </m:r>
+          </m:sup>
+        </m:sSup>
+        <m:r>
+          <m:t>h</m:t>
+        </m:r>
+        <m:r>
+          <m:t>n</m:t>
+        </m:r>
+        <m:sSup>
+          <m:e>
+            <m:r>
+              <m:t>h</m:t>
+            </m:r>
+          </m:e>
+          <m:sup>
+            <m:r>
+              <m:t>−</m:t>
+            </m:r>
+            <m:r>
+              <m:t>1</m:t>
+            </m:r>
+          </m:sup>
+        </m:sSup>
+        <m:r>
+          <m:t>∈</m:t>
+        </m:r>
+        <m:r>
+          <m:t>H</m:t>
+        </m:r>
+        <m:r>
+          <m:t>N</m:t>
+        </m:r>
+        <m:r>
+          <m:t>⟹</m:t>
+        </m:r>
+        <m:r>
+          <m:t>n</m:t>
+        </m:r>
+        <m:sSup>
+          <m:e>
+            <m:r>
+              <m:t>h</m:t>
+            </m:r>
+          </m:e>
+          <m:sup>
+            <m:r>
+              <m:t>−</m:t>
+            </m:r>
+            <m:r>
+              <m:t>1</m:t>
+            </m:r>
+          </m:sup>
+        </m:sSup>
+        <m:r>
+          <m:t>∈</m:t>
+        </m:r>
+        <m:r>
+          <m:t>H</m:t>
+        </m:r>
+        <m:r>
+          <m:t>N</m:t>
+        </m:r>
+        <m:r>
+          <m:t>⟹</m:t>
+        </m:r>
+        <m:r>
+          <m:t>H</m:t>
+        </m:r>
+        <m:r>
+          <m:t>N</m:t>
+        </m:r>
+        <m:r>
+          <m:t>⊆</m:t>
+        </m:r>
+        <m:r>
+          <m:t>N</m:t>
+        </m:r>
+        <m:r>
+          <m:t>H</m:t>
+        </m:r>
+      </m:oMath>
+      <w:r>
+        <w:t xml:space="preserve">. Thus</w:t>
+      </w:r>
+      <w:r>
+        <w:t xml:space="preserve"> </w:t>
+      </w:r>
+      <m:oMath>
+        <m:r>
+          <m:t>N</m:t>
+        </m:r>
+        <m:r>
+          <m:t>H</m:t>
+        </m:r>
+        <m:r>
+          <m:t>=</m:t>
+        </m:r>
+        <m:r>
+          <m:t>H</m:t>
+        </m:r>
+        <m:r>
+          <m:t>N</m:t>
+        </m:r>
+      </m:oMath>
+      <w:r>
+        <w:t xml:space="preserve"> </w:t>
+      </w:r>
+      <w:r>
+        <w:t xml:space="preserve">implying that</w:t>
+      </w:r>
+      <w:r>
+        <w:t xml:space="preserve"> </w:t>
+      </w:r>
+      <m:oMath>
+        <m:r>
+          <m:t>N</m:t>
+        </m:r>
+        <m:r>
+          <m:t>H</m:t>
+        </m:r>
+        <m:r>
+          <m:t>≤</m:t>
+        </m:r>
+        <m:r>
+          <m:t>G</m:t>
+        </m:r>
+      </m:oMath>
+      <w:r>
+        <w:t xml:space="preserve">.</w:t>
+      </w:r>
+    </w:p>
+    <w:p>
+      <w:pPr>
+        <w:pStyle w:val="BodyText"/>
+      </w:pPr>
+      <w:r>
+        <w:t xml:space="preserve">Now assume that</w:t>
+      </w:r>
+      <w:r>
+        <w:t xml:space="preserve"> </w:t>
+      </w:r>
+      <m:oMath>
+        <m:r>
+          <m:t>H</m:t>
+        </m:r>
+        <m:r>
+          <m:t>⊴</m:t>
+        </m:r>
+        <m:r>
+          <m:t>G</m:t>
+        </m:r>
+      </m:oMath>
+      <w:r>
+        <w:t xml:space="preserve">. We want to show that</w:t>
+      </w:r>
+      <w:r>
+        <w:t xml:space="preserve"> </w:t>
+      </w:r>
+      <m:oMath>
+        <m:r>
+          <m:t>N</m:t>
+        </m:r>
+        <m:r>
+          <m:t>H</m:t>
+        </m:r>
+        <m:r>
+          <m:t>⊴</m:t>
+        </m:r>
+        <m:r>
+          <m:t>G</m:t>
+        </m:r>
+      </m:oMath>
+      <w:r>
+        <w:t xml:space="preserve">. Well, then we want to show that for all</w:t>
+      </w:r>
+      <w:r>
+        <w:t xml:space="preserve"> </w:t>
+      </w:r>
+      <m:oMath>
+        <m:r>
+          <m:t>n</m:t>
+        </m:r>
+        <m:r>
+          <m:t>h</m:t>
+        </m:r>
+        <m:r>
+          <m:t>∈</m:t>
+        </m:r>
+        <m:r>
+          <m:t>N</m:t>
+        </m:r>
+        <m:r>
+          <m:t>H</m:t>
+        </m:r>
+      </m:oMath>
+      <w:r>
+        <w:t xml:space="preserve">,</w:t>
+      </w:r>
+      <w:r>
+        <w:t xml:space="preserve"> </w:t>
+      </w:r>
+      <m:oMath>
+        <m:r>
+          <m:t>g</m:t>
+        </m:r>
+        <m:r>
+          <m:t>n</m:t>
+        </m:r>
+        <m:r>
+          <m:t>h</m:t>
+        </m:r>
+        <m:sSup>
+          <m:e>
+            <m:r>
+              <m:t>g</m:t>
+            </m:r>
+          </m:e>
+          <m:sup>
+            <m:r>
+              <m:t>−</m:t>
+            </m:r>
+            <m:r>
+              <m:t>1</m:t>
+            </m:r>
+          </m:sup>
+        </m:sSup>
+        <m:r>
+          <m:t>∈</m:t>
+        </m:r>
+        <m:r>
+          <m:t>N</m:t>
+        </m:r>
+        <m:r>
+          <m:t>H</m:t>
+        </m:r>
+      </m:oMath>
+      <w:r>
+        <w:t xml:space="preserve">. Well,</w:t>
+      </w:r>
+      <w:r>
+        <w:t xml:space="preserve"> </w:t>
+      </w:r>
+      <m:oMath>
+        <m:r>
+          <m:t>g</m:t>
+        </m:r>
+        <m:r>
+          <m:t>n</m:t>
+        </m:r>
+        <m:r>
+          <m:t>=</m:t>
+        </m:r>
+        <m:r>
+          <m:t>n</m:t>
+        </m:r>
+        <m:r>
+          <m:t>′</m:t>
+        </m:r>
+        <m:r>
+          <m:t>g</m:t>
+        </m:r>
+      </m:oMath>
+      <w:r>
+        <w:t xml:space="preserve"> </w:t>
+      </w:r>
+      <w:r>
+        <w:t xml:space="preserve">and</w:t>
+      </w:r>
+      <w:r>
+        <w:t xml:space="preserve"> </w:t>
+      </w:r>
+      <m:oMath>
+        <m:r>
+          <m:t>h</m:t>
+        </m:r>
+        <m:sSup>
+          <m:e>
+            <m:r>
+              <m:t>g</m:t>
+            </m:r>
+          </m:e>
+          <m:sup>
+            <m:r>
+              <m:t>−</m:t>
+            </m:r>
+            <m:r>
+              <m:t>1</m:t>
+            </m:r>
+          </m:sup>
+        </m:sSup>
+        <m:r>
+          <m:t>=</m:t>
+        </m:r>
+        <m:sSup>
+          <m:e>
+            <m:r>
+              <m:t>g</m:t>
+            </m:r>
+          </m:e>
+          <m:sup>
+            <m:r>
+              <m:t>−</m:t>
+            </m:r>
+            <m:r>
+              <m:t>1</m:t>
+            </m:r>
+          </m:sup>
+        </m:sSup>
+        <m:r>
+          <m:t>h</m:t>
+        </m:r>
+        <m:r>
+          <m:t>′</m:t>
+        </m:r>
+      </m:oMath>
+      <w:r>
+        <w:t xml:space="preserve"> </w:t>
+      </w:r>
+      <w:r>
+        <w:t xml:space="preserve">where</w:t>
+      </w:r>
+      <w:r>
+        <w:t xml:space="preserve"> </w:t>
+      </w:r>
+      <m:oMath>
+        <m:r>
+          <m:t>n</m:t>
+        </m:r>
+        <m:r>
+          <m:t>′</m:t>
+        </m:r>
+        <m:r>
+          <m:t>∈</m:t>
+        </m:r>
+        <m:r>
+          <m:t>N</m:t>
+        </m:r>
+      </m:oMath>
+      <w:r>
+        <w:t xml:space="preserve"> </w:t>
+      </w:r>
+      <w:r>
+        <w:t xml:space="preserve">and</w:t>
+      </w:r>
+      <w:r>
+        <w:t xml:space="preserve"> </w:t>
+      </w:r>
+      <m:oMath>
+        <m:r>
+          <m:t>h</m:t>
+        </m:r>
+        <m:r>
+          <m:t>′</m:t>
+        </m:r>
+        <m:r>
+          <m:t>∈</m:t>
+        </m:r>
+        <m:r>
+          <m:t>H</m:t>
+        </m:r>
+      </m:oMath>
+      <w:r>
+        <w:t xml:space="preserve">. So</w:t>
+      </w:r>
+    </w:p>
+    <w:p>
+      <w:pPr>
+        <w:pStyle w:val="BodyText"/>
+      </w:pPr>
+      <m:oMathPara>
+        <m:oMathParaPr>
+          <m:jc m:val="center"/>
+        </m:oMathParaPr>
+        <m:oMath>
+          <m:r>
+            <m:t>g</m:t>
+          </m:r>
+          <m:r>
+            <m:t>n</m:t>
+          </m:r>
+          <m:r>
+            <m:t>h</m:t>
+          </m:r>
+          <m:sSup>
+            <m:e>
+              <m:r>
+                <m:t>g</m:t>
+              </m:r>
+            </m:e>
+            <m:sup>
+              <m:r>
+                <m:t>−</m:t>
+              </m:r>
+              <m:r>
+                <m:t>1</m:t>
+              </m:r>
+            </m:sup>
+          </m:sSup>
+          <m:r>
+            <m:t>=</m:t>
+          </m:r>
+          <m:r>
+            <m:t>n</m:t>
+          </m:r>
+          <m:r>
+            <m:t>′</m:t>
+          </m:r>
+          <m:r>
+            <m:t>g</m:t>
+          </m:r>
+          <m:sSup>
+            <m:e>
+              <m:r>
+                <m:t>g</m:t>
+              </m:r>
+            </m:e>
+            <m:sup>
+              <m:r>
+                <m:t>−</m:t>
+              </m:r>
+              <m:r>
+                <m:t>1</m:t>
+              </m:r>
+            </m:sup>
+          </m:sSup>
+          <m:r>
+            <m:t>h</m:t>
+          </m:r>
+          <m:r>
+            <m:t>′</m:t>
+          </m:r>
+          <m:r>
+            <m:t>=</m:t>
+          </m:r>
+          <m:r>
+            <m:t>n</m:t>
+          </m:r>
+          <m:r>
+            <m:t>′</m:t>
+          </m:r>
+          <m:r>
+            <m:t>h</m:t>
+          </m:r>
+          <m:r>
+            <m:t>′</m:t>
+          </m:r>
+          <m:r>
+            <m:t>∈</m:t>
+          </m:r>
+          <m:r>
+            <m:t>N</m:t>
+          </m:r>
+          <m:r>
+            <m:t>H</m:t>
+          </m:r>
+        </m:oMath>
+      </m:oMathPara>
+    </w:p>
+    <w:p>
+      <w:pPr>
+        <w:pStyle w:val="FirstParagraph"/>
+      </w:pPr>
+      <w:r>
+        <w:t xml:space="preserve">Thus</w:t>
+      </w:r>
+      <w:r>
+        <w:t xml:space="preserve"> </w:t>
+      </w:r>
+      <m:oMath>
+        <m:r>
+          <m:t>N</m:t>
+        </m:r>
+        <m:r>
+          <m:t>H</m:t>
+        </m:r>
+        <m:r>
+          <m:t>⊴</m:t>
+        </m:r>
+        <m:r>
+          <m:t>G</m:t>
+        </m:r>
+      </m:oMath>
+      <w:r>
+        <w:t xml:space="preserve">. QED</w:t>
+      </w:r>
+    </w:p>
+    <w:p>
+      <w:pPr>
+        <w:pStyle w:val="Heading3"/>
+      </w:pPr>
+      <w:bookmarkStart w:id="104" w:name="show-that-any-group-g-of-order-105-are-not-simple."/>
+      <w:bookmarkEnd w:id="104"/>
+      <w:r>
+        <w:t xml:space="preserve">Show that any group</w:t>
+      </w:r>
+      <w:r>
+        <w:t xml:space="preserve"> </w:t>
+      </w:r>
+      <m:oMath>
+        <m:r>
+          <m:t>G</m:t>
+        </m:r>
+      </m:oMath>
+      <w:r>
+        <w:t xml:space="preserve"> </w:t>
+      </w:r>
+      <w:r>
+        <w:t xml:space="preserve">of order</w:t>
+      </w:r>
+      <w:r>
+        <w:t xml:space="preserve"> </w:t>
+      </w:r>
+      <m:oMath>
+        <m:r>
+          <m:t>105</m:t>
+        </m:r>
+      </m:oMath>
+      <w:r>
+        <w:t xml:space="preserve"> </w:t>
+      </w:r>
+      <w:r>
+        <w:t xml:space="preserve">are not simple.</w:t>
+      </w:r>
+    </w:p>
+    <w:p>
+      <w:pPr>
+        <w:pStyle w:val="Heading4"/>
+      </w:pPr>
+      <w:bookmarkStart w:id="105" w:name="my-solution-37"/>
+      <w:bookmarkEnd w:id="105"/>
+      <w:r>
+        <w:t xml:space="preserve">My Solution:</w:t>
+      </w:r>
+    </w:p>
+    <w:p>
+      <w:pPr>
+        <w:pStyle w:val="FirstParagraph"/>
+      </w:pPr>
+      <w:r>
+        <w:t xml:space="preserve">First note that</w:t>
+      </w:r>
+      <w:r>
+        <w:t xml:space="preserve"> </w:t>
+      </w:r>
+      <m:oMath>
+        <m:r>
+          <m:t>105</m:t>
+        </m:r>
+        <m:r>
+          <m:t>=</m:t>
+        </m:r>
+        <m:r>
+          <m:t>3</m:t>
+        </m:r>
+        <m:r>
+          <m:t>*</m:t>
+        </m:r>
+        <m:r>
+          <m:t>5</m:t>
+        </m:r>
+        <m:r>
+          <m:t>*</m:t>
+        </m:r>
+        <m:r>
+          <m:t>7</m:t>
+        </m:r>
+      </m:oMath>
+      <w:r>
+        <w:t xml:space="preserve">. Let's denote the number of Sylow-</w:t>
+      </w:r>
+      <m:oMath>
+        <m:r>
+          <m:t>p</m:t>
+        </m:r>
+      </m:oMath>
+      <w:r>
+        <w:t xml:space="preserve"> </w:t>
+      </w:r>
+      <w:r>
+        <w:t xml:space="preserve">subgroups of</w:t>
+      </w:r>
+      <w:r>
+        <w:t xml:space="preserve"> </w:t>
+      </w:r>
+      <m:oMath>
+        <m:r>
+          <m:t>G</m:t>
+        </m:r>
+      </m:oMath>
+      <w:r>
+        <w:t xml:space="preserve"> </w:t>
+      </w:r>
+      <w:r>
+        <w:t xml:space="preserve">by</w:t>
+      </w:r>
+      <w:r>
+        <w:t xml:space="preserve"> </w:t>
+      </w:r>
+      <m:oMath>
+        <m:sSub>
+          <m:e>
+            <m:r>
+              <m:t>n</m:t>
+            </m:r>
+          </m:e>
+          <m:sub>
+            <m:r>
+              <m:t>p</m:t>
+            </m:r>
+          </m:sub>
+        </m:sSub>
+      </m:oMath>
+      <w:r>
+        <w:t xml:space="preserve">. Then</w:t>
+      </w:r>
+      <w:r>
+        <w:t xml:space="preserve"> </w:t>
+      </w:r>
+      <m:oMath>
+        <m:sSub>
+          <m:e>
+            <m:r>
+              <m:t>n</m:t>
+            </m:r>
+          </m:e>
+          <m:sub>
+            <m:r>
+              <m:t>3</m:t>
+            </m:r>
+          </m:sub>
+        </m:sSub>
+        <m:r>
+          <m:t>=</m:t>
+        </m:r>
+        <m:r>
+          <m:t>3</m:t>
+        </m:r>
+        <m:r>
+          <m:t>k</m:t>
+        </m:r>
+        <m:r>
+          <m:t>+</m:t>
+        </m:r>
+        <m:r>
+          <m:t>1</m:t>
+        </m:r>
+      </m:oMath>
+      <w:r>
+        <w:t xml:space="preserve"> </w:t>
+      </w:r>
+      <w:r>
+        <w:t xml:space="preserve">and</w:t>
+      </w:r>
+      <w:r>
+        <w:t xml:space="preserve"> </w:t>
+      </w:r>
+      <m:oMath>
+        <m:sSub>
+          <m:e>
+            <m:r>
+              <m:t>n</m:t>
+            </m:r>
+          </m:e>
+          <m:sub>
+            <m:r>
+              <m:t>3</m:t>
+            </m:r>
+          </m:sub>
+        </m:sSub>
+        <m:r>
+          <m:t>|</m:t>
+        </m:r>
+        <m:r>
+          <m:t>35</m:t>
+        </m:r>
+      </m:oMath>
+      <w:r>
+        <w:t xml:space="preserve">;</w:t>
+      </w:r>
+      <w:r>
+        <w:t xml:space="preserve"> </w:t>
+      </w:r>
+      <m:oMath>
+        <m:sSub>
+          <m:e>
+            <m:r>
+              <m:t>n</m:t>
+            </m:r>
+          </m:e>
+          <m:sub>
+            <m:r>
+              <m:t>5</m:t>
+            </m:r>
+          </m:sub>
+        </m:sSub>
+        <m:r>
+          <m:t>=</m:t>
+        </m:r>
+        <m:r>
+          <m:t>5</m:t>
+        </m:r>
+        <m:r>
+          <m:t>k</m:t>
+        </m:r>
+        <m:r>
+          <m:t>+</m:t>
+        </m:r>
+        <m:r>
+          <m:t>1</m:t>
+        </m:r>
+      </m:oMath>
+      <w:r>
+        <w:t xml:space="preserve"> </w:t>
+      </w:r>
+      <w:r>
+        <w:t xml:space="preserve">where</w:t>
+      </w:r>
+      <w:r>
+        <w:t xml:space="preserve"> </w:t>
+      </w:r>
+      <m:oMath>
+        <m:sSub>
+          <m:e>
+            <m:r>
+              <m:t>n</m:t>
+            </m:r>
+          </m:e>
+          <m:sub>
+            <m:r>
+              <m:t>5</m:t>
+            </m:r>
+          </m:sub>
+        </m:sSub>
+        <m:r>
+          <m:t>|</m:t>
+        </m:r>
+        <m:r>
+          <m:t>21</m:t>
+        </m:r>
+      </m:oMath>
+      <w:r>
+        <w:t xml:space="preserve">; and finally</w:t>
+      </w:r>
+      <w:r>
+        <w:t xml:space="preserve"> </w:t>
+      </w:r>
+      <m:oMath>
+        <m:sSub>
+          <m:e>
+            <m:r>
+              <m:t>n</m:t>
+            </m:r>
+          </m:e>
+          <m:sub>
+            <m:r>
+              <m:t>7</m:t>
+            </m:r>
+          </m:sub>
+        </m:sSub>
+        <m:r>
+          <m:t>=</m:t>
+        </m:r>
+        <m:r>
+          <m:t>7</m:t>
+        </m:r>
+        <m:r>
+          <m:t>k</m:t>
+        </m:r>
+        <m:r>
+          <m:t>+</m:t>
+        </m:r>
+        <m:r>
+          <m:t>1</m:t>
+        </m:r>
+      </m:oMath>
+      <w:r>
+        <w:t xml:space="preserve"> </w:t>
+      </w:r>
+      <w:r>
+        <w:t xml:space="preserve">where</w:t>
+      </w:r>
+      <w:r>
+        <w:t xml:space="preserve"> </w:t>
+      </w:r>
+      <m:oMath>
+        <m:sSub>
+          <m:e>
+            <m:r>
+              <m:t>n</m:t>
+            </m:r>
+          </m:e>
+          <m:sub>
+            <m:r>
+              <m:t>7</m:t>
+            </m:r>
+          </m:sub>
+        </m:sSub>
+        <m:r>
+          <m:t>|</m:t>
+        </m:r>
+        <m:r>
+          <m:t>15</m:t>
+        </m:r>
+      </m:oMath>
+      <w:r>
+        <w:t xml:space="preserve">, where in all of these cases</w:t>
+      </w:r>
+      <w:r>
+        <w:t xml:space="preserve"> </w:t>
+      </w:r>
+      <m:oMath>
+        <m:r>
+          <m:t>k</m:t>
+        </m:r>
+      </m:oMath>
+      <w:r>
+        <w:t xml:space="preserve"> </w:t>
+      </w:r>
+      <w:r>
+        <w:t xml:space="preserve">is some integer. We know that if</w:t>
+      </w:r>
+      <w:r>
+        <w:t xml:space="preserve"> </w:t>
+      </w:r>
+      <m:oMath>
+        <m:sSub>
+          <m:e>
+            <m:r>
+              <m:t>n</m:t>
+            </m:r>
+          </m:e>
+          <m:sub>
+            <m:r>
+              <m:t>p</m:t>
+            </m:r>
+          </m:sub>
+        </m:sSub>
+        <m:r>
+          <m:t>=</m:t>
+        </m:r>
+        <m:r>
+          <m:t>1</m:t>
+        </m:r>
+      </m:oMath>
+      <w:r>
+        <w:t xml:space="preserve"> </w:t>
+      </w:r>
+      <w:r>
+        <w:t xml:space="preserve">for any</w:t>
+      </w:r>
+      <w:r>
+        <w:t xml:space="preserve"> </w:t>
+      </w:r>
+      <m:oMath>
+        <m:r>
+          <m:t>p</m:t>
+        </m:r>
+      </m:oMath>
+      <w:r>
+        <w:t xml:space="preserve">, then</w:t>
+      </w:r>
+      <w:r>
+        <w:t xml:space="preserve"> </w:t>
+      </w:r>
+      <m:oMath>
+        <m:r>
+          <m:t>G</m:t>
+        </m:r>
+      </m:oMath>
+      <w:r>
+        <w:t xml:space="preserve"> </w:t>
+      </w:r>
+      <w:r>
+        <w:t xml:space="preserve">cannot be simple. Notice</w:t>
+      </w:r>
+      <w:r>
+        <w:t xml:space="preserve"> </w:t>
+      </w:r>
+      <m:oMath>
+        <m:sSub>
+          <m:e>
+            <m:r>
+              <m:t>n</m:t>
+            </m:r>
+          </m:e>
+          <m:sub>
+            <m:r>
+              <m:t>5</m:t>
+            </m:r>
+          </m:sub>
+        </m:sSub>
+        <m:r>
+          <m:t>=</m:t>
+        </m:r>
+        <m:r>
+          <m:t>{</m:t>
+        </m:r>
+        <m:r>
+          <m:t>1</m:t>
+        </m:r>
+        <m:r>
+          <m:t>,</m:t>
+        </m:r>
+        <m:r>
+          <m:t>21</m:t>
+        </m:r>
+        <m:r>
+          <m:t>}</m:t>
+        </m:r>
+      </m:oMath>
+      <w:r>
+        <w:t xml:space="preserve"> </w:t>
+      </w:r>
+      <w:r>
+        <w:t xml:space="preserve">and</w:t>
+      </w:r>
+      <w:r>
+        <w:t xml:space="preserve"> </w:t>
+      </w:r>
+      <m:oMath>
+        <m:sSub>
+          <m:e>
+            <m:r>
+              <m:t>n</m:t>
+            </m:r>
+          </m:e>
+          <m:sub>
+            <m:r>
+              <m:t>7</m:t>
+            </m:r>
+          </m:sub>
+        </m:sSub>
+        <m:r>
+          <m:t>=</m:t>
+        </m:r>
+        <m:r>
+          <m:t>{</m:t>
+        </m:r>
+        <m:r>
+          <m:t>1</m:t>
+        </m:r>
+        <m:r>
+          <m:t>,</m:t>
+        </m:r>
+        <m:r>
+          <m:t>15</m:t>
+        </m:r>
+        <m:r>
+          <m:t>}</m:t>
+        </m:r>
+      </m:oMath>
+      <w:r>
+        <w:t xml:space="preserve">.</w:t>
+      </w:r>
+    </w:p>
+    <w:p>
+      <w:pPr>
+        <w:pStyle w:val="BodyText"/>
+      </w:pPr>
+      <w:r>
+        <w:t xml:space="preserve">Assume</w:t>
+      </w:r>
+      <w:r>
+        <w:t xml:space="preserve"> </w:t>
+      </w:r>
+      <m:oMath>
+        <m:r>
+          <m:t>G</m:t>
+        </m:r>
+      </m:oMath>
+      <w:r>
+        <w:t xml:space="preserve"> </w:t>
+      </w:r>
+      <w:r>
+        <w:t xml:space="preserve">is simple. Then</w:t>
+      </w:r>
+      <w:r>
+        <w:t xml:space="preserve"> </w:t>
+      </w:r>
+      <m:oMath>
+        <m:sSub>
+          <m:e>
+            <m:r>
+              <m:t>n</m:t>
+            </m:r>
+          </m:e>
+          <m:sub>
+            <m:r>
+              <m:t>5</m:t>
+            </m:r>
+          </m:sub>
+        </m:sSub>
+        <m:r>
+          <m:t>=</m:t>
+        </m:r>
+        <m:r>
+          <m:t>21</m:t>
+        </m:r>
+      </m:oMath>
+      <w:r>
+        <w:t xml:space="preserve">,</w:t>
+      </w:r>
+      <w:r>
+        <w:t xml:space="preserve"> </w:t>
+      </w:r>
+      <m:oMath>
+        <m:sSub>
+          <m:e>
+            <m:r>
+              <m:t>n</m:t>
+            </m:r>
+          </m:e>
+          <m:sub>
+            <m:r>
+              <m:t>7</m:t>
+            </m:r>
+          </m:sub>
+        </m:sSub>
+        <m:r>
+          <m:t>=</m:t>
+        </m:r>
+        <m:r>
+          <m:t>15</m:t>
+        </m:r>
+      </m:oMath>
+      <w:r>
+        <w:t xml:space="preserve">. This implies that there are</w:t>
+      </w:r>
+      <w:r>
+        <w:t xml:space="preserve"> </w:t>
+      </w:r>
+      <m:oMath>
+        <m:r>
+          <m:t>21</m:t>
+        </m:r>
+        <m:r>
+          <m:t>*</m:t>
+        </m:r>
+        <m:r>
+          <m:t>4</m:t>
+        </m:r>
+        <m:r>
+          <m:t>=</m:t>
+        </m:r>
+        <m:r>
+          <m:t>44</m:t>
+        </m:r>
+      </m:oMath>
+      <w:r>
+        <w:t xml:space="preserve"> </w:t>
+      </w:r>
+      <w:r>
+        <w:t xml:space="preserve">non-identity elements in Sylow-</w:t>
+      </w:r>
+      <m:oMath>
+        <m:r>
+          <m:t>5</m:t>
+        </m:r>
+      </m:oMath>
+      <w:r>
+        <w:t xml:space="preserve"> </w:t>
+      </w:r>
+      <w:r>
+        <w:t xml:space="preserve">subgroups and</w:t>
+      </w:r>
+      <w:r>
+        <w:t xml:space="preserve"> </w:t>
+      </w:r>
+      <m:oMath>
+        <m:r>
+          <m:t>15</m:t>
+        </m:r>
+        <m:r>
+          <m:t>*</m:t>
+        </m:r>
+        <m:r>
+          <m:t>6</m:t>
+        </m:r>
+        <m:r>
+          <m:t>=</m:t>
+        </m:r>
+        <m:r>
+          <m:t>90</m:t>
+        </m:r>
+      </m:oMath>
+      <w:r>
+        <w:t xml:space="preserve"> </w:t>
+      </w:r>
+      <w:r>
+        <w:t xml:space="preserve">non-identity elements in Sylow-</w:t>
+      </w:r>
+      <m:oMath>
+        <m:r>
+          <m:t>7</m:t>
+        </m:r>
+      </m:oMath>
+      <w:r>
+        <w:t xml:space="preserve"> </w:t>
+      </w:r>
+      <w:r>
+        <w:t xml:space="preserve">subgroups, all of which intersect trivially. But</w:t>
+      </w:r>
+      <w:r>
+        <w:t xml:space="preserve"> </w:t>
+      </w:r>
+      <m:oMath>
+        <m:r>
+          <m:t>44</m:t>
+        </m:r>
+        <m:r>
+          <m:t>+</m:t>
+        </m:r>
+        <m:r>
+          <m:t>90</m:t>
+        </m:r>
+        <m:r>
+          <m:t>=</m:t>
+        </m:r>
+        <m:r>
+          <m:t>134</m:t>
+        </m:r>
+      </m:oMath>
+      <w:r>
+        <w:t xml:space="preserve"> </w:t>
+      </w:r>
+      <w:r>
+        <w:t xml:space="preserve">which gives us too many elements, thus either</w:t>
+      </w:r>
+      <w:r>
+        <w:t xml:space="preserve"> </w:t>
+      </w:r>
+      <m:oMath>
+        <m:sSub>
+          <m:e>
+            <m:r>
+              <m:t>n</m:t>
+            </m:r>
+          </m:e>
+          <m:sub>
+            <m:r>
+              <m:t>5</m:t>
+            </m:r>
+          </m:sub>
+        </m:sSub>
+        <m:r>
+          <m:t>=</m:t>
+        </m:r>
+        <m:r>
+          <m:t>1</m:t>
+        </m:r>
+      </m:oMath>
+      <w:r>
+        <w:t xml:space="preserve"> </w:t>
+      </w:r>
+      <w:r>
+        <w:t xml:space="preserve">or</w:t>
+      </w:r>
+      <w:r>
+        <w:t xml:space="preserve"> </w:t>
+      </w:r>
+      <m:oMath>
+        <m:sSub>
+          <m:e>
+            <m:r>
+              <m:t>n</m:t>
+            </m:r>
+          </m:e>
+          <m:sub>
+            <m:r>
+              <m:t>7</m:t>
+            </m:r>
+          </m:sub>
+        </m:sSub>
+        <m:r>
+          <m:t>=</m:t>
+        </m:r>
+        <m:r>
+          <m:t>1</m:t>
+        </m:r>
+      </m:oMath>
+      <w:r>
+        <w:t xml:space="preserve"> </w:t>
+      </w:r>
+      <w:r>
+        <w:t xml:space="preserve">which implies that</w:t>
+      </w:r>
+      <w:r>
+        <w:t xml:space="preserve"> </w:t>
+      </w:r>
+      <m:oMath>
+        <m:r>
+          <m:t>G</m:t>
+        </m:r>
+      </m:oMath>
+      <w:r>
+        <w:t xml:space="preserve"> </w:t>
+      </w:r>
+      <w:r>
+        <w:t xml:space="preserve">must not be simple. QED</w:t>
+      </w:r>
+    </w:p>
+    <w:p>
+      <w:pPr>
+        <w:pStyle w:val="Heading2"/>
+      </w:pPr>
+      <w:bookmarkStart w:id="106" w:name="august-2011"/>
+      <w:bookmarkEnd w:id="106"/>
+      <w:r>
+        <w:t xml:space="preserve">August 2011</w:t>
+      </w:r>
+    </w:p>
+    <w:p>
+      <w:pPr>
+        <w:pStyle w:val="Heading3"/>
+      </w:pPr>
+      <w:bookmarkStart w:id="107" w:name="let-r-be-an-artinian-ring.-a-for-every-ideal-i-in-r-show-that-ri-is-artinian.-b-show-that-every-prime-ideal-in-r-is-also-a-maximal-ideal."/>
+      <w:bookmarkEnd w:id="107"/>
+      <w:r>
+        <w:t xml:space="preserve">Let</w:t>
+      </w:r>
+      <w:r>
+        <w:t xml:space="preserve"> </w:t>
+      </w:r>
+      <m:oMath>
+        <m:r>
+          <m:t>R</m:t>
+        </m:r>
+      </m:oMath>
+      <w:r>
+        <w:t xml:space="preserve"> </w:t>
+      </w:r>
+      <w:r>
+        <w:t xml:space="preserve">be an Artinian ring. (a) For every ideal</w:t>
+      </w:r>
+      <w:r>
+        <w:t xml:space="preserve"> </w:t>
+      </w:r>
+      <m:oMath>
+        <m:r>
+          <m:t>I</m:t>
+        </m:r>
+      </m:oMath>
+      <w:r>
+        <w:t xml:space="preserve"> </w:t>
+      </w:r>
+      <w:r>
+        <w:t xml:space="preserve">in</w:t>
+      </w:r>
+      <w:r>
+        <w:t xml:space="preserve"> </w:t>
+      </w:r>
+      <m:oMath>
+        <m:r>
+          <m:t>R</m:t>
+        </m:r>
+      </m:oMath>
+      <w:r>
+        <w:t xml:space="preserve"> </w:t>
+      </w:r>
+      <w:r>
+        <w:t xml:space="preserve">show that</w:t>
+      </w:r>
+      <w:r>
+        <w:t xml:space="preserve"> </w:t>
+      </w:r>
+      <m:oMath>
+        <m:r>
+          <m:t>R</m:t>
+        </m:r>
+        <m:r>
+          <m:t>/</m:t>
+        </m:r>
+        <m:r>
+          <m:t>I</m:t>
+        </m:r>
+      </m:oMath>
+      <w:r>
+        <w:t xml:space="preserve"> </w:t>
+      </w:r>
+      <w:r>
+        <w:t xml:space="preserve">is Artinian. (b) Show that every prime ideal in</w:t>
+      </w:r>
+      <w:r>
+        <w:t xml:space="preserve"> </w:t>
+      </w:r>
+      <m:oMath>
+        <m:r>
+          <m:t>R</m:t>
+        </m:r>
+      </m:oMath>
+      <w:r>
+        <w:t xml:space="preserve"> </w:t>
+      </w:r>
+      <w:r>
+        <w:t xml:space="preserve">is also a maximal ideal.</w:t>
+      </w:r>
+    </w:p>
+    <w:p>
+      <w:pPr>
+        <w:pStyle w:val="Heading4"/>
+      </w:pPr>
+      <w:bookmarkStart w:id="108" w:name="my-solution-38"/>
+      <w:bookmarkEnd w:id="108"/>
       <w:r>
         <w:t xml:space="preserve">My Solution:</w:t>
       </w:r>
@@ -30803,8 +33970,8 @@
       <w:pPr>
         <w:pStyle w:val="Heading2"/>
       </w:pPr>
-      <w:bookmarkStart w:id="102" w:name="august-2008"/>
-      <w:bookmarkEnd w:id="102"/>
+      <w:bookmarkStart w:id="109" w:name="august-2008"/>
+      <w:bookmarkEnd w:id="109"/>
       <w:r>
         <w:t xml:space="preserve">August 2008</w:t>
       </w:r>
@@ -30813,8 +33980,8 @@
       <w:pPr>
         <w:pStyle w:val="Heading3"/>
       </w:pPr>
-      <w:bookmarkStart w:id="103" w:name="let-r-c01-be-the-set-of-all-continuous-real-valued-functions-on-01.-define-addition-and-multiplication-on-r-as-follows.-for-fg-in-r-and-x-in-01-fgx-fxgx-and-fgx-fxgx.-a-show-that-r-with-these-operations-is-a-commutative-ring-with-identity.-b-find-the-units-of-r.-c-if-f-in-r-and-f2-f-then-show-that-f0_r-or-f-1_r."/>
-      <w:bookmarkEnd w:id="103"/>
+      <w:bookmarkStart w:id="110" w:name="let-r-c01-be-the-set-of-all-continuous-real-valued-functions-on-01.-define-addition-and-multiplication-on-r-as-follows.-for-fg-in-r-and-x-in-01-fgx-fxgx-and-fgx-fxgx.-a-show-that-r-with-these-operations-is-a-commutative-ring-with-identity.-b-find-the-units-of-r.-c-if-f-in-r-and-f2-f-then-show-that-f0_r-or-f-1_r."/>
+      <w:bookmarkEnd w:id="110"/>
       <w:r>
         <w:t xml:space="preserve">Let</w:t>
       </w:r>
@@ -31197,8 +34364,8 @@
       <w:pPr>
         <w:pStyle w:val="Heading4"/>
       </w:pPr>
-      <w:bookmarkStart w:id="104" w:name="my-solution-36"/>
-      <w:bookmarkEnd w:id="104"/>
+      <w:bookmarkStart w:id="111" w:name="my-solution-39"/>
+      <w:bookmarkEnd w:id="111"/>
       <w:r>
         <w:t xml:space="preserve">My Solution:</w:t>
       </w:r>
@@ -32620,8 +35787,8 @@
       <w:pPr>
         <w:pStyle w:val="Heading3"/>
       </w:pPr>
-      <w:bookmarkStart w:id="105" w:name="prove-that-a-group-g-of-order-1000024-54-cannot-be-simple."/>
-      <w:bookmarkEnd w:id="105"/>
+      <w:bookmarkStart w:id="112" w:name="prove-that-a-group-g-of-order-1000024-54-cannot-be-simple."/>
+      <w:bookmarkEnd w:id="112"/>
       <w:r>
         <w:t xml:space="preserve">Prove that a group</w:t>
       </w:r>
@@ -32688,8 +35855,8 @@
       <w:pPr>
         <w:pStyle w:val="Heading4"/>
       </w:pPr>
-      <w:bookmarkStart w:id="106" w:name="my-solution-37"/>
-      <w:bookmarkEnd w:id="106"/>
+      <w:bookmarkStart w:id="113" w:name="my-solution-40"/>
+      <w:bookmarkEnd w:id="113"/>
       <w:r>
         <w:t xml:space="preserve">My Solution:</w:t>
       </w:r>
@@ -33298,8 +36465,8 @@
       <w:pPr>
         <w:pStyle w:val="Heading2"/>
       </w:pPr>
-      <w:bookmarkStart w:id="107" w:name="important-proofs-not-specific-to-qualifiers"/>
-      <w:bookmarkEnd w:id="107"/>
+      <w:bookmarkStart w:id="114" w:name="important-proofs-not-specific-to-qualifiers"/>
+      <w:bookmarkEnd w:id="114"/>
       <w:r>
         <w:t xml:space="preserve">Important proofs (not specific to Qualifiers)</w:t>
       </w:r>
@@ -33308,8 +36475,8 @@
       <w:pPr>
         <w:pStyle w:val="Heading3"/>
       </w:pPr>
-      <w:bookmarkStart w:id="108" w:name="prove-the-first-isomorphism-theorem-for-groups"/>
-      <w:bookmarkEnd w:id="108"/>
+      <w:bookmarkStart w:id="115" w:name="prove-the-first-isomorphism-theorem-for-groups"/>
+      <w:bookmarkEnd w:id="115"/>
       <w:r>
         <w:t xml:space="preserve">Prove the First Isomorphism Theorem for Groups</w:t>
       </w:r>
@@ -33318,8 +36485,8 @@
       <w:pPr>
         <w:pStyle w:val="Heading4"/>
       </w:pPr>
-      <w:bookmarkStart w:id="109" w:name="my-solution-38"/>
-      <w:bookmarkEnd w:id="109"/>
+      <w:bookmarkStart w:id="116" w:name="my-solution-41"/>
+      <w:bookmarkEnd w:id="116"/>
       <w:r>
         <w:t xml:space="preserve">My Solution</w:t>
       </w:r>
@@ -34329,8 +37496,8 @@
       <w:pPr>
         <w:pStyle w:val="Heading3"/>
       </w:pPr>
-      <w:bookmarkStart w:id="110" w:name="prove-the-2nd-isomorphism-theorem-for-groups"/>
-      <w:bookmarkEnd w:id="110"/>
+      <w:bookmarkStart w:id="117" w:name="prove-the-2nd-isomorphism-theorem-for-groups"/>
+      <w:bookmarkEnd w:id="117"/>
       <w:r>
         <w:t xml:space="preserve">Prove the 2nd Isomorphism Theorem for Groups</w:t>
       </w:r>
@@ -34339,8 +37506,8 @@
       <w:pPr>
         <w:pStyle w:val="Heading4"/>
       </w:pPr>
-      <w:bookmarkStart w:id="111" w:name="my-solution-39"/>
-      <w:bookmarkEnd w:id="111"/>
+      <w:bookmarkStart w:id="118" w:name="my-solution-42"/>
+      <w:bookmarkEnd w:id="118"/>
       <w:r>
         <w:t xml:space="preserve">My Solution:</w:t>
       </w:r>
@@ -35710,8 +38877,8 @@
       <w:pPr>
         <w:pStyle w:val="Heading3"/>
       </w:pPr>
-      <w:bookmarkStart w:id="112" w:name="state-and-prove-the-3rd-isomorphism-theorem-for-groups"/>
-      <w:bookmarkEnd w:id="112"/>
+      <w:bookmarkStart w:id="119" w:name="state-and-prove-the-3rd-isomorphism-theorem-for-groups"/>
+      <w:bookmarkEnd w:id="119"/>
       <w:r>
         <w:t xml:space="preserve">State and Prove the 3rd Isomorphism Theorem for Groups</w:t>
       </w:r>
@@ -35720,8 +38887,8 @@
       <w:pPr>
         <w:pStyle w:val="Heading4"/>
       </w:pPr>
-      <w:bookmarkStart w:id="113" w:name="my-solution-40"/>
-      <w:bookmarkEnd w:id="113"/>
+      <w:bookmarkStart w:id="120" w:name="my-solution-43"/>
+      <w:bookmarkEnd w:id="120"/>
       <w:r>
         <w:t xml:space="preserve">My Solution:</w:t>
       </w:r>
@@ -36292,8 +39459,8 @@
       <w:pPr>
         <w:pStyle w:val="Heading3"/>
       </w:pPr>
-      <w:bookmarkStart w:id="114" w:name="state-and-prove-the-1st-isomorphism-theorem-for-rings"/>
-      <w:bookmarkEnd w:id="114"/>
+      <w:bookmarkStart w:id="121" w:name="state-and-prove-the-1st-isomorphism-theorem-for-rings"/>
+      <w:bookmarkEnd w:id="121"/>
       <w:r>
         <w:t xml:space="preserve">State and Prove the 1st Isomorphism Theorem for Rings</w:t>
       </w:r>
@@ -36302,8 +39469,8 @@
       <w:pPr>
         <w:pStyle w:val="Heading4"/>
       </w:pPr>
-      <w:bookmarkStart w:id="115" w:name="my-solution-41"/>
-      <w:bookmarkEnd w:id="115"/>
+      <w:bookmarkStart w:id="122" w:name="my-solution-44"/>
+      <w:bookmarkEnd w:id="122"/>
       <w:r>
         <w:t xml:space="preserve">My Solution:</w:t>
       </w:r>
@@ -36911,8 +40078,8 @@
       <w:pPr>
         <w:pStyle w:val="Heading3"/>
       </w:pPr>
-      <w:bookmarkStart w:id="116" w:name="state-and-prove-the-2nd-isomorphism-theorem-for-rings"/>
-      <w:bookmarkEnd w:id="116"/>
+      <w:bookmarkStart w:id="123" w:name="state-and-prove-the-2nd-isomorphism-theorem-for-rings"/>
+      <w:bookmarkEnd w:id="123"/>
       <w:r>
         <w:t xml:space="preserve">State and Prove the 2nd Isomorphism Theorem for Rings</w:t>
       </w:r>
@@ -36921,8 +40088,8 @@
       <w:pPr>
         <w:pStyle w:val="Heading4"/>
       </w:pPr>
-      <w:bookmarkStart w:id="117" w:name="my-solution-42"/>
-      <w:bookmarkEnd w:id="117"/>
+      <w:bookmarkStart w:id="124" w:name="my-solution-45"/>
+      <w:bookmarkEnd w:id="124"/>
       <w:r>
         <w:t xml:space="preserve">My Solution:</w:t>
       </w:r>
@@ -38498,8 +41665,8 @@
       <w:pPr>
         <w:pStyle w:val="Heading3"/>
       </w:pPr>
-      <w:bookmarkStart w:id="118" w:name="state-and-prove-the-3rd-isomorphism-theroem-for-rings"/>
-      <w:bookmarkEnd w:id="118"/>
+      <w:bookmarkStart w:id="125" w:name="state-and-prove-the-3rd-isomorphism-theroem-for-rings"/>
+      <w:bookmarkEnd w:id="125"/>
       <w:r>
         <w:t xml:space="preserve">State and Prove the 3rd Isomorphism Theroem for Rings</w:t>
       </w:r>
@@ -38508,8 +41675,8 @@
       <w:pPr>
         <w:pStyle w:val="Heading4"/>
       </w:pPr>
-      <w:bookmarkStart w:id="119" w:name="my-solution-43"/>
-      <w:bookmarkEnd w:id="119"/>
+      <w:bookmarkStart w:id="126" w:name="my-solution-46"/>
+      <w:bookmarkEnd w:id="126"/>
       <w:r>
         <w:t xml:space="preserve">My Solution:</w:t>
       </w:r>
@@ -39528,8 +42695,8 @@
       <w:pPr>
         <w:pStyle w:val="Heading2"/>
       </w:pPr>
-      <w:bookmarkStart w:id="120" w:name="definitions-and-important-theorems-without-proofs"/>
-      <w:bookmarkEnd w:id="120"/>
+      <w:bookmarkStart w:id="127" w:name="definitions-and-important-theorems-without-proofs"/>
+      <w:bookmarkEnd w:id="127"/>
       <w:r>
         <w:t xml:space="preserve">Definitions and Important Theorems (without proofs)</w:t>
       </w:r>
@@ -39538,8 +42705,8 @@
       <w:pPr>
         <w:pStyle w:val="Heading3"/>
       </w:pPr>
-      <w:bookmarkStart w:id="121" w:name="group-theory"/>
-      <w:bookmarkEnd w:id="121"/>
+      <w:bookmarkStart w:id="128" w:name="group-theory"/>
+      <w:bookmarkEnd w:id="128"/>
       <w:r>
         <w:t xml:space="preserve">Group Theory</w:t>
       </w:r>
@@ -41303,7 +44470,7 @@
         <w:t xml:space="preserve"> </w:t>
       </w:r>
       <w:r>
-        <w:t xml:space="preserve">cormalizes</w:t>
+        <w:t xml:space="preserve">normalizes</w:t>
       </w:r>
       <w:r>
         <w:t xml:space="preserve"> </w:t>
@@ -44170,8 +47337,8 @@
       <w:pPr>
         <w:pStyle w:val="Heading3"/>
       </w:pPr>
-      <w:bookmarkStart w:id="122" w:name="ring-theory"/>
-      <w:bookmarkEnd w:id="122"/>
+      <w:bookmarkStart w:id="129" w:name="ring-theory"/>
+      <w:bookmarkEnd w:id="129"/>
       <w:r>
         <w:t xml:space="preserve">Ring Theory</w:t>
       </w:r>
@@ -48466,8 +51633,8 @@
       <w:pPr>
         <w:pStyle w:val="Heading3"/>
       </w:pPr>
-      <w:bookmarkStart w:id="123" w:name="field-and-galois-theory"/>
-      <w:bookmarkEnd w:id="123"/>
+      <w:bookmarkStart w:id="130" w:name="field-and-galois-theory"/>
+      <w:bookmarkEnd w:id="130"/>
       <w:r>
         <w:t xml:space="preserve">Field and Galois Theory</w:t>
       </w:r>
@@ -52015,7 +55182,7 @@
     </w:lvl>
   </w:abstractNum>
   <w:abstractNum w:abstractNumId="990">
-    <w:nsid w:val="aa615c78"/>
+    <w:nsid w:val="829b0c40"/>
     <w:multiLevelType w:val="multilevel"/>
     <w:lvl w:ilvl="0">
       <w:numFmt w:val="bullet"/>
@@ -52096,7 +55263,7 @@
     </w:lvl>
   </w:abstractNum>
   <w:abstractNum w:abstractNumId="99721">
-    <w:nsid w:val="436f3bd0"/>
+    <w:nsid w:val="3bca2c5d"/>
     <w:multiLevelType w:val="multilevel"/>
     <w:lvl w:ilvl="0">
       <w:start w:val="1"/>
@@ -52184,7 +55351,7 @@
     </w:lvl>
   </w:abstractNum>
   <w:abstractNum w:abstractNumId="99731">
-    <w:nsid w:val="17821c3d"/>
+    <w:nsid w:val="dbd2844c"/>
     <w:multiLevelType w:val="multilevel"/>
     <w:lvl w:ilvl="0">
       <w:start w:val="1"/>
@@ -52272,7 +55439,7 @@
     </w:lvl>
   </w:abstractNum>
   <w:abstractNum w:abstractNumId="991">
-    <w:nsid w:val="3285363d"/>
+    <w:nsid w:val="47207629"/>
     <w:multiLevelType w:val="multilevel"/>
     <w:lvl w:ilvl="0">
       <w:numFmt w:val="bullet"/>
@@ -52353,7 +55520,7 @@
     </w:lvl>
   </w:abstractNum>
   <w:abstractNum w:abstractNumId="99531">
-    <w:nsid w:val="c82400e8"/>
+    <w:nsid w:val="5915f5d9"/>
     <w:multiLevelType w:val="multilevel"/>
     <w:lvl w:ilvl="0">
       <w:start w:val="1"/>
@@ -52441,7 +55608,7 @@
     </w:lvl>
   </w:abstractNum>
   <w:abstractNum w:abstractNumId="99532">
-    <w:nsid w:val="c5e6bd14"/>
+    <w:nsid w:val="7542c389"/>
     <w:multiLevelType w:val="multilevel"/>
     <w:lvl w:ilvl="0">
       <w:start w:val="2"/>
@@ -52529,7 +55696,7 @@
     </w:lvl>
   </w:abstractNum>
   <w:abstractNum w:abstractNumId="99732">
-    <w:nsid w:val="105b5c10"/>
+    <w:nsid w:val="4dd9823c"/>
     <w:multiLevelType w:val="multilevel"/>
     <w:lvl w:ilvl="0">
       <w:start w:val="2"/>

</xml_diff>

<commit_message>
wasnt in the original commit
</commit_message>
<xml_diff>
--- a/Classes/Old Qualifying Exams/My Solutions/My_Solutions_to_Algebra-Analysis_Qual.docx
+++ b/Classes/Old Qualifying Exams/My Solutions/My_Solutions_to_Algebra-Analysis_Qual.docx
@@ -73840,7 +73840,7 @@
     </w:lvl>
   </w:abstractNum>
   <w:abstractNum w:abstractNumId="990">
-    <w:nsid w:val="87a48666"/>
+    <w:nsid w:val="2f5f2b77"/>
     <w:multiLevelType w:val="multilevel"/>
     <w:lvl w:ilvl="0">
       <w:numFmt w:val="bullet"/>
@@ -73921,7 +73921,7 @@
     </w:lvl>
   </w:abstractNum>
   <w:abstractNum w:abstractNumId="99721">
-    <w:nsid w:val="4a62e5b7"/>
+    <w:nsid w:val="9ad261dd"/>
     <w:multiLevelType w:val="multilevel"/>
     <w:lvl w:ilvl="0">
       <w:start w:val="1"/>
@@ -74009,7 +74009,7 @@
     </w:lvl>
   </w:abstractNum>
   <w:abstractNum w:abstractNumId="99731">
-    <w:nsid w:val="38cd7fc9"/>
+    <w:nsid w:val="eb511092"/>
     <w:multiLevelType w:val="multilevel"/>
     <w:lvl w:ilvl="0">
       <w:start w:val="1"/>
@@ -74097,7 +74097,7 @@
     </w:lvl>
   </w:abstractNum>
   <w:abstractNum w:abstractNumId="991">
-    <w:nsid w:val="1b308532"/>
+    <w:nsid w:val="656d3150"/>
     <w:multiLevelType w:val="multilevel"/>
     <w:lvl w:ilvl="0">
       <w:numFmt w:val="bullet"/>
@@ -74178,7 +74178,7 @@
     </w:lvl>
   </w:abstractNum>
   <w:abstractNum w:abstractNumId="99531">
-    <w:nsid w:val="f7dd7f84"/>
+    <w:nsid w:val="b5cc275e"/>
     <w:multiLevelType w:val="multilevel"/>
     <w:lvl w:ilvl="0">
       <w:start w:val="1"/>
@@ -74266,7 +74266,7 @@
     </w:lvl>
   </w:abstractNum>
   <w:abstractNum w:abstractNumId="99532">
-    <w:nsid w:val="916494be"/>
+    <w:nsid w:val="a08735cd"/>
     <w:multiLevelType w:val="multilevel"/>
     <w:lvl w:ilvl="0">
       <w:start w:val="2"/>
@@ -74354,7 +74354,7 @@
     </w:lvl>
   </w:abstractNum>
   <w:abstractNum w:abstractNumId="99732">
-    <w:nsid w:val="88ad66ad"/>
+    <w:nsid w:val="6ae94adf"/>
     <w:multiLevelType w:val="multilevel"/>
     <w:lvl w:ilvl="0">
       <w:start w:val="2"/>

</xml_diff>